<commit_message>
Add new figures into ms
</commit_message>
<xml_diff>
--- a/draft-02/manuscript_ver3/manuscript_ver3_rvm.docx
+++ b/draft-02/manuscript_ver3/manuscript_ver3_rvm.docx
@@ -290,6 +290,9 @@
       <w:pPr>
         <w:pStyle w:val="BodyText"/>
         <w:spacing w:line="240" w:lineRule="auto"/>
+        <w:rPr>
+          <w:highlight w:val="yellow"/>
+        </w:rPr>
       </w:pPr>
       <w:r>
         <w:rPr>
@@ -315,10 +318,25 @@
     </w:p>
     <w:p>
       <w:pPr>
+        <w:rPr>
+          <w:rFonts w:asciiTheme="majorBidi" w:hAnsiTheme="majorBidi"/>
+          <w:highlight w:val="yellow"/>
+        </w:rPr>
+      </w:pPr>
+      <w:r>
+        <w:rPr>
+          <w:highlight w:val="yellow"/>
+        </w:rPr>
+        <w:br w:type="page"/>
+      </w:r>
+    </w:p>
+    <w:p>
+      <w:pPr>
         <w:pStyle w:val="Heading1"/>
         <w:spacing w:line="240" w:lineRule="auto"/>
       </w:pPr>
       <w:r>
+        <w:lastRenderedPageBreak/>
         <w:t xml:space="preserve">1 </w:t>
       </w:r>
       <w:r>
@@ -381,11 +399,7 @@
         <w:t>refs</w:t>
       </w:r>
       <w:r>
-        <w:t xml:space="preserve">). For example, given that the recruitment success of immigrant lineages into a region is </w:t>
-      </w:r>
-      <w:r>
-        <w:lastRenderedPageBreak/>
-        <w:t>often dictated by the pre-adaptations of those lineages (</w:t>
+        <w:t>). For example, given that the recruitment success of immigrant lineages into a region is often dictated by the pre-adaptations of those lineages (</w:t>
       </w:r>
       <w:proofErr w:type="spellStart"/>
       <w:r>
@@ -643,6 +657,15 @@
       </w:r>
       <w:proofErr w:type="spellEnd"/>
       <w:r>
+        <w:t xml:space="preserve"> </w:t>
+      </w:r>
+      <w:r>
+        <w:rPr>
+          <w:highlight w:val="yellow"/>
+        </w:rPr>
+        <w:t>XXXX</w:t>
+      </w:r>
+      <w:r>
         <w:t>)</w:t>
       </w:r>
       <w:r>
@@ -756,6 +779,7 @@
         <w:t xml:space="preserve">11,430 species in an area of </w:t>
       </w:r>
       <w:r>
+        <w:lastRenderedPageBreak/>
         <w:t xml:space="preserve">ca. </w:t>
       </w:r>
       <w:r>
@@ -851,11 +875,7 @@
         <w:t>scales</w:t>
       </w:r>
       <w:r>
-        <w:t xml:space="preserve"> </w:t>
-      </w:r>
-      <w:r>
-        <w:lastRenderedPageBreak/>
-        <w:t>(</w:t>
+        <w:t xml:space="preserve"> (</w:t>
       </w:r>
       <w:proofErr w:type="spellStart"/>
       <w:r>
@@ -1069,7 +1089,15 @@
         <w:t>mitation of the</w:t>
       </w:r>
       <w:r>
-        <w:t xml:space="preserve"> SWAFR (Hopper &amp; Gioia 2004</w:t>
+        <w:t xml:space="preserve"> SWAFR (Hopper &amp; </w:t>
+      </w:r>
+      <w:proofErr w:type="spellStart"/>
+      <w:r>
+        <w:t>Gioia</w:t>
+      </w:r>
+      <w:proofErr w:type="spellEnd"/>
+      <w:r>
+        <w:t xml:space="preserve"> 2004</w:t>
       </w:r>
       <w:r>
         <w:t>;</w:t>
@@ -1173,7 +1201,15 @@
         <w:t>T</w:t>
       </w:r>
       <w:r>
-        <w:t xml:space="preserve">he R package “taxize” (Chamberlain &amp; </w:t>
+        <w:t>he R package “</w:t>
+      </w:r>
+      <w:proofErr w:type="spellStart"/>
+      <w:r>
+        <w:t>taxize</w:t>
+      </w:r>
+      <w:proofErr w:type="spellEnd"/>
+      <w:r>
+        <w:t xml:space="preserve">” (Chamberlain &amp; </w:t>
       </w:r>
       <w:proofErr w:type="spellStart"/>
       <w:r>
@@ -1404,13 +1440,8 @@
       <w:r>
         <w:t xml:space="preserve"> </w:t>
       </w:r>
-      <w:proofErr w:type="gramStart"/>
-      <w:r>
-        <w:t>The</w:t>
-      </w:r>
-      <w:proofErr w:type="gramEnd"/>
-      <w:r>
-        <w:t xml:space="preserve"> final species richness </w:t>
+      <w:r>
+        <w:t xml:space="preserve">The final species richness </w:t>
       </w:r>
       <w:r>
         <w:t xml:space="preserve">totals </w:t>
@@ -1449,7 +1480,11 @@
         <w:t>,</w:t>
       </w:r>
       <w:r>
-        <w:t xml:space="preserve"> respectively.</w:t>
+        <w:t xml:space="preserve"> </w:t>
+      </w:r>
+      <w:r>
+        <w:lastRenderedPageBreak/>
+        <w:t>respectively.</w:t>
       </w:r>
       <w:r>
         <w:t xml:space="preserve"> </w:t>
@@ -1910,7 +1945,6 @@
         </w:rPr>
       </w:pPr>
       <w:r>
-        <w:lastRenderedPageBreak/>
         <w:t xml:space="preserve">where </w:t>
       </w:r>
       <m:oMath>
@@ -1971,14 +2005,7 @@
           <w:rFonts w:eastAsiaTheme="minorEastAsia"/>
           <w:vertAlign w:val="subscript"/>
         </w:rPr>
-        <w:t>H</w:t>
-      </w:r>
-      <w:r>
-        <w:rPr>
-          <w:rFonts w:eastAsiaTheme="minorEastAsia"/>
-          <w:vertAlign w:val="subscript"/>
-        </w:rPr>
-        <w:t>DS</w:t>
+        <w:t>HDS</w:t>
       </w:r>
       <w:r>
         <w:t xml:space="preserve"> are</w:t>
@@ -2054,7 +2081,7 @@
         <w:t>the residual (i.e. turnover-based) richness</w:t>
       </w:r>
       <w:r>
-        <w:t xml:space="preserve"> (</w:t>
+        <w:t xml:space="preserve"> </w:t>
       </w:r>
       <w:r>
         <w:rPr>
@@ -2062,12 +2089,6 @@
           <w:i/>
         </w:rPr>
         <w:t>β</w:t>
-      </w:r>
-      <w:r>
-        <w:rPr>
-          <w:rFonts w:cstheme="majorBidi"/>
-        </w:rPr>
-        <w:t>)</w:t>
       </w:r>
       <w:r>
         <w:t xml:space="preserve">, </w:t>
@@ -2386,10 +2407,7 @@
         <w:t>, eighth-</w:t>
       </w:r>
       <w:r>
-        <w:t xml:space="preserve">degree squares’ </w:t>
-      </w:r>
-      <w:r>
-        <w:t>(</w:t>
+        <w:t>degree squares’ (</w:t>
       </w:r>
       <w:r>
         <w:t>EDS</w:t>
@@ -2428,16 +2446,7 @@
         <w:t>degree squares</w:t>
       </w:r>
       <w:r>
-        <w:t xml:space="preserve"> </w:t>
-      </w:r>
-      <w:r>
-        <w:t>(0.</w:t>
-      </w:r>
-      <w:r>
-        <w:t>1</w:t>
-      </w:r>
-      <w:r>
-        <w:t>0</w:t>
+        <w:t xml:space="preserve"> (0.10</w:t>
       </w:r>
       <w:r>
         <w:rPr>
@@ -2446,13 +2455,7 @@
         <w:t>°×</w:t>
       </w:r>
       <w:r>
-        <w:t>0.</w:t>
-      </w:r>
-      <w:r>
-        <w:t>1</w:t>
-      </w:r>
-      <w:r>
-        <w:t>0</w:t>
+        <w:t>0.10</w:t>
       </w:r>
       <w:r>
         <w:rPr>
@@ -2503,6 +2506,20 @@
       </w:r>
       <w:r>
         <w:t>).</w:t>
+      </w:r>
+      <w:r>
+        <w:t xml:space="preserve"> This index only uses </w:t>
+      </w:r>
+      <w:proofErr w:type="spellStart"/>
+      <w:r>
+        <w:t>neighbouring</w:t>
+      </w:r>
+      <w:proofErr w:type="spellEnd"/>
+      <w:r>
+        <w:t xml:space="preserve"> pixels to describe heterogeneity, similar to indices implemented in the “terrain” function in “raster”. </w:t>
+      </w:r>
+      <w:r>
+        <w:t>However, our index describes heterogeneity within pixels as opposed to between pixels as in “terrain”. The former is comparable with species richness data, and is thus used here.</w:t>
       </w:r>
     </w:p>
     <w:p>
@@ -2535,7 +2552,11 @@
         <w:t xml:space="preserve">. </w:t>
       </w:r>
       <w:r>
-        <w:t xml:space="preserve">For this purpose, the layers describing heterogeneity in the </w:t>
+        <w:t xml:space="preserve">For this </w:t>
+      </w:r>
+      <w:r>
+        <w:lastRenderedPageBreak/>
+        <w:t xml:space="preserve">purpose, the layers describing heterogeneity in the </w:t>
       </w:r>
       <w:r>
         <w:t>nine</w:t>
@@ -2628,34 +2649,173 @@
         <w:spacing w:line="240" w:lineRule="auto"/>
       </w:pPr>
       <w:r>
-        <w:rPr>
-          <w:highlight w:val="yellow"/>
-        </w:rPr>
-        <w:t xml:space="preserve">We need </w:t>
-      </w:r>
-      <w:r>
-        <w:rPr>
-          <w:highlight w:val="yellow"/>
-        </w:rPr>
-        <w:t xml:space="preserve">here </w:t>
-      </w:r>
-      <w:r>
-        <w:rPr>
-          <w:highlight w:val="yellow"/>
-        </w:rPr>
-        <w:t xml:space="preserve">an explanation of the method used to compare heterogeneity of the </w:t>
-      </w:r>
-      <w:r>
-        <w:rPr>
-          <w:highlight w:val="yellow"/>
-        </w:rPr>
-        <w:t>nine</w:t>
-      </w:r>
-      <w:r>
-        <w:rPr>
-          <w:highlight w:val="yellow"/>
-        </w:rPr>
-        <w:t xml:space="preserve"> variables and the major axis of heterogeneity between the two regions.</w:t>
+        <w:t xml:space="preserve">To compare the </w:t>
+      </w:r>
+      <w:r>
+        <w:t xml:space="preserve">nine forms of </w:t>
+      </w:r>
+      <w:r>
+        <w:t xml:space="preserve">environmental </w:t>
+      </w:r>
+      <w:r>
+        <w:t>heterogeneity and the major axis of heterogeneity between the two regions</w:t>
+      </w:r>
+      <w:r>
+        <w:t xml:space="preserve">, we employed common language effect sizes </w:t>
+      </w:r>
+      <w:r>
+        <w:t>(</w:t>
+      </w:r>
+      <w:r>
+        <w:rPr>
+          <w:i/>
+        </w:rPr>
+        <w:t>CLES</w:t>
+      </w:r>
+      <w:r>
+        <w:t>)</w:t>
+      </w:r>
+      <w:r>
+        <w:t xml:space="preserve"> using the R package “</w:t>
+      </w:r>
+      <w:proofErr w:type="spellStart"/>
+      <w:r>
+        <w:t>canprot</w:t>
+      </w:r>
+      <w:proofErr w:type="spellEnd"/>
+      <w:r>
+        <w:t>” (</w:t>
+      </w:r>
+      <w:r>
+        <w:rPr>
+          <w:highlight w:val="yellow"/>
+        </w:rPr>
+        <w:t>ref</w:t>
+      </w:r>
+      <w:r>
+        <w:t>)</w:t>
+      </w:r>
+      <w:r>
+        <w:t>.</w:t>
+      </w:r>
+      <w:r>
+        <w:t xml:space="preserve"> </w:t>
+      </w:r>
+      <w:r>
+        <w:t xml:space="preserve">The </w:t>
+      </w:r>
+      <w:r>
+        <w:rPr>
+          <w:i/>
+        </w:rPr>
+        <w:t>CLES</w:t>
+      </w:r>
+      <w:r>
+        <w:t xml:space="preserve"> describe</w:t>
+      </w:r>
+      <w:r>
+        <w:t>s</w:t>
+      </w:r>
+      <w:r>
+        <w:t xml:space="preserve"> the proportion of pairwise comparisons</w:t>
+      </w:r>
+      <w:r>
+        <w:t>,</w:t>
+      </w:r>
+      <w:r>
+        <w:t xml:space="preserve"> between two categories’ quantitative values</w:t>
+      </w:r>
+      <w:r>
+        <w:t>,</w:t>
+      </w:r>
+      <w:r>
+        <w:t xml:space="preserve"> where one category’s values </w:t>
+      </w:r>
+      <w:proofErr w:type="gramStart"/>
+      <w:r>
+        <w:t>exceeds</w:t>
+      </w:r>
+      <w:proofErr w:type="gramEnd"/>
+      <w:r>
+        <w:t xml:space="preserve"> the other’s.</w:t>
+      </w:r>
+      <w:r>
+        <w:t xml:space="preserve"> </w:t>
+      </w:r>
+      <w:r>
+        <w:t xml:space="preserve">Along with this appealing descriptive statistic, we tested for differences in regions’ heterogeneity values using two-sided Mann-Whitney </w:t>
+      </w:r>
+      <w:r>
+        <w:rPr>
+          <w:i/>
+        </w:rPr>
+        <w:t>U</w:t>
+      </w:r>
+      <w:r>
+        <w:t>-</w:t>
+      </w:r>
+      <w:r>
+        <w:t>tests (</w:t>
+      </w:r>
+      <w:r>
+        <w:rPr>
+          <w:highlight w:val="yellow"/>
+        </w:rPr>
+        <w:t>ref</w:t>
+      </w:r>
+      <w:r>
+        <w:t>)</w:t>
+      </w:r>
+      <w:r>
+        <w:t xml:space="preserve"> in R</w:t>
+      </w:r>
+      <w:r>
+        <w:t>.</w:t>
+      </w:r>
+      <w:r>
+        <w:t xml:space="preserve"> We performed the </w:t>
+      </w:r>
+      <w:r>
+        <w:rPr>
+          <w:i/>
+        </w:rPr>
+        <w:t>CLES</w:t>
+      </w:r>
+      <w:r>
+        <w:t xml:space="preserve">-calculations and </w:t>
+      </w:r>
+      <w:r>
+        <w:rPr>
+          <w:i/>
+        </w:rPr>
+        <w:t>U</w:t>
+      </w:r>
+      <w:r>
+        <w:t>-tests at the four spatial scales considered</w:t>
+      </w:r>
+      <w:r>
+        <w:t>. The enabled us</w:t>
+      </w:r>
+      <w:r>
+        <w:t xml:space="preserve"> to assess scale-dependence</w:t>
+      </w:r>
+      <w:r>
+        <w:t xml:space="preserve"> in the calculation of</w:t>
+      </w:r>
+      <w:r>
+        <w:t xml:space="preserve"> </w:t>
+      </w:r>
+      <w:r>
+        <w:t xml:space="preserve">heterogeneity and to ascertain the spatial scale (if any) at which environmental heterogeneity is </w:t>
+      </w:r>
+      <w:r>
+        <w:rPr>
+          <w:highlight w:val="yellow"/>
+        </w:rPr>
+        <w:t>[was?]</w:t>
+      </w:r>
+      <w:r>
+        <w:t xml:space="preserve"> most pronounced.</w:t>
       </w:r>
     </w:p>
     <w:p>
@@ -2665,7 +2825,6 @@
       </w:pPr>
       <w:bookmarkStart w:id="4" w:name="environmental-heterogeneity-as-an-explan"/>
       <w:r>
-        <w:lastRenderedPageBreak/>
         <w:t xml:space="preserve">2.3 </w:t>
       </w:r>
       <w:r>
@@ -2677,6 +2836,9 @@
       <w:pPr>
         <w:pStyle w:val="FirstParagraph"/>
         <w:spacing w:line="240" w:lineRule="auto"/>
+        <w:rPr>
+          <w:rFonts w:eastAsiaTheme="minorEastAsia"/>
+        </w:rPr>
       </w:pPr>
       <w:r>
         <w:t>In the absence of</w:t>
@@ -2806,139 +2968,716 @@
       </w:r>
       <w:r>
         <w:t>.</w:t>
+      </w:r>
+      <w:r>
+        <w:t xml:space="preserve"> </w:t>
+      </w:r>
+      <w:r>
+        <w:t xml:space="preserve">To test the dependence of species richness on environmental heterogeneity and to assess whether the form of this dependence is identical across the two regions, we fitted </w:t>
+      </w:r>
+      <w:r>
+        <w:t xml:space="preserve">simple and multiple </w:t>
+      </w:r>
+      <w:r>
+        <w:t xml:space="preserve">linear </w:t>
+      </w:r>
+      <w:r>
+        <w:t xml:space="preserve">regression </w:t>
+      </w:r>
+      <w:r>
+        <w:t xml:space="preserve">models </w:t>
+      </w:r>
+      <w:r>
+        <w:t xml:space="preserve">specifying </w:t>
+      </w:r>
+      <w:r>
+        <w:rPr>
+          <w:i/>
+        </w:rPr>
+        <w:t>S</w:t>
+      </w:r>
+      <w:r>
+        <w:rPr>
+          <w:vertAlign w:val="subscript"/>
+        </w:rPr>
+        <w:t>HDS</w:t>
+      </w:r>
+      <w:r>
+        <w:t>,</w:t>
+      </w:r>
+      <w:r>
+        <w:t xml:space="preserve"> </w:t>
+      </w:r>
+      <w:r>
+        <w:rPr>
+          <w:i/>
+        </w:rPr>
+        <w:t>S</w:t>
+      </w:r>
+      <w:r>
+        <w:rPr>
+          <w:vertAlign w:val="subscript"/>
+        </w:rPr>
+        <w:t>QDS</w:t>
+      </w:r>
+      <w:r>
+        <w:t xml:space="preserve"> </w:t>
+      </w:r>
+      <w:r>
+        <w:t xml:space="preserve">and </w:t>
+      </w:r>
+      <w:r>
+        <w:rPr>
+          <w:i/>
+        </w:rPr>
+        <w:t>S</w:t>
+      </w:r>
+      <w:r>
+        <w:rPr>
+          <w:vertAlign w:val="subscript"/>
+        </w:rPr>
+        <w:t>DS</w:t>
+      </w:r>
+      <w:r>
+        <w:rPr>
+          <w:rFonts w:eastAsiaTheme="minorEastAsia"/>
+        </w:rPr>
+        <w:t xml:space="preserve"> </w:t>
+      </w:r>
+      <w:r>
+        <w:rPr>
+          <w:rFonts w:eastAsiaTheme="minorEastAsia"/>
+        </w:rPr>
+        <w:t xml:space="preserve">each </w:t>
+      </w:r>
+      <w:r>
+        <w:rPr>
+          <w:rFonts w:eastAsiaTheme="minorEastAsia"/>
+        </w:rPr>
+        <w:t>as</w:t>
+      </w:r>
+      <w:r>
+        <w:rPr>
+          <w:rFonts w:eastAsiaTheme="minorEastAsia"/>
+        </w:rPr>
+        <w:t xml:space="preserve"> function</w:t>
+      </w:r>
+      <w:r>
+        <w:rPr>
+          <w:rFonts w:eastAsiaTheme="minorEastAsia"/>
+        </w:rPr>
+        <w:t>s</w:t>
+      </w:r>
+      <w:r>
+        <w:rPr>
+          <w:rFonts w:eastAsiaTheme="minorEastAsia"/>
+        </w:rPr>
+        <w:t xml:space="preserve"> of environmental heterogeneity.</w:t>
       </w:r>
     </w:p>
     <w:p>
       <w:pPr>
         <w:pStyle w:val="FirstParagraph"/>
         <w:spacing w:line="240" w:lineRule="auto"/>
-      </w:pPr>
-      <w:r>
-        <w:t xml:space="preserve">To test the dependence of species richness on environmental heterogeneity and to assess whether the form of this dependence is identical across the two regions, we fitted </w:t>
-      </w:r>
-      <w:r>
-        <w:t xml:space="preserve">simple and multiple </w:t>
-      </w:r>
-      <w:r>
-        <w:t xml:space="preserve">linear </w:t>
-      </w:r>
-      <w:r>
-        <w:t xml:space="preserve">regression </w:t>
-      </w:r>
-      <w:r>
-        <w:t xml:space="preserve">models </w:t>
-      </w:r>
-      <w:r>
-        <w:t xml:space="preserve">specifying </w:t>
-      </w:r>
-      <w:r>
-        <w:rPr>
+        <w:rPr>
+          <w:rFonts w:cstheme="majorBidi"/>
+        </w:rPr>
+      </w:pPr>
+      <w:r>
+        <w:rPr>
+          <w:rFonts w:eastAsiaTheme="minorEastAsia"/>
+        </w:rPr>
+        <w:t>For the univariate regressions,</w:t>
+      </w:r>
+      <w:r>
+        <w:rPr>
+          <w:rFonts w:eastAsiaTheme="minorEastAsia"/>
+        </w:rPr>
+        <w:t xml:space="preserve"> we fitted three </w:t>
+      </w:r>
+      <w:r>
+        <w:rPr>
+          <w:rFonts w:eastAsiaTheme="minorEastAsia"/>
+        </w:rPr>
+        <w:t xml:space="preserve">nested </w:t>
+      </w:r>
+      <w:r>
+        <w:rPr>
+          <w:rFonts w:eastAsiaTheme="minorEastAsia"/>
+        </w:rPr>
+        <w:t>models</w:t>
+      </w:r>
+      <w:r>
+        <w:rPr>
+          <w:rFonts w:eastAsiaTheme="minorEastAsia"/>
+        </w:rPr>
+        <w:t xml:space="preserve"> for each of the nine axes of environmental heterogeneity and the major axis of heterogeneity</w:t>
+      </w:r>
+      <w:r>
+        <w:rPr>
+          <w:rFonts w:eastAsiaTheme="minorEastAsia"/>
+        </w:rPr>
+        <w:t xml:space="preserve">. For each predictor variable </w:t>
+      </w:r>
+      <w:r>
+        <w:rPr>
+          <w:rFonts w:eastAsiaTheme="minorEastAsia"/>
           <w:i/>
         </w:rPr>
+        <w:t>X</w:t>
+      </w:r>
+      <w:r>
+        <w:rPr>
+          <w:rFonts w:eastAsiaTheme="minorEastAsia"/>
+        </w:rPr>
+        <w:t>, we fit:</w:t>
+      </w:r>
+      <w:r>
+        <w:rPr>
+          <w:rFonts w:eastAsiaTheme="minorEastAsia"/>
+        </w:rPr>
+        <w:t xml:space="preserve"> </w:t>
+      </w:r>
+      <w:r>
+        <w:rPr>
+          <w:rFonts w:eastAsiaTheme="minorEastAsia"/>
+        </w:rPr>
+        <w:t>a “main effect only” model (</w:t>
+      </w:r>
+      <w:r>
+        <w:rPr>
+          <w:rFonts w:eastAsiaTheme="minorEastAsia"/>
+          <w:i/>
+        </w:rPr>
         <w:t>S</w:t>
       </w:r>
       <w:r>
         <w:rPr>
+          <w:rFonts w:eastAsiaTheme="minorEastAsia"/>
+        </w:rPr>
+        <w:t xml:space="preserve"> ~ </w:t>
+      </w:r>
+      <w:r>
+        <w:rPr>
+          <w:rFonts w:cstheme="majorBidi"/>
+          <w:i/>
+        </w:rPr>
+        <w:t>β</w:t>
+      </w:r>
+      <w:r>
+        <w:rPr>
+          <w:rFonts w:cstheme="majorBidi"/>
           <w:vertAlign w:val="subscript"/>
         </w:rPr>
-        <w:t>HDS</w:t>
-      </w:r>
-      <w:r>
-        <w:t>,</w:t>
-      </w:r>
-      <w:r>
+        <w:t>0</w:t>
+      </w:r>
+      <w:r>
+        <w:rPr>
+          <w:rFonts w:cstheme="majorBidi"/>
+        </w:rPr>
+        <w:t xml:space="preserve"> + </w:t>
+      </w:r>
+      <w:r>
+        <w:rPr>
+          <w:rFonts w:cstheme="majorBidi"/>
+          <w:i/>
+        </w:rPr>
+        <w:t>β</w:t>
+      </w:r>
+      <w:r>
+        <w:rPr>
+          <w:rFonts w:cstheme="majorBidi"/>
+          <w:vertAlign w:val="subscript"/>
+        </w:rPr>
+        <w:t>1</w:t>
+      </w:r>
+      <w:r>
+        <w:rPr>
+          <w:rFonts w:cstheme="majorBidi"/>
+          <w:i/>
+        </w:rPr>
+        <w:t>X</w:t>
+      </w:r>
+      <w:r>
+        <w:rPr>
+          <w:rFonts w:eastAsiaTheme="minorEastAsia"/>
+        </w:rPr>
+        <w:t>), a “main effect + region” model (</w:t>
+      </w:r>
+      <w:r>
+        <w:rPr>
+          <w:rFonts w:eastAsiaTheme="minorEastAsia"/>
+          <w:i/>
+        </w:rPr>
+        <w:t>S</w:t>
+      </w:r>
+      <w:r>
+        <w:rPr>
+          <w:rFonts w:eastAsiaTheme="minorEastAsia"/>
+        </w:rPr>
+        <w:t xml:space="preserve"> ~ </w:t>
+      </w:r>
+      <w:r>
+        <w:rPr>
+          <w:rFonts w:cstheme="majorBidi"/>
+          <w:i/>
+        </w:rPr>
+        <w:t>β</w:t>
+      </w:r>
+      <w:r>
+        <w:rPr>
+          <w:rFonts w:cstheme="majorBidi"/>
+          <w:vertAlign w:val="subscript"/>
+        </w:rPr>
+        <w:t>0</w:t>
+      </w:r>
+      <w:r>
+        <w:rPr>
+          <w:rFonts w:cstheme="majorBidi"/>
+        </w:rPr>
+        <w:t xml:space="preserve"> + </w:t>
+      </w:r>
+      <w:r>
+        <w:rPr>
+          <w:rFonts w:cstheme="majorBidi"/>
+          <w:i/>
+        </w:rPr>
+        <w:t>β</w:t>
+      </w:r>
+      <w:r>
+        <w:rPr>
+          <w:rFonts w:cstheme="majorBidi"/>
+          <w:vertAlign w:val="subscript"/>
+        </w:rPr>
+        <w:t>1</w:t>
+      </w:r>
+      <w:r>
+        <w:rPr>
+          <w:rFonts w:cstheme="majorBidi"/>
+          <w:i/>
+        </w:rPr>
+        <w:t>X</w:t>
+      </w:r>
+      <w:r>
+        <w:rPr>
+          <w:rFonts w:cstheme="majorBidi"/>
+        </w:rPr>
+        <w:t xml:space="preserve"> + </w:t>
+      </w:r>
+      <w:r>
+        <w:rPr>
+          <w:rFonts w:cstheme="majorBidi"/>
+          <w:i/>
+        </w:rPr>
+        <w:t>β</w:t>
+      </w:r>
+      <w:r>
+        <w:rPr>
+          <w:rFonts w:cstheme="majorBidi"/>
+          <w:vertAlign w:val="subscript"/>
+        </w:rPr>
+        <w:t>2</w:t>
+      </w:r>
+      <w:r>
+        <w:rPr>
+          <w:rFonts w:cstheme="majorBidi"/>
+          <w:i/>
+        </w:rPr>
+        <w:t>Region</w:t>
+      </w:r>
+      <w:r>
+        <w:rPr>
+          <w:rFonts w:cstheme="majorBidi"/>
+        </w:rPr>
+        <w:t>)</w:t>
+      </w:r>
+      <w:r>
+        <w:rPr>
+          <w:rFonts w:eastAsiaTheme="minorEastAsia"/>
+        </w:rPr>
+        <w:t xml:space="preserve"> and a</w:t>
+      </w:r>
+      <w:r>
+        <w:rPr>
+          <w:rFonts w:eastAsiaTheme="minorEastAsia"/>
+        </w:rPr>
+        <w:t xml:space="preserve"> model with an interaction term for region (“main effect </w:t>
+      </w:r>
+      <w:r>
+        <w:rPr>
+          <w:rFonts w:eastAsiaTheme="minorEastAsia" w:cstheme="majorBidi"/>
+        </w:rPr>
+        <w:t>×</w:t>
+      </w:r>
+      <w:r>
+        <w:rPr>
+          <w:rFonts w:eastAsiaTheme="minorEastAsia"/>
+        </w:rPr>
+        <w:t xml:space="preserve"> region”;</w:t>
+      </w:r>
+      <w:r>
+        <w:rPr>
+          <w:rFonts w:eastAsiaTheme="minorEastAsia"/>
+        </w:rPr>
         <w:t xml:space="preserve"> </w:t>
       </w:r>
       <w:r>
         <w:rPr>
+          <w:rFonts w:eastAsiaTheme="minorEastAsia"/>
+        </w:rPr>
+        <w:t>(</w:t>
+      </w:r>
+      <w:r>
+        <w:rPr>
+          <w:rFonts w:eastAsiaTheme="minorEastAsia"/>
           <w:i/>
         </w:rPr>
         <w:t>S</w:t>
       </w:r>
       <w:r>
         <w:rPr>
+          <w:rFonts w:eastAsiaTheme="minorEastAsia"/>
+        </w:rPr>
+        <w:t xml:space="preserve"> ~ </w:t>
+      </w:r>
+      <w:r>
+        <w:rPr>
+          <w:rFonts w:cstheme="majorBidi"/>
+          <w:i/>
+        </w:rPr>
+        <w:t>β</w:t>
+      </w:r>
+      <w:r>
+        <w:rPr>
+          <w:rFonts w:cstheme="majorBidi"/>
           <w:vertAlign w:val="subscript"/>
         </w:rPr>
-        <w:t>QDS</w:t>
-      </w:r>
-      <w:r>
+        <w:t>0</w:t>
+      </w:r>
+      <w:r>
+        <w:rPr>
+          <w:rFonts w:cstheme="majorBidi"/>
+        </w:rPr>
+        <w:t xml:space="preserve"> + </w:t>
+      </w:r>
+      <w:r>
+        <w:rPr>
+          <w:rFonts w:cstheme="majorBidi"/>
+          <w:i/>
+        </w:rPr>
+        <w:t>β</w:t>
+      </w:r>
+      <w:r>
+        <w:rPr>
+          <w:rFonts w:cstheme="majorBidi"/>
+          <w:vertAlign w:val="subscript"/>
+        </w:rPr>
+        <w:t>1</w:t>
+      </w:r>
+      <w:r>
+        <w:rPr>
+          <w:rFonts w:cstheme="majorBidi"/>
+          <w:i/>
+        </w:rPr>
+        <w:t>X</w:t>
+      </w:r>
+      <w:r>
+        <w:rPr>
+          <w:rFonts w:cstheme="majorBidi"/>
+        </w:rPr>
+        <w:t xml:space="preserve"> + </w:t>
+      </w:r>
+      <w:r>
+        <w:rPr>
+          <w:rFonts w:cstheme="majorBidi"/>
+          <w:i/>
+        </w:rPr>
+        <w:t>β</w:t>
+      </w:r>
+      <w:r>
+        <w:rPr>
+          <w:rFonts w:cstheme="majorBidi"/>
+          <w:vertAlign w:val="subscript"/>
+        </w:rPr>
+        <w:t>2</w:t>
+      </w:r>
+      <w:r>
+        <w:rPr>
+          <w:rFonts w:cstheme="majorBidi"/>
+          <w:i/>
+        </w:rPr>
+        <w:t>Region</w:t>
+      </w:r>
+      <w:r>
+        <w:rPr>
+          <w:rFonts w:cstheme="majorBidi"/>
+        </w:rPr>
+        <w:t xml:space="preserve"> + </w:t>
+      </w:r>
+      <w:r>
+        <w:rPr>
+          <w:rFonts w:cstheme="majorBidi"/>
+          <w:i/>
+        </w:rPr>
+        <w:t>β</w:t>
+      </w:r>
+      <w:r>
+        <w:rPr>
+          <w:rFonts w:cstheme="majorBidi"/>
+          <w:vertAlign w:val="subscript"/>
+        </w:rPr>
+        <w:t>3</w:t>
+      </w:r>
+      <w:r>
+        <w:rPr>
+          <w:rFonts w:cstheme="majorBidi"/>
+        </w:rPr>
+        <w:t>(</w:t>
+      </w:r>
+      <w:r>
+        <w:rPr>
+          <w:rFonts w:cstheme="majorBidi"/>
+          <w:i/>
+        </w:rPr>
+        <w:t>X × R</w:t>
+      </w:r>
+      <w:r>
+        <w:rPr>
+          <w:rFonts w:cstheme="majorBidi"/>
+          <w:i/>
+        </w:rPr>
+        <w:t>egion</w:t>
+      </w:r>
+      <w:r>
+        <w:rPr>
+          <w:rFonts w:eastAsiaTheme="minorEastAsia"/>
+        </w:rPr>
+        <w:t>)</w:t>
+      </w:r>
+      <w:r>
+        <w:rPr>
+          <w:rFonts w:eastAsiaTheme="minorEastAsia"/>
+        </w:rPr>
+        <w:t>)</w:t>
+      </w:r>
+      <w:r>
+        <w:rPr>
+          <w:rFonts w:eastAsiaTheme="minorEastAsia"/>
+        </w:rPr>
+        <w:t>.</w:t>
+      </w:r>
+      <w:r>
+        <w:rPr>
+          <w:rFonts w:eastAsiaTheme="minorEastAsia"/>
+        </w:rPr>
+        <w:t xml:space="preserve"> The best fitting of these three models for each of the ten predictor variables was determined using Akaike’s information criterion (</w:t>
+      </w:r>
+      <w:r>
+        <w:rPr>
+          <w:rFonts w:eastAsiaTheme="minorEastAsia"/>
+          <w:i/>
+        </w:rPr>
+        <w:t>AIC</w:t>
+      </w:r>
+      <w:r>
+        <w:rPr>
+          <w:rFonts w:eastAsiaTheme="minorEastAsia"/>
+        </w:rPr>
+        <w:t xml:space="preserve">; </w:t>
+      </w:r>
+      <w:r>
+        <w:rPr>
+          <w:rFonts w:eastAsiaTheme="minorEastAsia"/>
+          <w:highlight w:val="yellow"/>
+        </w:rPr>
+        <w:t>ref</w:t>
+      </w:r>
+      <w:r>
+        <w:rPr>
+          <w:rFonts w:eastAsiaTheme="minorEastAsia"/>
+        </w:rPr>
+        <w:t>)</w:t>
+      </w:r>
+      <w:r>
+        <w:rPr>
+          <w:rFonts w:eastAsiaTheme="minorEastAsia"/>
+        </w:rPr>
+        <w:t xml:space="preserve">, such that the selected model </w:t>
+      </w:r>
+      <w:r>
+        <w:t xml:space="preserve">was the simplest model with </w:t>
+      </w:r>
+      <w:r>
+        <w:rPr>
+          <w:i/>
+        </w:rPr>
+        <w:t>∆AIC</w:t>
+      </w:r>
+      <w:r>
+        <w:t xml:space="preserve"> &lt; 2 (</w:t>
+      </w:r>
+      <w:r>
+        <w:rPr>
+          <w:highlight w:val="yellow"/>
+        </w:rPr>
+        <w:t>ref</w:t>
+      </w:r>
+      <w:r>
+        <w:t>).</w:t>
+      </w:r>
+      <w:r>
+        <w:rPr>
+          <w:rFonts w:eastAsiaTheme="minorEastAsia"/>
+          <w:i/>
+        </w:rPr>
         <w:t xml:space="preserve"> </w:t>
       </w:r>
       <w:r>
-        <w:t xml:space="preserve">and </w:t>
-      </w:r>
-      <w:r>
-        <w:rPr>
-          <w:i/>
-        </w:rPr>
-        <w:t>S</w:t>
-      </w:r>
-      <w:r>
-        <w:rPr>
-          <w:vertAlign w:val="subscript"/>
-        </w:rPr>
-        <w:t>DS</w:t>
-      </w:r>
-      <w:r>
         <w:rPr>
           <w:rFonts w:eastAsiaTheme="minorEastAsia"/>
         </w:rPr>
+        <w:t>Using this ANCOVA-like approach</w:t>
+      </w:r>
+      <w:r>
+        <w:rPr>
+          <w:rFonts w:eastAsiaTheme="minorEastAsia"/>
+        </w:rPr>
+        <w:t>, we assess when</w:t>
+      </w:r>
+      <w:r>
+        <w:rPr>
+          <w:rFonts w:eastAsiaTheme="minorEastAsia"/>
+        </w:rPr>
+        <w:t xml:space="preserve"> each form of</w:t>
+      </w:r>
+      <w:r>
+        <w:rPr>
+          <w:rFonts w:eastAsiaTheme="minorEastAsia"/>
+        </w:rPr>
+        <w:t xml:space="preserve"> heterogeneity poorly predicts species richness across the two regions (i.e. when a “main effect + region” model </w:t>
+      </w:r>
+      <w:r>
+        <w:rPr>
+          <w:rFonts w:eastAsiaTheme="minorEastAsia"/>
+        </w:rPr>
+        <w:t>is</w:t>
+      </w:r>
+      <w:r>
+        <w:rPr>
+          <w:rFonts w:eastAsiaTheme="minorEastAsia"/>
+        </w:rPr>
+        <w:t xml:space="preserve"> best fitting but with little support for the main effect</w:t>
+      </w:r>
+      <w:r>
+        <w:rPr>
+          <w:rFonts w:eastAsiaTheme="minorEastAsia"/>
+        </w:rPr>
+        <w:t>)</w:t>
+      </w:r>
+      <w:r>
+        <w:rPr>
+          <w:rFonts w:eastAsiaTheme="minorEastAsia"/>
+        </w:rPr>
+        <w:t xml:space="preserve">, when </w:t>
+      </w:r>
+      <w:r>
+        <w:rPr>
+          <w:rFonts w:eastAsiaTheme="minorEastAsia"/>
+        </w:rPr>
+        <w:t>there is a common relationship between a form of heterogeneity</w:t>
+      </w:r>
+      <w:r>
+        <w:rPr>
+          <w:rFonts w:eastAsiaTheme="minorEastAsia"/>
+        </w:rPr>
         <w:t xml:space="preserve"> </w:t>
       </w:r>
       <w:r>
         <w:rPr>
           <w:rFonts w:eastAsiaTheme="minorEastAsia"/>
         </w:rPr>
-        <w:t xml:space="preserve">each </w:t>
+        <w:t>in both regions (i.e. when a “main effect only” or a “main effect + region” model is best fitting)</w:t>
       </w:r>
       <w:r>
         <w:rPr>
           <w:rFonts w:eastAsiaTheme="minorEastAsia"/>
         </w:rPr>
-        <w:t>as</w:t>
+        <w:t xml:space="preserve"> or when species richness in each region relates differently to a form of heterogeneity</w:t>
       </w:r>
       <w:r>
         <w:rPr>
           <w:rFonts w:eastAsiaTheme="minorEastAsia"/>
         </w:rPr>
-        <w:t xml:space="preserve"> function</w:t>
+        <w:t xml:space="preserve"> </w:t>
       </w:r>
       <w:r>
         <w:rPr>
           <w:rFonts w:eastAsiaTheme="minorEastAsia"/>
         </w:rPr>
-        <w:t>s</w:t>
+        <w:t>(</w:t>
       </w:r>
       <w:r>
         <w:rPr>
           <w:rFonts w:eastAsiaTheme="minorEastAsia"/>
         </w:rPr>
-        <w:t xml:space="preserve"> of environmental heterogeneity. </w:t>
+        <w:t xml:space="preserve">i.e. when a </w:t>
       </w:r>
       <w:r>
         <w:rPr>
           <w:rFonts w:eastAsiaTheme="minorEastAsia"/>
         </w:rPr>
-        <w:t>In each instance, we fitted three models</w:t>
+        <w:t xml:space="preserve">“main effect </w:t>
+      </w:r>
+      <w:r>
+        <w:rPr>
+          <w:rFonts w:eastAsiaTheme="minorEastAsia" w:cstheme="majorBidi"/>
+        </w:rPr>
+        <w:t>×</w:t>
       </w:r>
       <w:r>
         <w:rPr>
           <w:rFonts w:eastAsiaTheme="minorEastAsia"/>
         </w:rPr>
-        <w:t>:</w:t>
+        <w:t xml:space="preserve"> region”</w:t>
       </w:r>
       <w:r>
         <w:rPr>
           <w:rFonts w:eastAsiaTheme="minorEastAsia"/>
         </w:rPr>
-        <w:t xml:space="preserve"> </w:t>
+        <w:t xml:space="preserve"> model is best fitting).</w:t>
       </w:r>
       <w:r>
         <w:rPr>
           <w:rFonts w:eastAsiaTheme="minorEastAsia"/>
-          <w:highlight w:val="yellow"/>
-        </w:rPr>
-        <w:t>[…]</w:t>
+        </w:rPr>
+        <w:t xml:space="preserve"> [</w:t>
+      </w:r>
+      <w:r>
+        <w:rPr>
+          <w:rFonts w:eastAsiaTheme="minorEastAsia"/>
+          <w:highlight w:val="yellow"/>
+        </w:rPr>
+        <w:t>reword this explanation</w:t>
+      </w:r>
+      <w:r>
+        <w:rPr>
+          <w:rFonts w:eastAsiaTheme="minorEastAsia"/>
+          <w:highlight w:val="yellow"/>
+        </w:rPr>
+        <w:t>/para</w:t>
+      </w:r>
+      <w:r>
+        <w:rPr>
+          <w:rFonts w:eastAsiaTheme="minorEastAsia"/>
+          <w:highlight w:val="yellow"/>
+        </w:rPr>
+        <w:t>!</w:t>
+      </w:r>
+      <w:r>
+        <w:rPr>
+          <w:rFonts w:eastAsiaTheme="minorEastAsia"/>
+        </w:rPr>
+        <w:t>]</w:t>
       </w:r>
     </w:p>
     <w:p>
@@ -2947,46 +3686,40 @@
         <w:spacing w:line="240" w:lineRule="auto"/>
       </w:pPr>
       <w:r>
-        <w:rPr>
-          <w:highlight w:val="yellow"/>
-        </w:rPr>
-        <w:t xml:space="preserve">In order to understand the relationships between environmental heterogeneity and species richness differ between the GCFR and SWAFR, we fit both simple and multiple linear regression models as functions of </w:t>
-      </w:r>
-      <w:r>
-        <w:rPr>
-          <w:highlight w:val="yellow"/>
-        </w:rPr>
+        <w:t>While t</w:t>
+      </w:r>
+      <w:r>
+        <w:t xml:space="preserve">he rationale of the univariate models was to describe empirical patterns of covariance between each axis of </w:t>
+      </w:r>
+      <w:r>
         <w:t>environmental heterogeneity</w:t>
       </w:r>
       <w:r>
-        <w:rPr>
-          <w:highlight w:val="yellow"/>
-        </w:rPr>
-        <w:t xml:space="preserve"> values. The rationale of the univariate models was to describe empirical patterns of covariance between each axis of </w:t>
-      </w:r>
-      <w:r>
-        <w:rPr>
-          <w:highlight w:val="yellow"/>
-        </w:rPr>
+        <w:t xml:space="preserve"> and species richness</w:t>
+      </w:r>
+      <w:r>
+        <w:t>, t</w:t>
+      </w:r>
+      <w:r>
+        <w:t xml:space="preserve">he multivariate models allow us to account for differences in richness across multiple axes of </w:t>
+      </w:r>
+      <w:r>
         <w:t>environmental heterogeneity</w:t>
       </w:r>
       <w:r>
-        <w:rPr>
-          <w:highlight w:val="yellow"/>
-        </w:rPr>
-        <w:t xml:space="preserve"> and species richness. The multivariate models allow us to account for differences in richness across multiple axes of </w:t>
-      </w:r>
-      <w:r>
-        <w:rPr>
-          <w:highlight w:val="yellow"/>
-        </w:rPr>
-        <w:t>environmental heterogeneity</w:t>
-      </w:r>
-      <w:r>
-        <w:rPr>
-          <w:highlight w:val="yellow"/>
-        </w:rPr>
-        <w:t xml:space="preserve"> simultaneously.</w:t>
+        <w:t xml:space="preserve"> simultaneously</w:t>
+      </w:r>
+      <w:r>
+        <w:t xml:space="preserve"> </w:t>
+      </w:r>
+      <w:r>
+        <w:rPr>
+          <w:highlight w:val="yellow"/>
+        </w:rPr>
+        <w:t>[expand?]</w:t>
+      </w:r>
+      <w:r>
+        <w:t>.</w:t>
       </w:r>
     </w:p>
     <w:p>
@@ -2996,6 +3729,7 @@
       </w:pPr>
       <w:bookmarkStart w:id="5" w:name="results"/>
       <w:r>
+        <w:lastRenderedPageBreak/>
         <w:t xml:space="preserve">3 </w:t>
       </w:r>
       <w:r>
@@ -3452,8 +4186,6 @@
       <w:r>
         <w:t>s</w:t>
       </w:r>
-      <w:bookmarkStart w:id="6" w:name="_GoBack"/>
-      <w:bookmarkEnd w:id="6"/>
       <w:r>
         <w:t>oil C</w:t>
       </w:r>
@@ -3503,7 +4235,6 @@
         <w:spacing w:line="240" w:lineRule="auto"/>
       </w:pPr>
       <w:r>
-        <w:lastRenderedPageBreak/>
         <w:t xml:space="preserve">3.3 </w:t>
       </w:r>
       <w:r>
@@ -3706,7 +4437,14 @@
         <w:rPr>
           <w:highlight w:val="yellow"/>
         </w:rPr>
-        <w:t xml:space="preserve">suggesting that these variables values' have weak relationships with </w:t>
+        <w:t xml:space="preserve">suggesting that these </w:t>
+      </w:r>
+      <w:r>
+        <w:rPr>
+          <w:highlight w:val="yellow"/>
+        </w:rPr>
+        <w:lastRenderedPageBreak/>
+        <w:t xml:space="preserve">variables values' have weak relationships with </w:t>
       </w:r>
       <w:r>
         <w:rPr>
@@ -3949,7 +4687,6 @@
         <w:spacing w:line="240" w:lineRule="auto"/>
       </w:pPr>
       <w:r>
-        <w:lastRenderedPageBreak/>
         <w:t xml:space="preserve">4 </w:t>
       </w:r>
       <w:r>
@@ -3962,6 +4699,9 @@
         <w:spacing w:line="240" w:lineRule="auto"/>
       </w:pPr>
       <w:r>
+        <w:rPr>
+          <w:highlight w:val="yellow"/>
+        </w:rPr>
         <w:t>…</w:t>
       </w:r>
     </w:p>
@@ -3976,7 +4716,7 @@
           <w:szCs w:val="32"/>
         </w:rPr>
       </w:pPr>
-      <w:bookmarkStart w:id="7" w:name="tables"/>
+      <w:bookmarkStart w:id="6" w:name="tables"/>
       <w:r>
         <w:br w:type="page"/>
       </w:r>
@@ -3989,7 +4729,7 @@
         <w:lastRenderedPageBreak/>
         <w:t>Tables</w:t>
       </w:r>
-      <w:bookmarkEnd w:id="7"/>
+      <w:bookmarkEnd w:id="6"/>
     </w:p>
     <w:p>
       <w:pPr>
@@ -9021,7 +9761,7 @@
           <w:sz w:val="32"/>
         </w:rPr>
       </w:pPr>
-      <w:bookmarkStart w:id="8" w:name="figures"/>
+      <w:bookmarkStart w:id="7" w:name="figures"/>
       <w:r>
         <w:rPr>
           <w:szCs w:val="20"/>
@@ -9082,7 +9822,7 @@
         <w:lastRenderedPageBreak/>
         <w:t>Figures</w:t>
       </w:r>
-      <w:bookmarkEnd w:id="8"/>
+      <w:bookmarkEnd w:id="7"/>
     </w:p>
     <w:p>
       <w:pPr>
@@ -9095,8 +9835,8 @@
           <w:lang w:val="en-ZA" w:eastAsia="en-ZA"/>
         </w:rPr>
         <w:drawing>
-          <wp:inline distT="0" distB="0" distL="0" distR="0" wp14:anchorId="4180D9B2" wp14:editId="33F622BF">
-            <wp:extent cx="5720440" cy="3960305"/>
+          <wp:inline distT="0" distB="0" distL="0" distR="0" wp14:anchorId="4180D9B2" wp14:editId="0368DA5D">
+            <wp:extent cx="5720440" cy="3960304"/>
             <wp:effectExtent l="0" t="0" r="0" b="2540"/>
             <wp:docPr id="1" name="Picture"/>
             <wp:cNvGraphicFramePr>
@@ -9126,7 +9866,7 @@
                   <pic:spPr bwMode="auto">
                     <a:xfrm>
                       <a:off x="0" y="0"/>
-                      <a:ext cx="5720440" cy="3960305"/>
+                      <a:ext cx="5720440" cy="3960304"/>
                     </a:xfrm>
                     <a:prstGeom prst="rect">
                       <a:avLst/>
@@ -9151,150 +9891,246 @@
         <w:spacing w:line="240" w:lineRule="auto"/>
       </w:pPr>
       <w:r>
+        <w:rPr>
+          <w:highlight w:val="red"/>
+        </w:rPr>
         <w:t>Figure 1: Simple linear regressions of the common language effect size (</w:t>
       </w:r>
       <w:r>
         <w:rPr>
           <w:i/>
+          <w:highlight w:val="red"/>
         </w:rPr>
         <w:t>CLES</w:t>
       </w:r>
       <w:r>
+        <w:rPr>
+          <w:highlight w:val="red"/>
+        </w:rPr>
         <w:t xml:space="preserve">; ref) of (a–i) various forms of </w:t>
       </w:r>
       <w:r>
+        <w:rPr>
+          <w:highlight w:val="red"/>
+        </w:rPr>
         <w:t>environmental heterogeneity</w:t>
       </w:r>
       <w:r>
+        <w:rPr>
+          <w:highlight w:val="red"/>
+        </w:rPr>
         <w:t xml:space="preserve"> and (j) the first principal component of </w:t>
       </w:r>
       <w:r>
+        <w:rPr>
+          <w:highlight w:val="red"/>
+        </w:rPr>
         <w:t xml:space="preserve">EH </w:t>
       </w:r>
       <w:r>
+        <w:rPr>
+          <w:highlight w:val="red"/>
+        </w:rPr>
         <w:t>(PC1)</w:t>
       </w:r>
       <w:r>
+        <w:rPr>
+          <w:highlight w:val="red"/>
+        </w:rPr>
         <w:t xml:space="preserve"> in the Greater Cape Floristic Region (GCFR) and Southwest Australia</w:t>
       </w:r>
       <w:r>
+        <w:rPr>
+          <w:highlight w:val="red"/>
+        </w:rPr>
         <w:t>n</w:t>
       </w:r>
       <w:r>
+        <w:rPr>
+          <w:highlight w:val="red"/>
+        </w:rPr>
         <w:t xml:space="preserve"> Floristic Region (SWAFR). T</w:t>
       </w:r>
       <w:r>
+        <w:rPr>
+          <w:highlight w:val="red"/>
+        </w:rPr>
         <w:t xml:space="preserve">he </w:t>
       </w:r>
       <w:r>
         <w:rPr>
           <w:i/>
+          <w:highlight w:val="red"/>
         </w:rPr>
         <w:t>CLES</w:t>
       </w:r>
       <w:r>
+        <w:rPr>
+          <w:highlight w:val="red"/>
+        </w:rPr>
         <w:t xml:space="preserve"> </w:t>
       </w:r>
       <w:r>
+        <w:rPr>
+          <w:highlight w:val="red"/>
+        </w:rPr>
         <w:t xml:space="preserve">here </w:t>
       </w:r>
       <w:r>
+        <w:rPr>
+          <w:highlight w:val="red"/>
+        </w:rPr>
         <w:t xml:space="preserve">is treated as the effect of GCFR relative to SWAFR values. </w:t>
       </w:r>
       <w:r>
+        <w:rPr>
+          <w:highlight w:val="red"/>
+        </w:rPr>
         <w:t xml:space="preserve">Filled points represent comparisons where the GCFR and SWAFR significantly differed in </w:t>
       </w:r>
       <w:r>
         <w:rPr>
           <w:i/>
+          <w:highlight w:val="red"/>
         </w:rPr>
         <w:t>EH</w:t>
       </w:r>
       <w:r>
+        <w:rPr>
+          <w:highlight w:val="red"/>
+        </w:rPr>
         <w:t xml:space="preserve"> (</w:t>
       </w:r>
       <w:r>
         <w:rPr>
           <w:i/>
+          <w:highlight w:val="red"/>
         </w:rPr>
         <w:t>P</w:t>
       </w:r>
       <w:r>
+        <w:rPr>
+          <w:highlight w:val="red"/>
+        </w:rPr>
         <w:t xml:space="preserve"> ≤ 0.05, Mann-Whitney </w:t>
       </w:r>
       <w:r>
         <w:rPr>
           <w:i/>
+          <w:highlight w:val="red"/>
         </w:rPr>
         <w:t>U</w:t>
       </w:r>
       <w:r>
+        <w:rPr>
+          <w:highlight w:val="red"/>
+        </w:rPr>
         <w:t>-tests)</w:t>
       </w:r>
       <w:r>
+        <w:rPr>
+          <w:highlight w:val="red"/>
+        </w:rPr>
         <w:t>, while unfilled points represent those that were not significant (</w:t>
       </w:r>
       <w:r>
         <w:rPr>
           <w:i/>
+          <w:highlight w:val="red"/>
         </w:rPr>
         <w:t>P</w:t>
       </w:r>
       <w:r>
+        <w:rPr>
+          <w:highlight w:val="red"/>
+        </w:rPr>
         <w:t xml:space="preserve"> &gt; 0.05)</w:t>
       </w:r>
       <w:r>
+        <w:rPr>
+          <w:highlight w:val="red"/>
+        </w:rPr>
         <w:t xml:space="preserve">. </w:t>
       </w:r>
       <w:r>
-        <w:t>Only</w:t>
-      </w:r>
-      <w:r>
-        <w:t xml:space="preserve"> significant (</w:t>
+        <w:rPr>
+          <w:highlight w:val="red"/>
+        </w:rPr>
+        <w:t>Only significant (</w:t>
       </w:r>
       <w:r>
         <w:rPr>
           <w:i/>
+          <w:highlight w:val="red"/>
         </w:rPr>
         <w:t>P</w:t>
       </w:r>
       <w:r>
+        <w:rPr>
+          <w:highlight w:val="red"/>
+        </w:rPr>
         <w:t xml:space="preserve"> ≤ 0.05) </w:t>
       </w:r>
       <w:r>
+        <w:rPr>
+          <w:highlight w:val="red"/>
+        </w:rPr>
         <w:t>regression lines</w:t>
       </w:r>
       <w:r>
+        <w:rPr>
+          <w:highlight w:val="red"/>
+        </w:rPr>
         <w:t xml:space="preserve"> are plotted, with the exception of the fit for CEC, which was plotted in light of its marginal significance (</w:t>
       </w:r>
       <w:r>
         <w:rPr>
           <w:i/>
+          <w:highlight w:val="red"/>
         </w:rPr>
         <w:t>P</w:t>
       </w:r>
       <w:r>
+        <w:rPr>
+          <w:highlight w:val="red"/>
+        </w:rPr>
         <w:t xml:space="preserve"> = 0.06). Grey bands denote 95% confidence intervals about the fitted lines. PC1 accounted for between 43.64 and 46.40% of the variation in </w:t>
       </w:r>
       <w:r>
         <w:rPr>
           <w:i/>
+          <w:highlight w:val="red"/>
         </w:rPr>
         <w:t>EH</w:t>
       </w:r>
       <w:r>
+        <w:rPr>
+          <w:highlight w:val="red"/>
+        </w:rPr>
         <w:t xml:space="preserve"> across the five spatial scales at which it was calculated.</w:t>
       </w:r>
       <w:r>
+        <w:rPr>
+          <w:highlight w:val="red"/>
+        </w:rPr>
         <w:t xml:space="preserve"> Abbreviations</w:t>
       </w:r>
       <w:r>
+        <w:rPr>
+          <w:highlight w:val="red"/>
+        </w:rPr>
         <w:t xml:space="preserve"> of variables</w:t>
       </w:r>
       <w:r>
+        <w:rPr>
+          <w:highlight w:val="red"/>
+        </w:rPr>
         <w:t xml:space="preserve"> </w:t>
       </w:r>
       <w:r>
+        <w:rPr>
+          <w:highlight w:val="red"/>
+        </w:rPr>
         <w:t>are as in Tables 1–3.</w:t>
       </w:r>
     </w:p>
@@ -9319,9 +10155,9 @@
         </w:rPr>
         <w:lastRenderedPageBreak/>
         <w:drawing>
-          <wp:inline distT="0" distB="0" distL="0" distR="0" wp14:anchorId="4CFE472E" wp14:editId="47E67DC2">
-            <wp:extent cx="5577063" cy="5563909"/>
-            <wp:effectExtent l="0" t="0" r="0" b="0"/>
+          <wp:inline distT="0" distB="0" distL="0" distR="0" wp14:anchorId="4CFE472E" wp14:editId="439A2C1E">
+            <wp:extent cx="5577063" cy="4780339"/>
+            <wp:effectExtent l="0" t="0" r="5080" b="1270"/>
             <wp:docPr id="2" name="Picture"/>
             <wp:cNvGraphicFramePr>
               <a:graphicFrameLocks xmlns:a="http://schemas.openxmlformats.org/drawingml/2006/main" noChangeAspect="1"/>
@@ -9350,7 +10186,7 @@
                   <pic:spPr bwMode="auto">
                     <a:xfrm>
                       <a:off x="0" y="0"/>
-                      <a:ext cx="5577063" cy="5563909"/>
+                      <a:ext cx="5577063" cy="4780339"/>
                     </a:xfrm>
                     <a:prstGeom prst="rect">
                       <a:avLst/>
@@ -9375,30 +10211,57 @@
         <w:spacing w:line="240" w:lineRule="auto"/>
       </w:pPr>
       <w:r>
+        <w:rPr>
+          <w:highlight w:val="red"/>
+        </w:rPr>
         <w:t xml:space="preserve">Figure 2: </w:t>
       </w:r>
       <w:r>
+        <w:rPr>
+          <w:highlight w:val="red"/>
+        </w:rPr>
         <w:t xml:space="preserve">Distributions of (a) HDS- and (b) QDS-scale </w:t>
       </w:r>
       <w:r>
+        <w:rPr>
+          <w:highlight w:val="red"/>
+        </w:rPr>
         <w:t xml:space="preserve">vascular plant </w:t>
       </w:r>
       <w:r>
+        <w:rPr>
+          <w:highlight w:val="red"/>
+        </w:rPr>
         <w:t>species richness</w:t>
       </w:r>
       <w:r>
+        <w:rPr>
+          <w:highlight w:val="red"/>
+        </w:rPr>
         <w:t xml:space="preserve"> in the Greater Cape Floristic Region (GCFR) and Southwest Australian Floristic Region (SWAFR)</w:t>
       </w:r>
       <w:r>
+        <w:rPr>
+          <w:highlight w:val="red"/>
+        </w:rPr>
         <w:t xml:space="preserve">. </w:t>
       </w:r>
       <w:r>
+        <w:rPr>
+          <w:highlight w:val="red"/>
+        </w:rPr>
         <w:t>(</w:t>
       </w:r>
       <w:r>
+        <w:rPr>
+          <w:highlight w:val="red"/>
+        </w:rPr>
         <w:t>c</w:t>
       </w:r>
       <w:r>
+        <w:rPr>
+          <w:highlight w:val="red"/>
+        </w:rPr>
         <w:t>) Scatter plot of mean QDS-scale richness (</w:t>
       </w:r>
       <m:oMath>
@@ -9408,6 +10271,7 @@
             <m:ctrlPr>
               <w:rPr>
                 <w:rFonts w:ascii="Cambria Math" w:hAnsi="Cambria Math"/>
+                <w:highlight w:val="red"/>
               </w:rPr>
             </m:ctrlPr>
           </m:barPr>
@@ -9415,6 +10279,7 @@
             <m:r>
               <w:rPr>
                 <w:rFonts w:ascii="Cambria Math" w:hAnsi="Cambria Math"/>
+                <w:highlight w:val="red"/>
               </w:rPr>
               <m:t>S</m:t>
             </m:r>
@@ -9423,206 +10288,220 @@
       </m:oMath>
       <w:r>
         <w:rPr>
+          <w:highlight w:val="red"/>
           <w:vertAlign w:val="subscript"/>
         </w:rPr>
         <w:t>QDS</w:t>
       </w:r>
       <w:r>
+        <w:rPr>
+          <w:highlight w:val="red"/>
+        </w:rPr>
         <w:t>) and turnover (</w:t>
       </w:r>
       <w:r>
         <w:rPr>
           <w:i/>
+          <w:highlight w:val="red"/>
         </w:rPr>
         <w:t>T</w:t>
       </w:r>
       <w:r>
         <w:rPr>
+          <w:highlight w:val="red"/>
           <w:vertAlign w:val="subscript"/>
         </w:rPr>
         <w:t>QDS</w:t>
       </w:r>
       <w:r>
+        <w:rPr>
+          <w:highlight w:val="red"/>
+        </w:rPr>
         <w:t>; Equation 1)</w:t>
       </w:r>
       <w:r>
+        <w:rPr>
+          <w:highlight w:val="red"/>
+        </w:rPr>
         <w:t xml:space="preserve"> with contour lines denoting the </w:t>
       </w:r>
       <w:r>
         <w:rPr>
           <w:i/>
+          <w:highlight w:val="red"/>
         </w:rPr>
         <w:t>S</w:t>
       </w:r>
       <w:r>
         <w:rPr>
+          <w:highlight w:val="red"/>
           <w:vertAlign w:val="subscript"/>
         </w:rPr>
         <w:t>HDS</w:t>
       </w:r>
       <w:r>
+        <w:rPr>
+          <w:highlight w:val="red"/>
+        </w:rPr>
         <w:t xml:space="preserve"> that arise</w:t>
       </w:r>
       <w:r>
+        <w:rPr>
+          <w:highlight w:val="red"/>
+        </w:rPr>
         <w:t>s</w:t>
       </w:r>
       <w:r>
+        <w:rPr>
+          <w:highlight w:val="red"/>
+        </w:rPr>
         <w:t xml:space="preserve"> as their sum (i.e. increasing from lower-left to upper-right). </w:t>
       </w:r>
       <w:r>
+        <w:rPr>
+          <w:highlight w:val="red"/>
+        </w:rPr>
         <w:t xml:space="preserve">(d) The distribution of the turnover partition of </w:t>
       </w:r>
       <w:r>
         <w:rPr>
           <w:i/>
           <w:iCs/>
+          <w:highlight w:val="red"/>
         </w:rPr>
         <w:t>S</w:t>
       </w:r>
       <w:r>
         <w:rPr>
+          <w:highlight w:val="red"/>
           <w:vertAlign w:val="subscript"/>
         </w:rPr>
         <w:t>HDS</w:t>
       </w:r>
       <w:r>
+        <w:rPr>
+          <w:highlight w:val="red"/>
+        </w:rPr>
         <w:t>, expressed as a proportion (</w:t>
       </w:r>
       <w:r>
         <w:rPr>
           <w:i/>
+          <w:highlight w:val="red"/>
         </w:rPr>
         <w:t>T</w:t>
       </w:r>
       <w:r>
         <w:rPr>
+          <w:highlight w:val="red"/>
           <w:vertAlign w:val="subscript"/>
         </w:rPr>
         <w:t>QDS</w:t>
       </w:r>
       <w:r>
+        <w:rPr>
+          <w:highlight w:val="red"/>
+        </w:rPr>
         <w:t xml:space="preserve"> / </w:t>
       </w:r>
       <w:r>
         <w:rPr>
           <w:i/>
+          <w:highlight w:val="red"/>
         </w:rPr>
         <w:t>S</w:t>
       </w:r>
       <w:r>
         <w:rPr>
+          <w:highlight w:val="red"/>
           <w:vertAlign w:val="subscript"/>
         </w:rPr>
         <w:t>HDS</w:t>
       </w:r>
       <w:r>
+        <w:rPr>
+          <w:highlight w:val="red"/>
+        </w:rPr>
         <w:t>).</w:t>
       </w:r>
       <w:r>
+        <w:rPr>
+          <w:highlight w:val="red"/>
+        </w:rPr>
         <w:t xml:space="preserve"> </w:t>
       </w:r>
       <w:r>
         <w:rPr>
           <w:i/>
-          <w:highlight w:val="yellow"/>
+          <w:highlight w:val="red"/>
         </w:rPr>
         <w:t>P</w:t>
       </w:r>
       <w:r>
         <w:rPr>
-          <w:highlight w:val="yellow"/>
-        </w:rPr>
-        <w:t xml:space="preserve">-values inset </w:t>
-      </w:r>
-      <w:r>
-        <w:rPr>
-          <w:highlight w:val="yellow"/>
+          <w:highlight w:val="red"/>
+        </w:rPr>
+        <w:t xml:space="preserve">-values inset (a,b,d) are from two-sided Mann-Whitney </w:t>
+      </w:r>
+      <w:r>
+        <w:rPr>
+          <w:i/>
+          <w:highlight w:val="red"/>
+        </w:rPr>
+        <w:t>U</w:t>
+      </w:r>
+      <w:r>
+        <w:rPr>
+          <w:highlight w:val="red"/>
+        </w:rPr>
+        <w:t xml:space="preserve">-tests. </w:t>
+      </w:r>
+      <w:r>
+        <w:rPr>
+          <w:highlight w:val="red"/>
+        </w:rPr>
+        <w:t>Common language effect size (</w:t>
+      </w:r>
+      <w:r>
+        <w:rPr>
+          <w:i/>
+          <w:highlight w:val="red"/>
+        </w:rPr>
+        <w:t>CLES</w:t>
+      </w:r>
+      <w:r>
+        <w:rPr>
+          <w:highlight w:val="red"/>
+        </w:rPr>
+        <w:t xml:space="preserve">) </w:t>
+      </w:r>
+      <w:r>
+        <w:rPr>
+          <w:highlight w:val="red"/>
+        </w:rPr>
+        <w:t xml:space="preserve">values inset </w:t>
+      </w:r>
+      <w:r>
+        <w:rPr>
+          <w:highlight w:val="red"/>
         </w:rPr>
         <w:t xml:space="preserve">(a,b,d) </w:t>
       </w:r>
       <w:r>
         <w:rPr>
-          <w:highlight w:val="yellow"/>
-        </w:rPr>
-        <w:t xml:space="preserve">are from </w:t>
-      </w:r>
-      <w:r>
-        <w:rPr>
-          <w:highlight w:val="yellow"/>
-        </w:rPr>
-        <w:t xml:space="preserve">two-sided </w:t>
-      </w:r>
-      <w:r>
-        <w:rPr>
-          <w:highlight w:val="yellow"/>
-        </w:rPr>
-        <w:t xml:space="preserve">Mann-Whitney </w:t>
-      </w:r>
-      <w:r>
-        <w:rPr>
-          <w:i/>
-          <w:highlight w:val="yellow"/>
-        </w:rPr>
-        <w:t>U</w:t>
-      </w:r>
-      <w:r>
-        <w:rPr>
-          <w:highlight w:val="yellow"/>
-        </w:rPr>
-        <w:t>-tests.</w:t>
-      </w:r>
-      <w:r>
-        <w:rPr>
-          <w:highlight w:val="yellow"/>
-        </w:rPr>
-        <w:t xml:space="preserve"> </w:t>
-      </w:r>
-      <w:r>
-        <w:rPr>
-          <w:highlight w:val="yellow"/>
-        </w:rPr>
-        <w:t>Common language effect size (</w:t>
-      </w:r>
-      <w:r>
-        <w:rPr>
-          <w:i/>
-          <w:highlight w:val="yellow"/>
-        </w:rPr>
-        <w:t>CLES</w:t>
-      </w:r>
-      <w:r>
-        <w:rPr>
-          <w:highlight w:val="yellow"/>
-        </w:rPr>
-        <w:t xml:space="preserve">) </w:t>
-      </w:r>
-      <w:r>
-        <w:rPr>
-          <w:highlight w:val="yellow"/>
-        </w:rPr>
-        <w:t xml:space="preserve">values inset </w:t>
-      </w:r>
-      <w:r>
-        <w:rPr>
-          <w:highlight w:val="yellow"/>
-        </w:rPr>
-        <w:t xml:space="preserve">(a,b,d) </w:t>
-      </w:r>
-      <w:r>
-        <w:rPr>
-          <w:highlight w:val="yellow"/>
+          <w:highlight w:val="red"/>
         </w:rPr>
         <w:t>are for comparisons where GCFR values are greater than SWAFR values</w:t>
       </w:r>
       <w:r>
         <w:rPr>
-          <w:highlight w:val="yellow"/>
+          <w:highlight w:val="red"/>
         </w:rPr>
         <w:t>, as in Figure 1</w:t>
       </w:r>
       <w:r>
         <w:rPr>
-          <w:highlight w:val="yellow"/>
+          <w:highlight w:val="red"/>
         </w:rPr>
         <w:t>.</w:t>
       </w:r>
@@ -9648,9 +10527,9 @@
         </w:rPr>
         <w:lastRenderedPageBreak/>
         <w:drawing>
-          <wp:inline distT="0" distB="0" distL="0" distR="0" wp14:anchorId="06F193A1" wp14:editId="4F9C83DA">
-            <wp:extent cx="5966048" cy="2846451"/>
-            <wp:effectExtent l="0" t="0" r="3175" b="0"/>
+          <wp:inline distT="0" distB="0" distL="0" distR="0" wp14:anchorId="06F193A1" wp14:editId="40A38E33">
+            <wp:extent cx="5966048" cy="2556877"/>
+            <wp:effectExtent l="0" t="0" r="0" b="0"/>
             <wp:docPr id="3" name="Picture"/>
             <wp:cNvGraphicFramePr>
               <a:graphicFrameLocks xmlns:a="http://schemas.openxmlformats.org/drawingml/2006/main" noChangeAspect="1"/>
@@ -9665,7 +10544,7 @@
                     </pic:cNvPicPr>
                   </pic:nvPicPr>
                   <pic:blipFill>
-                    <a:blip r:embed="rId13" cstate="print">
+                    <a:blip r:embed="rId13">
                       <a:extLst>
                         <a:ext uri="{28A0092B-C50C-407E-A947-70E740481C1C}">
                           <a14:useLocalDpi xmlns:a14="http://schemas.microsoft.com/office/drawing/2010/main" val="0"/>
@@ -9679,7 +10558,7 @@
                   <pic:spPr bwMode="auto">
                     <a:xfrm>
                       <a:off x="0" y="0"/>
-                      <a:ext cx="5966048" cy="2846451"/>
+                      <a:ext cx="5966048" cy="2556877"/>
                     </a:xfrm>
                     <a:prstGeom prst="rect">
                       <a:avLst/>
@@ -9704,129 +10583,205 @@
         <w:spacing w:line="240" w:lineRule="auto"/>
       </w:pPr>
       <w:r>
+        <w:rPr>
+          <w:highlight w:val="red"/>
+        </w:rPr>
         <w:t xml:space="preserve">Figure 3: </w:t>
       </w:r>
       <w:r>
+        <w:rPr>
+          <w:highlight w:val="red"/>
+        </w:rPr>
         <w:t>S</w:t>
       </w:r>
       <w:r>
+        <w:rPr>
+          <w:highlight w:val="red"/>
+        </w:rPr>
         <w:t xml:space="preserve">imple linear regressions of </w:t>
       </w:r>
       <w:r>
+        <w:rPr>
+          <w:highlight w:val="red"/>
+        </w:rPr>
         <w:t xml:space="preserve">vascular plant species richness as </w:t>
       </w:r>
       <w:r>
+        <w:rPr>
+          <w:highlight w:val="red"/>
+        </w:rPr>
         <w:t xml:space="preserve">(a) </w:t>
       </w:r>
       <w:r>
         <w:rPr>
           <w:i/>
+          <w:highlight w:val="red"/>
         </w:rPr>
         <w:t>S</w:t>
       </w:r>
       <w:r>
         <w:rPr>
+          <w:highlight w:val="red"/>
           <w:vertAlign w:val="subscript"/>
         </w:rPr>
         <w:t>HDS</w:t>
       </w:r>
       <w:r>
+        <w:rPr>
+          <w:highlight w:val="red"/>
+        </w:rPr>
         <w:t xml:space="preserve"> (</w:t>
       </w:r>
       <w:r>
         <w:rPr>
           <w:i/>
+          <w:highlight w:val="red"/>
         </w:rPr>
         <w:t>R</w:t>
       </w:r>
       <w:r>
         <w:rPr>
+          <w:highlight w:val="red"/>
           <w:vertAlign w:val="superscript"/>
         </w:rPr>
         <w:t>2</w:t>
       </w:r>
       <w:r>
+        <w:rPr>
+          <w:highlight w:val="red"/>
+        </w:rPr>
         <w:t xml:space="preserve"> = 0.23) and (b) </w:t>
       </w:r>
       <w:r>
         <w:rPr>
           <w:i/>
+          <w:highlight w:val="red"/>
         </w:rPr>
         <w:t>S</w:t>
       </w:r>
       <w:r>
         <w:rPr>
+          <w:highlight w:val="red"/>
           <w:vertAlign w:val="subscript"/>
         </w:rPr>
         <w:t>QDS</w:t>
       </w:r>
       <w:r>
+        <w:rPr>
+          <w:highlight w:val="red"/>
+        </w:rPr>
         <w:t xml:space="preserve"> (</w:t>
       </w:r>
       <w:r>
         <w:rPr>
           <w:i/>
+          <w:highlight w:val="red"/>
         </w:rPr>
         <w:t>R</w:t>
       </w:r>
       <w:r>
         <w:rPr>
+          <w:highlight w:val="red"/>
           <w:vertAlign w:val="superscript"/>
         </w:rPr>
         <w:t>2</w:t>
       </w:r>
       <w:r>
+        <w:rPr>
+          <w:highlight w:val="red"/>
+        </w:rPr>
         <w:t xml:space="preserve"> = 0.15) against each respective scale’s </w:t>
       </w:r>
       <w:r>
+        <w:rPr>
+          <w:highlight w:val="red"/>
+        </w:rPr>
         <w:t>first principle component</w:t>
       </w:r>
       <w:r>
+        <w:rPr>
+          <w:highlight w:val="red"/>
+        </w:rPr>
         <w:t xml:space="preserve"> (PC1)</w:t>
       </w:r>
       <w:r>
+        <w:rPr>
+          <w:highlight w:val="red"/>
+        </w:rPr>
         <w:t xml:space="preserve"> of environmental heterogeneity </w:t>
       </w:r>
       <w:r>
+        <w:rPr>
+          <w:highlight w:val="red"/>
+        </w:rPr>
         <w:t>(</w:t>
       </w:r>
       <w:r>
         <w:rPr>
           <w:i/>
+          <w:highlight w:val="red"/>
         </w:rPr>
         <w:t>EH</w:t>
       </w:r>
       <w:r>
+        <w:rPr>
+          <w:highlight w:val="red"/>
+        </w:rPr>
         <w:t>; Equation 3</w:t>
       </w:r>
       <w:r>
+        <w:rPr>
+          <w:highlight w:val="red"/>
+        </w:rPr>
         <w:t xml:space="preserve">) </w:t>
       </w:r>
       <w:r>
+        <w:rPr>
+          <w:highlight w:val="red"/>
+        </w:rPr>
         <w:t>in the Greater Cape Floristic Region (GCFR) and Southwest Australian Floristic Region (SWAFR)</w:t>
       </w:r>
       <w:r>
+        <w:rPr>
+          <w:highlight w:val="red"/>
+        </w:rPr>
         <w:t>. Grey bands denote 95% confidence intervals</w:t>
       </w:r>
       <w:r>
+        <w:rPr>
+          <w:highlight w:val="red"/>
+        </w:rPr>
         <w:t xml:space="preserve"> about the fitted lines</w:t>
       </w:r>
       <w:r>
+        <w:rPr>
+          <w:highlight w:val="red"/>
+        </w:rPr>
         <w:t xml:space="preserve">. When calculated at the QDS-scale, PC1 explained 39.86% of the variation in </w:t>
       </w:r>
       <w:r>
+        <w:rPr>
+          <w:highlight w:val="red"/>
+        </w:rPr>
         <w:t>EH</w:t>
       </w:r>
       <w:r>
+        <w:rPr>
+          <w:highlight w:val="red"/>
+        </w:rPr>
         <w:t xml:space="preserve">, while at the HDS-scale PC1 explained 41.55% of the variation in </w:t>
       </w:r>
       <w:r>
         <w:rPr>
           <w:i/>
+          <w:highlight w:val="red"/>
         </w:rPr>
         <w:t>EH</w:t>
       </w:r>
       <w:r>
+        <w:rPr>
+          <w:highlight w:val="red"/>
+        </w:rPr>
         <w:t>.</w:t>
       </w:r>
     </w:p>
@@ -9852,9 +10807,9 @@
         </w:rPr>
         <w:lastRenderedPageBreak/>
         <w:drawing>
-          <wp:inline distT="0" distB="0" distL="0" distR="0" wp14:anchorId="6BA46A0B" wp14:editId="3EBE3BFC">
-            <wp:extent cx="5956611" cy="3875385"/>
-            <wp:effectExtent l="0" t="0" r="0" b="0"/>
+          <wp:inline distT="0" distB="0" distL="0" distR="0" wp14:anchorId="6BA46A0B" wp14:editId="2B436CB3">
+            <wp:extent cx="5939624" cy="5091106"/>
+            <wp:effectExtent l="0" t="0" r="4445" b="0"/>
             <wp:docPr id="4" name="Picture"/>
             <wp:cNvGraphicFramePr>
               <a:graphicFrameLocks xmlns:a="http://schemas.openxmlformats.org/drawingml/2006/main" noChangeAspect="1"/>
@@ -9869,7 +10824,7 @@
                     </pic:cNvPicPr>
                   </pic:nvPicPr>
                   <pic:blipFill>
-                    <a:blip r:embed="rId14" cstate="print">
+                    <a:blip r:embed="rId14">
                       <a:extLst>
                         <a:ext uri="{28A0092B-C50C-407E-A947-70E740481C1C}">
                           <a14:useLocalDpi xmlns:a14="http://schemas.microsoft.com/office/drawing/2010/main" val="0"/>
@@ -9883,7 +10838,7 @@
                   <pic:spPr bwMode="auto">
                     <a:xfrm>
                       <a:off x="0" y="0"/>
-                      <a:ext cx="5956611" cy="3875385"/>
+                      <a:ext cx="5965061" cy="5112909"/>
                     </a:xfrm>
                     <a:prstGeom prst="rect">
                       <a:avLst/>
@@ -9907,158 +10862,228 @@
         <w:pStyle w:val="ImageCaption"/>
         <w:spacing w:line="240" w:lineRule="auto"/>
       </w:pPr>
-      <w:r>
+      <w:bookmarkStart w:id="8" w:name="_GoBack"/>
+      <w:bookmarkEnd w:id="8"/>
+      <w:r>
+        <w:rPr>
+          <w:highlight w:val="red"/>
+        </w:rPr>
         <w:t xml:space="preserve">Figure 4: Slope estimates </w:t>
       </w:r>
       <w:r>
+        <w:rPr>
+          <w:highlight w:val="red"/>
+        </w:rPr>
         <w:t xml:space="preserve">from </w:t>
       </w:r>
       <w:r>
+        <w:rPr>
+          <w:highlight w:val="red"/>
+        </w:rPr>
         <w:t xml:space="preserve">multiple linear regressions of </w:t>
       </w:r>
       <w:r>
+        <w:rPr>
+          <w:highlight w:val="red"/>
+        </w:rPr>
         <w:t xml:space="preserve">vascular plant species richness as </w:t>
       </w:r>
       <w:r>
+        <w:rPr>
+          <w:highlight w:val="red"/>
+        </w:rPr>
         <w:t xml:space="preserve">(a) </w:t>
       </w:r>
       <w:r>
         <w:rPr>
           <w:i/>
+          <w:highlight w:val="red"/>
         </w:rPr>
         <w:t>S</w:t>
       </w:r>
       <w:r>
         <w:rPr>
+          <w:highlight w:val="red"/>
           <w:vertAlign w:val="subscript"/>
         </w:rPr>
         <w:t>HDS</w:t>
       </w:r>
       <w:r>
+        <w:rPr>
+          <w:highlight w:val="red"/>
+        </w:rPr>
         <w:t xml:space="preserve"> (</w:t>
       </w:r>
       <w:r>
         <w:rPr>
           <w:i/>
+          <w:highlight w:val="red"/>
         </w:rPr>
         <w:t>R</w:t>
       </w:r>
       <w:r>
         <w:rPr>
+          <w:highlight w:val="red"/>
           <w:vertAlign w:val="superscript"/>
         </w:rPr>
         <w:t>2</w:t>
       </w:r>
       <w:r>
         <w:rPr>
+          <w:highlight w:val="red"/>
           <w:vertAlign w:val="subscript"/>
         </w:rPr>
         <w:t>adj</w:t>
       </w:r>
       <w:r>
+        <w:rPr>
+          <w:highlight w:val="red"/>
+        </w:rPr>
         <w:t xml:space="preserve"> = 0.49) and (b) </w:t>
       </w:r>
       <w:r>
         <w:rPr>
           <w:i/>
+          <w:highlight w:val="red"/>
         </w:rPr>
         <w:t>S</w:t>
       </w:r>
       <w:r>
         <w:rPr>
+          <w:highlight w:val="red"/>
           <w:vertAlign w:val="subscript"/>
         </w:rPr>
         <w:t>QDS</w:t>
       </w:r>
       <w:r>
+        <w:rPr>
+          <w:highlight w:val="red"/>
+        </w:rPr>
         <w:t xml:space="preserve"> (</w:t>
       </w:r>
       <w:r>
         <w:rPr>
           <w:i/>
+          <w:highlight w:val="red"/>
         </w:rPr>
         <w:t>R</w:t>
       </w:r>
       <w:r>
         <w:rPr>
+          <w:highlight w:val="red"/>
           <w:vertAlign w:val="superscript"/>
         </w:rPr>
         <w:t>2</w:t>
       </w:r>
       <w:r>
         <w:rPr>
+          <w:highlight w:val="red"/>
           <w:vertAlign w:val="subscript"/>
         </w:rPr>
         <w:t>adj</w:t>
       </w:r>
       <w:r>
+        <w:rPr>
+          <w:highlight w:val="red"/>
+        </w:rPr>
         <w:t xml:space="preserve"> = 0.33) again</w:t>
       </w:r>
       <w:r>
+        <w:rPr>
+          <w:highlight w:val="red"/>
+        </w:rPr>
         <w:t>s</w:t>
       </w:r>
       <w:r>
+        <w:rPr>
+          <w:highlight w:val="red"/>
+        </w:rPr>
         <w:t xml:space="preserve">t the various forms of </w:t>
       </w:r>
       <w:r>
+        <w:rPr>
+          <w:highlight w:val="red"/>
+        </w:rPr>
         <w:t>environmental heterogeneity</w:t>
       </w:r>
       <w:r>
+        <w:rPr>
+          <w:highlight w:val="red"/>
+        </w:rPr>
         <w:t xml:space="preserve"> </w:t>
       </w:r>
       <w:r>
+        <w:rPr>
+          <w:highlight w:val="red"/>
+        </w:rPr>
         <w:t>across the Greater Cape Floristic Region (GCFR) and Southwest Australian Floristic Region (SWAFR)</w:t>
       </w:r>
       <w:r>
-        <w:t xml:space="preserve">. </w:t>
-      </w:r>
-      <w:r>
-        <w:rPr>
-          <w:highlight w:val="yellow"/>
-        </w:rPr>
-        <w:t xml:space="preserve">Each model was simplified, from a starting model with all predictors and their interactions with region, using reverse stepwise regression model selection based on </w:t>
+        <w:rPr>
+          <w:highlight w:val="red"/>
+        </w:rPr>
+        <w:t xml:space="preserve">. Each model was simplified, from a starting model with all predictors and their interactions with region, using reverse stepwise regression model selection based on </w:t>
       </w:r>
       <w:r>
         <w:rPr>
           <w:i/>
-          <w:highlight w:val="yellow"/>
+          <w:highlight w:val="red"/>
         </w:rPr>
         <w:t>AIC</w:t>
       </w:r>
       <w:r>
         <w:rPr>
-          <w:highlight w:val="yellow"/>
-        </w:rPr>
-        <w:t>-scores in R.</w:t>
-      </w:r>
-      <w:r>
-        <w:t xml:space="preserve"> Points with error bars denote slope estimates and their 95% confidence intervals. Estimates illustrated in black were significant (</w:t>
+          <w:highlight w:val="red"/>
+        </w:rPr>
+        <w:t>-scores in R. Points with error bars denote slope estimates and their 95% confidence intervals. Estimates illustrated in black were significant (</w:t>
       </w:r>
       <w:r>
         <w:rPr>
           <w:i/>
+          <w:highlight w:val="red"/>
         </w:rPr>
         <w:t>P</w:t>
       </w:r>
       <w:r>
+        <w:rPr>
+          <w:highlight w:val="red"/>
+        </w:rPr>
         <w:t xml:space="preserve"> &lt; 0.05), while those in grey were not</w:t>
       </w:r>
       <w:r>
+        <w:rPr>
+          <w:highlight w:val="red"/>
+        </w:rPr>
         <w:t>,</w:t>
       </w:r>
       <w:r>
+        <w:rPr>
+          <w:highlight w:val="red"/>
+        </w:rPr>
         <w:t xml:space="preserve"> but still retained during stepwise model selection</w:t>
       </w:r>
       <w:r>
+        <w:rPr>
+          <w:highlight w:val="red"/>
+        </w:rPr>
         <w:t>.</w:t>
       </w:r>
       <w:r>
+        <w:rPr>
+          <w:highlight w:val="red"/>
+        </w:rPr>
         <w:t xml:space="preserve"> Abbreviations </w:t>
       </w:r>
       <w:r>
+        <w:rPr>
+          <w:highlight w:val="red"/>
+        </w:rPr>
         <w:t xml:space="preserve">of variables are </w:t>
       </w:r>
       <w:r>
+        <w:rPr>
+          <w:highlight w:val="red"/>
+        </w:rPr>
         <w:t>as in Tables 1–3 and Figure 1.</w:t>
       </w:r>
     </w:p>
@@ -10109,14 +11134,41 @@
         <w:pStyle w:val="BodyText"/>
         <w:spacing w:line="240" w:lineRule="auto"/>
       </w:pPr>
-      <w:proofErr w:type="spellStart"/>
-      <w:r>
-        <w:t>RvM</w:t>
-      </w:r>
-      <w:proofErr w:type="spellEnd"/>
-      <w:r>
-        <w:t>: 0000-0003-2659-6909</w:t>
-      </w:r>
+      <w:r>
+        <w:t>R</w:t>
+      </w:r>
+      <w:r>
+        <w:t xml:space="preserve">uan </w:t>
+      </w:r>
+      <w:r>
+        <w:t>v</w:t>
+      </w:r>
+      <w:r>
+        <w:t xml:space="preserve">an </w:t>
+      </w:r>
+      <w:r>
+        <w:t>M</w:t>
+      </w:r>
+      <w:r>
+        <w:t>azijk</w:t>
+      </w:r>
+      <w:r>
+        <w:t xml:space="preserve">: </w:t>
+      </w:r>
+      <w:hyperlink r:id="rId15" w:history="1">
+        <w:r>
+          <w:rPr>
+            <w:rStyle w:val="Hyperlink"/>
+          </w:rPr>
+          <w:t>https://orcid.org/</w:t>
+        </w:r>
+        <w:r>
+          <w:rPr>
+            <w:rStyle w:val="Hyperlink"/>
+          </w:rPr>
+          <w:t>0000-0003-2659-6909</w:t>
+        </w:r>
+      </w:hyperlink>
     </w:p>
     <w:p>
       <w:pPr>
@@ -10124,8 +11176,34 @@
         <w:spacing w:line="240" w:lineRule="auto"/>
       </w:pPr>
       <w:r>
-        <w:t>MDC: 0000-0003-0989-3266</w:t>
-      </w:r>
+        <w:t>M</w:t>
+      </w:r>
+      <w:r>
+        <w:t xml:space="preserve">ichael </w:t>
+      </w:r>
+      <w:r>
+        <w:t>D</w:t>
+      </w:r>
+      <w:r>
+        <w:t xml:space="preserve">. </w:t>
+      </w:r>
+      <w:r>
+        <w:t>C</w:t>
+      </w:r>
+      <w:r>
+        <w:t>ramer</w:t>
+      </w:r>
+      <w:r>
+        <w:t xml:space="preserve">: </w:t>
+      </w:r>
+      <w:hyperlink r:id="rId16" w:history="1">
+        <w:r>
+          <w:rPr>
+            <w:rStyle w:val="Hyperlink"/>
+          </w:rPr>
+          <w:t>https://orcid.org/0000-0003-0989-3266</w:t>
+        </w:r>
+      </w:hyperlink>
     </w:p>
     <w:p>
       <w:pPr>
@@ -10133,7 +11211,38 @@
         <w:spacing w:line="240" w:lineRule="auto"/>
       </w:pPr>
       <w:r>
-        <w:t>GAV: 0000-0002-1363-9781</w:t>
+        <w:t>G</w:t>
+      </w:r>
+      <w:r>
+        <w:t xml:space="preserve">. </w:t>
+      </w:r>
+      <w:r>
+        <w:t>A</w:t>
+      </w:r>
+      <w:r>
+        <w:t xml:space="preserve">nthony </w:t>
+      </w:r>
+      <w:proofErr w:type="spellStart"/>
+      <w:r>
+        <w:t>V</w:t>
+      </w:r>
+      <w:r>
+        <w:t>erboom</w:t>
+      </w:r>
+      <w:proofErr w:type="spellEnd"/>
+      <w:r>
+        <w:t xml:space="preserve">: </w:t>
+      </w:r>
+      <w:hyperlink r:id="rId17" w:history="1">
+        <w:r>
+          <w:rPr>
+            <w:rStyle w:val="Hyperlink"/>
+          </w:rPr>
+          <w:t>https://orcid.org/0000-0002-1363-9781</w:t>
+        </w:r>
+      </w:hyperlink>
+      <w:r>
+        <w:t xml:space="preserve"> </w:t>
       </w:r>
     </w:p>
     <w:p>
@@ -11800,6 +12909,7 @@
   <w:style w:type="character" w:default="1" w:styleId="DefaultParagraphFont">
     <w:name w:val="Default Paragraph Font"/>
     <w:uiPriority w:val="1"/>
+    <w:semiHidden/>
     <w:unhideWhenUsed/>
   </w:style>
   <w:style w:type="table" w:default="1" w:styleId="TableNormal">
@@ -12949,7 +14059,7 @@
 </file>
 
 <file path=customXml/itemProps1.xml><?xml version="1.0" encoding="utf-8"?>
-<ds:datastoreItem xmlns:ds="http://schemas.openxmlformats.org/officeDocument/2006/customXml" ds:itemID="{27CA1CB2-B6A0-40E0-B656-FD0560CA6734}">
+<ds:datastoreItem xmlns:ds="http://schemas.openxmlformats.org/officeDocument/2006/customXml" ds:itemID="{011A20A1-4859-4B27-B75C-4D0D3592B054}">
   <ds:schemaRefs>
     <ds:schemaRef ds:uri="http://schemas.openxmlformats.org/officeDocument/2006/bibliography"/>
   </ds:schemaRefs>

</xml_diff>

<commit_message>
Update figures + add figure '5' (maps) in ms
</commit_message>
<xml_diff>
--- a/draft-02/manuscript_ver3/manuscript_ver3_rvm.docx
+++ b/draft-02/manuscript_ver3/manuscript_ver3_rvm.docx
@@ -2981,15 +2981,7 @@
         <w:t>,</w:t>
       </w:r>
       <w:r>
-        <w:t xml:space="preserve"> where one category’s values </w:t>
-      </w:r>
-      <w:proofErr w:type="gramStart"/>
-      <w:r>
-        <w:t>exceeds</w:t>
-      </w:r>
-      <w:proofErr w:type="gramEnd"/>
-      <w:r>
-        <w:t xml:space="preserve"> the other’s.</w:t>
+        <w:t xml:space="preserve"> where one category’s values exceeds the other’s.</w:t>
       </w:r>
       <w:r>
         <w:t xml:space="preserve"> </w:t>
@@ -6832,8 +6824,6 @@
         </w:rPr>
         <w:t>10</w:t>
       </w:r>
-      <w:bookmarkStart w:id="7" w:name="_GoBack"/>
-      <w:bookmarkEnd w:id="7"/>
       <w:r>
         <w:t xml:space="preserve">-transformed) </w:t>
       </w:r>
@@ -12470,7 +12460,7 @@
           <w:sz w:val="32"/>
         </w:rPr>
       </w:pPr>
-      <w:bookmarkStart w:id="8" w:name="figures"/>
+      <w:bookmarkStart w:id="7" w:name="figures"/>
       <w:r>
         <w:rPr>
           <w:szCs w:val="20"/>
@@ -12526,7 +12516,7 @@
         <w:lastRenderedPageBreak/>
         <w:t>Figures</w:t>
       </w:r>
-      <w:bookmarkEnd w:id="8"/>
+      <w:bookmarkEnd w:id="7"/>
     </w:p>
     <w:p>
       <w:pPr>
@@ -12539,9 +12529,9 @@
           <w:lang w:val="en-ZA" w:eastAsia="en-ZA"/>
         </w:rPr>
         <w:drawing>
-          <wp:inline distT="0" distB="0" distL="0" distR="0" wp14:anchorId="4180D9B2" wp14:editId="5C9BD197">
-            <wp:extent cx="6012402" cy="3435658"/>
-            <wp:effectExtent l="0" t="0" r="7620" b="0"/>
+          <wp:inline distT="0" distB="0" distL="0" distR="0" wp14:anchorId="4180D9B2" wp14:editId="0D4CAB43">
+            <wp:extent cx="6012401" cy="3435658"/>
+            <wp:effectExtent l="0" t="0" r="0" b="6350"/>
             <wp:docPr id="1" name="Picture"/>
             <wp:cNvGraphicFramePr>
               <a:graphicFrameLocks xmlns:a="http://schemas.openxmlformats.org/drawingml/2006/main" noChangeAspect="1"/>
@@ -12570,7 +12560,7 @@
                   <pic:spPr bwMode="auto">
                     <a:xfrm>
                       <a:off x="0" y="0"/>
-                      <a:ext cx="6012402" cy="3435658"/>
+                      <a:ext cx="6012401" cy="3435658"/>
                     </a:xfrm>
                     <a:prstGeom prst="rect">
                       <a:avLst/>
@@ -12813,9 +12803,9 @@
         </w:rPr>
         <w:lastRenderedPageBreak/>
         <w:drawing>
-          <wp:inline distT="0" distB="0" distL="0" distR="0" wp14:anchorId="4CFE472E" wp14:editId="2EC36388">
-            <wp:extent cx="5955468" cy="5104687"/>
-            <wp:effectExtent l="0" t="0" r="7620" b="1270"/>
+          <wp:inline distT="0" distB="0" distL="0" distR="0" wp14:anchorId="4CFE472E" wp14:editId="666431AB">
+            <wp:extent cx="5955468" cy="5104686"/>
+            <wp:effectExtent l="0" t="0" r="1270" b="1270"/>
             <wp:docPr id="2" name="Picture"/>
             <wp:cNvGraphicFramePr>
               <a:graphicFrameLocks xmlns:a="http://schemas.openxmlformats.org/drawingml/2006/main" noChangeAspect="1"/>
@@ -12844,7 +12834,7 @@
                   <pic:spPr bwMode="auto">
                     <a:xfrm>
                       <a:off x="0" y="0"/>
-                      <a:ext cx="5955468" cy="5104687"/>
+                      <a:ext cx="5955468" cy="5104686"/>
                     </a:xfrm>
                     <a:prstGeom prst="rect">
                       <a:avLst/>
@@ -13029,9 +13019,9 @@
         </w:rPr>
         <w:lastRenderedPageBreak/>
         <w:drawing>
-          <wp:inline distT="0" distB="0" distL="0" distR="0" wp14:anchorId="06F193A1" wp14:editId="134DE6AE">
-            <wp:extent cx="6427928" cy="2142643"/>
-            <wp:effectExtent l="0" t="0" r="0" b="0"/>
+          <wp:inline distT="0" distB="0" distL="0" distR="0" wp14:anchorId="06F193A1" wp14:editId="1FE78233">
+            <wp:extent cx="6427928" cy="2142642"/>
+            <wp:effectExtent l="0" t="0" r="0" b="3810"/>
             <wp:docPr id="3" name="Picture"/>
             <wp:cNvGraphicFramePr>
               <a:graphicFrameLocks xmlns:a="http://schemas.openxmlformats.org/drawingml/2006/main" noChangeAspect="1"/>
@@ -13060,7 +13050,7 @@
                   <pic:spPr bwMode="auto">
                     <a:xfrm>
                       <a:off x="0" y="0"/>
-                      <a:ext cx="6427928" cy="2142643"/>
+                      <a:ext cx="6427928" cy="2142642"/>
                     </a:xfrm>
                     <a:prstGeom prst="rect">
                       <a:avLst/>
@@ -13256,9 +13246,9 @@
         </w:rPr>
         <w:lastRenderedPageBreak/>
         <w:drawing>
-          <wp:inline distT="0" distB="0" distL="0" distR="0" wp14:anchorId="6BA46A0B" wp14:editId="4FC53A7F">
+          <wp:inline distT="0" distB="0" distL="0" distR="0" wp14:anchorId="6BA46A0B" wp14:editId="059D5DE8">
             <wp:extent cx="5992340" cy="5992340"/>
-            <wp:effectExtent l="0" t="0" r="8890" b="8890"/>
+            <wp:effectExtent l="0" t="0" r="2540" b="2540"/>
             <wp:docPr id="4" name="Picture"/>
             <wp:cNvGraphicFramePr>
               <a:graphicFrameLocks xmlns:a="http://schemas.openxmlformats.org/drawingml/2006/main" noChangeAspect="1"/>
@@ -13515,7 +13505,7 @@
       <w:r>
         <w:br w:type="page"/>
       </w:r>
-      <w:bookmarkStart w:id="9" w:name="references"/>
+      <w:bookmarkStart w:id="8" w:name="references"/>
     </w:p>
     <w:p>
       <w:pPr>
@@ -13523,6 +13513,103 @@
         <w:spacing w:line="240" w:lineRule="auto"/>
       </w:pPr>
       <w:r>
+        <w:rPr>
+          <w:noProof/>
+        </w:rPr>
+        <w:lastRenderedPageBreak/>
+        <w:drawing>
+          <wp:inline distT="0" distB="0" distL="0" distR="0" wp14:anchorId="6CD6A0FF" wp14:editId="37992EC9">
+            <wp:extent cx="5208104" cy="8928181"/>
+            <wp:effectExtent l="0" t="0" r="0" b="0"/>
+            <wp:docPr id="5" name="Picture 5" descr="A screenshot of a map&#10;&#10;Description automatically generated"/>
+            <wp:cNvGraphicFramePr>
+              <a:graphicFrameLocks xmlns:a="http://schemas.openxmlformats.org/drawingml/2006/main" noChangeAspect="1"/>
+            </wp:cNvGraphicFramePr>
+            <a:graphic xmlns:a="http://schemas.openxmlformats.org/drawingml/2006/main">
+              <a:graphicData uri="http://schemas.openxmlformats.org/drawingml/2006/picture">
+                <pic:pic xmlns:pic="http://schemas.openxmlformats.org/drawingml/2006/picture">
+                  <pic:nvPicPr>
+                    <pic:cNvPr id="5" name="maps.png"/>
+                    <pic:cNvPicPr/>
+                  </pic:nvPicPr>
+                  <pic:blipFill>
+                    <a:blip r:embed="rId14" cstate="print">
+                      <a:extLst>
+                        <a:ext uri="{28A0092B-C50C-407E-A947-70E740481C1C}">
+                          <a14:useLocalDpi xmlns:a14="http://schemas.microsoft.com/office/drawing/2010/main" val="0"/>
+                        </a:ext>
+                      </a:extLst>
+                    </a:blip>
+                    <a:stretch>
+                      <a:fillRect/>
+                    </a:stretch>
+                  </pic:blipFill>
+                  <pic:spPr>
+                    <a:xfrm>
+                      <a:off x="0" y="0"/>
+                      <a:ext cx="5219869" cy="8948350"/>
+                    </a:xfrm>
+                    <a:prstGeom prst="rect">
+                      <a:avLst/>
+                    </a:prstGeom>
+                  </pic:spPr>
+                </pic:pic>
+              </a:graphicData>
+            </a:graphic>
+          </wp:inline>
+        </w:drawing>
+      </w:r>
+    </w:p>
+    <w:p>
+      <w:pPr>
+        <w:pStyle w:val="BodyText"/>
+        <w:rPr>
+          <w:highlight w:val="yellow"/>
+        </w:rPr>
+      </w:pPr>
+      <w:r>
+        <w:rPr>
+          <w:b/>
+        </w:rPr>
+        <w:lastRenderedPageBreak/>
+        <w:t xml:space="preserve">Figure </w:t>
+      </w:r>
+      <w:r>
+        <w:rPr>
+          <w:b/>
+        </w:rPr>
+        <w:t>5 (previous page)</w:t>
+      </w:r>
+      <w:r>
+        <w:rPr>
+          <w:b/>
+        </w:rPr>
+        <w:t>:</w:t>
+      </w:r>
+      <w:r>
+        <w:t xml:space="preserve"> </w:t>
+      </w:r>
+      <w:r>
+        <w:rPr>
+          <w:highlight w:val="yellow"/>
+        </w:rPr>
+        <w:t>…</w:t>
+      </w:r>
+      <w:r>
+        <w:rPr>
+          <w:highlight w:val="yellow"/>
+        </w:rPr>
+        <w:br w:type="page"/>
+      </w:r>
+      <w:bookmarkStart w:id="9" w:name="_GoBack"/>
+      <w:bookmarkEnd w:id="9"/>
+    </w:p>
+    <w:p>
+      <w:pPr>
+        <w:pStyle w:val="Heading1"/>
+        <w:spacing w:line="240" w:lineRule="auto"/>
+      </w:pPr>
+      <w:r>
         <w:lastRenderedPageBreak/>
         <w:t>Data availability statement</w:t>
       </w:r>
@@ -13572,7 +13659,7 @@
       <w:r>
         <w:t xml:space="preserve">: </w:t>
       </w:r>
-      <w:hyperlink r:id="rId14" w:history="1">
+      <w:hyperlink r:id="rId15" w:history="1">
         <w:r>
           <w:rPr>
             <w:rStyle w:val="Hyperlink"/>
@@ -13614,7 +13701,7 @@
       <w:r>
         <w:t xml:space="preserve">: </w:t>
       </w:r>
-      <w:hyperlink r:id="rId15" w:history="1">
+      <w:hyperlink r:id="rId16" w:history="1">
         <w:r>
           <w:rPr>
             <w:rStyle w:val="Hyperlink"/>
@@ -13649,7 +13736,7 @@
       <w:r>
         <w:t xml:space="preserve">: </w:t>
       </w:r>
-      <w:hyperlink r:id="rId16" w:history="1">
+      <w:hyperlink r:id="rId17" w:history="1">
         <w:r>
           <w:rPr>
             <w:rStyle w:val="Hyperlink"/>
@@ -13669,7 +13756,7 @@
       <w:r>
         <w:t>References</w:t>
       </w:r>
-      <w:bookmarkEnd w:id="9"/>
+      <w:bookmarkEnd w:id="8"/>
     </w:p>
     <w:p>
       <w:pPr>
@@ -14240,7 +14327,7 @@
       </w:r>
     </w:p>
     <w:sectPr>
-      <w:footerReference w:type="default" r:id="rId17"/>
+      <w:footerReference w:type="default" r:id="rId18"/>
       <w:pgSz w:w="12240" w:h="15840"/>
       <w:pgMar w:top="1440" w:right="1440" w:bottom="1440" w:left="1440" w:header="720" w:footer="720" w:gutter="0"/>
       <w:lnNumType w:countBy="1" w:restart="continuous"/>
@@ -15497,7 +15584,7 @@
       </w:pPr>
     </w:pPrDefault>
   </w:docDefaults>
-  <w:latentStyles w:defLockedState="0" w:defUIPriority="0" w:defSemiHidden="0" w:defUnhideWhenUsed="0" w:defQFormat="0" w:count="375">
+  <w:latentStyles w:defLockedState="0" w:defUIPriority="0" w:defSemiHidden="0" w:defUnhideWhenUsed="0" w:defQFormat="0" w:count="377">
     <w:lsdException w:name="heading 6" w:semiHidden="1" w:unhideWhenUsed="1"/>
     <w:lsdException w:name="index 3" w:semiHidden="1" w:unhideWhenUsed="1"/>
     <w:lsdException w:name="index 4" w:semiHidden="1" w:unhideWhenUsed="1"/>
@@ -15581,7 +15668,6 @@
     <w:lsdException w:name="HTML Sample" w:semiHidden="1" w:unhideWhenUsed="1"/>
     <w:lsdException w:name="HTML Typewriter" w:semiHidden="1" w:unhideWhenUsed="1"/>
     <w:lsdException w:name="HTML Variable" w:semiHidden="1" w:unhideWhenUsed="1"/>
-    <w:lsdException w:name="Normal Table" w:semiHidden="1" w:unhideWhenUsed="1"/>
     <w:lsdException w:name="annotation subject" w:semiHidden="1" w:unhideWhenUsed="1"/>
     <w:lsdException w:name="No List" w:semiHidden="1" w:unhideWhenUsed="1"/>
     <w:lsdException w:name="Outline List 1" w:semiHidden="1" w:unhideWhenUsed="1"/>
@@ -15627,10 +15713,8 @@
     <w:lsdException w:name="Table Subtle 1" w:semiHidden="1" w:unhideWhenUsed="1"/>
     <w:lsdException w:name="Table Subtle 2" w:semiHidden="1" w:unhideWhenUsed="1"/>
     <w:lsdException w:name="Table Web 1" w:semiHidden="1" w:unhideWhenUsed="1"/>
-    <w:lsdException w:name="Table Web 2" w:semiHidden="1" w:unhideWhenUsed="1"/>
     <w:lsdException w:name="Table Web 3" w:semiHidden="1" w:unhideWhenUsed="1"/>
     <w:lsdException w:name="Balloon Text" w:semiHidden="1" w:unhideWhenUsed="1"/>
-    <w:lsdException w:name="Table Theme" w:semiHidden="1" w:unhideWhenUsed="1"/>
     <w:lsdException w:name="Placeholder Text" w:semiHidden="1"/>
     <w:lsdException w:name="Light Shading"/>
     <w:lsdException w:name="Light List"/>
@@ -15650,8 +15734,6 @@
     <w:lsdException w:name="Light List Accent 1"/>
     <w:lsdException w:name="Light Grid Accent 1"/>
     <w:lsdException w:name="Medium Shading 1 Accent 1"/>
-    <w:lsdException w:name="Medium Shading 2 Accent 1"/>
-    <w:lsdException w:name="Medium List 1 Accent 1"/>
     <w:lsdException w:name="Revision" w:semiHidden="1"/>
     <w:lsdException w:name="Medium List 2 Accent 1"/>
     <w:lsdException w:name="Medium Grid 1 Accent 1"/>
@@ -15729,8 +15811,6 @@
     <w:lsdException w:name="Medium Grid 3 Accent 6"/>
     <w:lsdException w:name="Dark List Accent 6"/>
     <w:lsdException w:name="Colorful Shading Accent 6"/>
-    <w:lsdException w:name="Colorful List Accent 6"/>
-    <w:lsdException w:name="Colorful Grid Accent 6"/>
     <w:lsdException w:name="Bibliography" w:semiHidden="1" w:unhideWhenUsed="1"/>
     <w:lsdException w:name="TOC Heading" w:semiHidden="1" w:unhideWhenUsed="1"/>
     <w:lsdException w:name="Grid Table 4" w:uiPriority="49"/>
@@ -15832,6 +15912,8 @@
     <w:lsdException w:name="Smart Hyperlink" w:semiHidden="1" w:uiPriority="99" w:unhideWhenUsed="1"/>
     <w:lsdException w:name="Hashtag" w:semiHidden="1" w:uiPriority="99" w:unhideWhenUsed="1"/>
     <w:lsdException w:name="Unresolved Mention" w:semiHidden="1" w:uiPriority="99" w:unhideWhenUsed="1"/>
+    <w:lsdException w:name="Smart Link" w:semiHidden="1" w:uiPriority="99" w:unhideWhenUsed="1"/>
+    <w:lsdException w:name="Smart Link Error" w:semiHidden="1" w:uiPriority="99" w:unhideWhenUsed="1"/>
   </w:latentStyles>
   <w:style w:type="paragraph" w:default="1" w:styleId="Normal">
     <w:name w:val="Normal"/>
@@ -17173,7 +17255,7 @@
 </file>
 
 <file path=customXml/itemProps1.xml><?xml version="1.0" encoding="utf-8"?>
-<ds:datastoreItem xmlns:ds="http://schemas.openxmlformats.org/officeDocument/2006/customXml" ds:itemID="{53631084-DD91-4702-A0AB-CD900CAA8F78}">
+<ds:datastoreItem xmlns:ds="http://schemas.openxmlformats.org/officeDocument/2006/customXml" ds:itemID="{DE2CBCA9-409C-6B44-AC01-020BEE058ED2}">
   <ds:schemaRefs>
     <ds:schemaRef ds:uri="http://schemas.openxmlformats.org/officeDocument/2006/bibliography"/>
   </ds:schemaRefs>

</xml_diff>

<commit_message>
Finish draft of results
</commit_message>
<xml_diff>
--- a/draft-02/manuscript_ver3/manuscript_ver3_rvm.docx
+++ b/draft-02/manuscript_ver3/manuscript_ver3_rvm.docx
@@ -384,8 +384,13 @@
         <w:t xml:space="preserve"> region</w:t>
       </w:r>
       <w:r>
-        <w:t xml:space="preserve"> is a function of its biogeographic context (e.g. proximity to potential immigrant source areas), its diversification history (e.g. speciation and extinction history) and any locally-deterministic, environmental features (e.g. environmental productivity, heterogeneity) that influence species persistence and coexistence (Ricklefs</w:t>
-      </w:r>
+        <w:t xml:space="preserve"> is a function of its biogeographic context (e.g. proximity to potential immigrant source areas), its diversification history (e.g. speciation and extinction history) and any locally-deterministic, environmental features (e.g. environmental productivity, heterogeneity) that influence species persistence and coexistence (</w:t>
+      </w:r>
+      <w:proofErr w:type="spellStart"/>
+      <w:r>
+        <w:t>Ricklefs</w:t>
+      </w:r>
+      <w:proofErr w:type="spellEnd"/>
       <w:r>
         <w:t>,</w:t>
       </w:r>
@@ -653,8 +658,13 @@
         <w:t>&amp;</w:t>
       </w:r>
       <w:r>
-        <w:t xml:space="preserve"> Gioia</w:t>
-      </w:r>
+        <w:t xml:space="preserve"> </w:t>
+      </w:r>
+      <w:proofErr w:type="spellStart"/>
+      <w:r>
+        <w:t>Gioia</w:t>
+      </w:r>
+      <w:proofErr w:type="spellEnd"/>
       <w:r>
         <w:t>,</w:t>
       </w:r>
@@ -689,7 +699,15 @@
         <w:t>-Middle</w:t>
       </w:r>
       <w:r>
-        <w:t xml:space="preserve"> (SWAFR: Rundel et al.</w:t>
+        <w:t xml:space="preserve"> (SWAFR: </w:t>
+      </w:r>
+      <w:proofErr w:type="spellStart"/>
+      <w:r>
+        <w:t>Rundel</w:t>
+      </w:r>
+      <w:proofErr w:type="spellEnd"/>
+      <w:r>
+        <w:t xml:space="preserve"> et al.</w:t>
       </w:r>
       <w:r>
         <w:t>,</w:t>
@@ -734,8 +752,13 @@
         <w:t>&amp;</w:t>
       </w:r>
       <w:r>
-        <w:t xml:space="preserve"> Verboom</w:t>
-      </w:r>
+        <w:t xml:space="preserve"> </w:t>
+      </w:r>
+      <w:proofErr w:type="spellStart"/>
+      <w:r>
+        <w:t>Verboom</w:t>
+      </w:r>
+      <w:proofErr w:type="spellEnd"/>
       <w:r>
         <w:t>,</w:t>
       </w:r>
@@ -856,8 +879,13 @@
         <w:t>&amp;</w:t>
       </w:r>
       <w:r>
-        <w:t xml:space="preserve"> Gioia</w:t>
-      </w:r>
+        <w:t xml:space="preserve"> </w:t>
+      </w:r>
+      <w:proofErr w:type="spellStart"/>
+      <w:r>
+        <w:t>Gioia</w:t>
+      </w:r>
+      <w:proofErr w:type="spellEnd"/>
       <w:r>
         <w:t>,</w:t>
       </w:r>
@@ -893,8 +921,13 @@
         <w:t>-2</w:t>
       </w:r>
       <w:r>
-        <w:t>; Snijman</w:t>
-      </w:r>
+        <w:t xml:space="preserve">; </w:t>
+      </w:r>
+      <w:proofErr w:type="spellStart"/>
+      <w:r>
+        <w:t>Snijman</w:t>
+      </w:r>
+      <w:proofErr w:type="spellEnd"/>
       <w:r>
         <w:t>,</w:t>
       </w:r>
@@ -980,7 +1013,15 @@
         <w:t>scales</w:t>
       </w:r>
       <w:r>
-        <w:t xml:space="preserve"> (sensu Larsen et al.</w:t>
+        <w:t xml:space="preserve"> (</w:t>
+      </w:r>
+      <w:proofErr w:type="spellStart"/>
+      <w:r>
+        <w:t>sensu</w:t>
+      </w:r>
+      <w:proofErr w:type="spellEnd"/>
+      <w:r>
+        <w:t xml:space="preserve"> Larsen et al.</w:t>
       </w:r>
       <w:r>
         <w:t>,</w:t>
@@ -1145,8 +1186,13 @@
       <w:r>
         <w:t>(</w:t>
       </w:r>
-      <w:r>
-        <w:t>Mucina &amp; Rutherford</w:t>
+      <w:proofErr w:type="spellStart"/>
+      <w:r>
+        <w:t>Mucina</w:t>
+      </w:r>
+      <w:proofErr w:type="spellEnd"/>
+      <w:r>
+        <w:t xml:space="preserve"> &amp; Rutherford</w:t>
       </w:r>
       <w:r>
         <w:t>,</w:t>
@@ -1212,8 +1258,13 @@
         <w:t>mitation of the</w:t>
       </w:r>
       <w:r>
-        <w:t xml:space="preserve"> SWAFR (Hopper &amp; Gioia</w:t>
-      </w:r>
+        <w:t xml:space="preserve"> SWAFR (Hopper &amp; </w:t>
+      </w:r>
+      <w:proofErr w:type="spellStart"/>
+      <w:r>
+        <w:t>Gioia</w:t>
+      </w:r>
+      <w:proofErr w:type="spellEnd"/>
       <w:r>
         <w:t>,</w:t>
       </w:r>
@@ -1226,8 +1277,13 @@
       <w:r>
         <w:t xml:space="preserve"> </w:t>
       </w:r>
-      <w:r>
-        <w:t>Gioia &amp; Hopper</w:t>
+      <w:proofErr w:type="spellStart"/>
+      <w:r>
+        <w:t>Gioia</w:t>
+      </w:r>
+      <w:proofErr w:type="spellEnd"/>
+      <w:r>
+        <w:t xml:space="preserve"> &amp; Hopper</w:t>
       </w:r>
       <w:r>
         <w:t>,</w:t>
@@ -1335,8 +1391,21 @@
         <w:t xml:space="preserve"> </w:t>
       </w:r>
       <w:r>
-        <w:t>package “taxize” (Chamberlain &amp; Szocs</w:t>
-      </w:r>
+        <w:t>package “</w:t>
+      </w:r>
+      <w:proofErr w:type="spellStart"/>
+      <w:r>
+        <w:t>taxize</w:t>
+      </w:r>
+      <w:proofErr w:type="spellEnd"/>
+      <w:r>
+        <w:t xml:space="preserve">” (Chamberlain &amp; </w:t>
+      </w:r>
+      <w:proofErr w:type="spellStart"/>
+      <w:r>
+        <w:t>Szocs</w:t>
+      </w:r>
+      <w:proofErr w:type="spellEnd"/>
       <w:r>
         <w:t>,</w:t>
       </w:r>
@@ -2686,8 +2755,13 @@
         <w:t xml:space="preserve">(the latter </w:t>
       </w:r>
       <w:r>
-        <w:t>in the R package “raster” (Hijmans</w:t>
-      </w:r>
+        <w:t>in the R package “raster” (</w:t>
+      </w:r>
+      <w:proofErr w:type="spellStart"/>
+      <w:r>
+        <w:t>Hijmans</w:t>
+      </w:r>
+      <w:proofErr w:type="spellEnd"/>
       <w:r>
         <w:t>,</w:t>
       </w:r>
@@ -3263,19 +3337,6 @@
       <w:r>
         <w:rPr>
           <w:rFonts w:eastAsiaTheme="minorEastAsia"/>
-          <w:i/>
-        </w:rPr>
-        <w:t>Univariate models of species richness</w:t>
-      </w:r>
-      <w:r>
-        <w:rPr>
-          <w:rFonts w:eastAsiaTheme="minorEastAsia"/>
-        </w:rPr>
-        <w:t>—</w:t>
-      </w:r>
-      <w:r>
-        <w:rPr>
-          <w:rFonts w:eastAsiaTheme="minorEastAsia"/>
         </w:rPr>
         <w:t>For the univariate regressions,</w:t>
       </w:r>
@@ -3854,16 +3915,7 @@
         </w:rPr>
       </w:pPr>
       <w:r>
-        <w:rPr>
-          <w:i/>
-        </w:rPr>
         <w:lastRenderedPageBreak/>
-        <w:t>Multivariate models of species richness</w:t>
-      </w:r>
-      <w:r>
-        <w:t>—</w:t>
-      </w:r>
-      <w:r>
         <w:t>While t</w:t>
       </w:r>
       <w:r>
@@ -4445,8 +4497,6 @@
         </w:rPr>
         <w:t xml:space="preserve">see </w:t>
       </w:r>
-      <w:bookmarkStart w:id="6" w:name="_GoBack"/>
-      <w:bookmarkEnd w:id="6"/>
       <w:r>
         <w:rPr>
           <w:highlight w:val="yellow"/>
@@ -4705,7 +4755,13 @@
         <w:t>,</w:t>
       </w:r>
       <w:r>
-        <w:t xml:space="preserve"> described by PC1, which accounted for between </w:t>
+        <w:t xml:space="preserve"> described by PC1</w:t>
+      </w:r>
+      <w:r>
+        <w:t xml:space="preserve"> (Figure 5c,d)</w:t>
+      </w:r>
+      <w:r>
+        <w:t xml:space="preserve">, which accounted for between </w:t>
       </w:r>
       <w:r>
         <w:t>38.19</w:t>
@@ -4767,10 +4823,22 @@
         <w:pStyle w:val="FirstParagraph"/>
       </w:pPr>
       <w:r>
-        <w:t>The degree to which the GCFR is more heterogeneous than the SWAFR is largely scale-independent</w:t>
-      </w:r>
-      <w:r>
-        <w:t>, with the notable exception of MAP (Figure 1</w:t>
+        <w:t xml:space="preserve">The degree to which the GCFR is more </w:t>
+      </w:r>
+      <w:r>
+        <w:t xml:space="preserve">environmentally </w:t>
+      </w:r>
+      <w:r>
+        <w:t>heterogeneous than the SWAFR is largely scale-independent</w:t>
+      </w:r>
+      <w:r>
+        <w:t>, with the notable exception</w:t>
+      </w:r>
+      <w:r>
+        <w:t>s</w:t>
+      </w:r>
+      <w:r>
+        <w:t xml:space="preserve"> of MAP (Figure 1</w:t>
       </w:r>
       <w:r>
         <w:t>b</w:t>
@@ -4779,23 +4847,65 @@
         <w:t>)</w:t>
       </w:r>
       <w:r>
-        <w:t>, in which the GCFR and SWAFR are more similarly heterogeneous at coarser spatial scales.</w:t>
-      </w:r>
-      <w:r>
-        <w:t xml:space="preserve"> Indeed, other heterogeneity variables </w:t>
+        <w:t>, in which the GCFR and SWAFR are more similarly heterogeneous at coarser spatial scales</w:t>
+      </w:r>
+      <w:r>
+        <w:t xml:space="preserve">, and </w:t>
+      </w:r>
+      <w:r>
+        <w:t>NDVI and clay (Figure 1e,g)</w:t>
+      </w:r>
+      <w:r>
+        <w:t>, which are</w:t>
+      </w:r>
+      <w:r>
+        <w:t xml:space="preserve"> more pronouncedly </w:t>
+      </w:r>
+      <w:r>
+        <w:t xml:space="preserve">heterogeneous </w:t>
+      </w:r>
+      <w:r>
+        <w:t xml:space="preserve">in the GCFR than in SWAFR at </w:t>
       </w:r>
       <w:r>
         <w:lastRenderedPageBreak/>
-        <w:t>(NDVI and CEC</w:t>
-      </w:r>
-      <w:r>
-        <w:t>; Figure 1e,f</w:t>
+        <w:t>coarser spatial scales.</w:t>
+      </w:r>
+      <w:r>
+        <w:t xml:space="preserve"> Indeed, </w:t>
+      </w:r>
+      <w:r>
+        <w:t>some</w:t>
+      </w:r>
+      <w:r>
+        <w:t xml:space="preserve"> heterogeneity variables (</w:t>
+      </w:r>
+      <w:r>
+        <w:t xml:space="preserve">MAP, </w:t>
+      </w:r>
+      <w:r>
+        <w:t>NDVI and CEC</w:t>
+      </w:r>
+      <w:r>
+        <w:t>; Figure 1</w:t>
+      </w:r>
+      <w:r>
+        <w:t>b,</w:t>
+      </w:r>
+      <w:r>
+        <w:t>e,f</w:t>
       </w:r>
       <w:r>
         <w:t>) did not differ significantly between the two regions</w:t>
       </w:r>
       <w:r>
-        <w:t xml:space="preserve"> at some coarser scales</w:t>
+        <w:t xml:space="preserve"> at </w:t>
+      </w:r>
+      <w:r>
+        <w:t>DS-</w:t>
+      </w:r>
+      <w:r>
+        <w:t>scales</w:t>
       </w:r>
       <w:r>
         <w:t xml:space="preserve"> (</w:t>
@@ -4837,7 +4947,61 @@
         <w:t>)</w:t>
       </w:r>
       <w:r>
-        <w:t xml:space="preserve">, though this did not yield significant slopes when regressing </w:t>
+        <w:t xml:space="preserve">. </w:t>
+      </w:r>
+      <w:r>
+        <w:t>Th</w:t>
+      </w:r>
+      <w:r>
+        <w:t>e scale-</w:t>
+      </w:r>
+      <w:r>
+        <w:t>in</w:t>
+      </w:r>
+      <w:r>
+        <w:t>dependence of</w:t>
+      </w:r>
+      <w:r>
+        <w:t xml:space="preserve"> environmental</w:t>
+      </w:r>
+      <w:r>
+        <w:t xml:space="preserve"> heterogeneity</w:t>
+      </w:r>
+      <w:r>
+        <w:t>, despite the</w:t>
+      </w:r>
+      <w:r>
+        <w:t xml:space="preserve"> scale-dependence in </w:t>
+      </w:r>
+      <w:r>
+        <w:t>a few</w:t>
+      </w:r>
+      <w:r>
+        <w:t xml:space="preserve"> variables, </w:t>
+      </w:r>
+      <w:r>
+        <w:t>is reflect</w:t>
+      </w:r>
+      <w:r>
+        <w:t>ed</w:t>
+      </w:r>
+      <w:r>
+        <w:t xml:space="preserve"> in the major axis</w:t>
+      </w:r>
+      <w:r>
+        <w:t xml:space="preserve"> of heterogeneity (PC1)</w:t>
+      </w:r>
+      <w:r>
+        <w:t>:</w:t>
+      </w:r>
+      <w:r>
+        <w:t xml:space="preserve"> </w:t>
+      </w:r>
+      <w:r>
+        <w:t>t</w:t>
+      </w:r>
+      <w:r>
+        <w:t xml:space="preserve">he </w:t>
       </w:r>
       <w:r>
         <w:rPr>
@@ -4846,52 +5010,31 @@
         <w:t>CLES</w:t>
       </w:r>
       <w:r>
-        <w:t xml:space="preserve"> against spatial scale.</w:t>
-      </w:r>
-      <w:r>
-        <w:t xml:space="preserve"> Th</w:t>
-      </w:r>
-      <w:r>
-        <w:t xml:space="preserve">e marked scale-dependence of heterogeneity in MAP, and the weaker scale-dependence in other variables, </w:t>
-      </w:r>
-      <w:r>
-        <w:t>is reflect</w:t>
-      </w:r>
-      <w:r>
-        <w:t>ed</w:t>
-      </w:r>
-      <w:r>
-        <w:t xml:space="preserve"> in the major axis</w:t>
-      </w:r>
-      <w:r>
-        <w:t xml:space="preserve"> of heterogeneity (PC1)</w:t>
-      </w:r>
-      <w:r>
-        <w:t>:</w:t>
+        <w:t xml:space="preserve"> of GCFR vs SWAFR </w:t>
+      </w:r>
+      <w:r>
+        <w:t>PC1</w:t>
       </w:r>
       <w:r>
         <w:t xml:space="preserve"> </w:t>
       </w:r>
       <w:r>
-        <w:t>t</w:t>
-      </w:r>
-      <w:r>
-        <w:t xml:space="preserve">he </w:t>
-      </w:r>
-      <w:r>
-        <w:rPr>
-          <w:i/>
-        </w:rPr>
-        <w:t>CLES</w:t>
-      </w:r>
-      <w:r>
-        <w:t xml:space="preserve"> of GCFR vs SWAFR </w:t>
-      </w:r>
-      <w:r>
-        <w:t>PC1</w:t>
-      </w:r>
-      <w:r>
-        <w:t xml:space="preserve"> declines with marginal significance with increasing spatial scale (Figure 1</w:t>
+        <w:t>is relatively constant</w:t>
+      </w:r>
+      <w:r>
+        <w:t xml:space="preserve"> </w:t>
+      </w:r>
+      <w:r>
+        <w:t>across</w:t>
+      </w:r>
+      <w:r>
+        <w:t xml:space="preserve"> spatial</w:t>
+      </w:r>
+      <w:r>
+        <w:t xml:space="preserve"> scales</w:t>
+      </w:r>
+      <w:r>
+        <w:t xml:space="preserve"> scale (Figure 1</w:t>
       </w:r>
       <w:r>
         <w:t>j</w:t>
@@ -4926,255 +5069,170 @@
         <w:pStyle w:val="FirstParagraph"/>
       </w:pPr>
       <w:r>
+        <w:t xml:space="preserve">We regressed vascular plant species richness against each axis of </w:t>
+      </w:r>
+      <w:r>
+        <w:t>environmental heterogeneity</w:t>
+      </w:r>
+      <w:r>
+        <w:t xml:space="preserve"> </w:t>
+      </w:r>
+      <w:r>
+        <w:t>(Table 2</w:t>
+      </w:r>
+      <w:r>
+        <w:t xml:space="preserve">) </w:t>
+      </w:r>
+      <w:r>
+        <w:t xml:space="preserve">and the major axis of heterogeneity (PC1) </w:t>
+      </w:r>
+      <w:r>
+        <w:t>separately (Table 2, Figure 3)</w:t>
+      </w:r>
+      <w:r>
+        <w:t>.</w:t>
+      </w:r>
+      <w:r>
+        <w:t xml:space="preserve"> Insofar as PC1 describes much of the variation in environmental heterogeneity (ca. 39–42%), we found strong support for a common relationship between species richness and environmental heterogeneity at </w:t>
+      </w:r>
+      <w:r>
+        <w:t>HDS- and DS-scales</w:t>
+      </w:r>
+      <w:r>
+        <w:t xml:space="preserve"> (Figure 3b,c). </w:t>
+      </w:r>
+      <w:r>
+        <w:t xml:space="preserve">The GCFR and SWAFR </w:t>
+      </w:r>
+      <w:r>
+        <w:t xml:space="preserve">pixels </w:t>
+      </w:r>
+      <w:r>
+        <w:t xml:space="preserve">occupy different areas along this relationship </w:t>
+      </w:r>
+      <w:r>
+        <w:rPr>
+          <w:highlight w:val="yellow"/>
+        </w:rPr>
+        <w:t>[reword</w:t>
+      </w:r>
+      <w:r>
+        <w:rPr>
+          <w:highlight w:val="yellow"/>
+        </w:rPr>
+        <w:t>?</w:t>
+      </w:r>
+      <w:r>
+        <w:rPr>
+          <w:highlight w:val="yellow"/>
+        </w:rPr>
+        <w:t>]</w:t>
+      </w:r>
+      <w:r>
+        <w:t xml:space="preserve">. </w:t>
+      </w:r>
+      <w:r>
+        <w:t xml:space="preserve">At QDS-scales, however, there was evidence for differences in the slopes and intercepts </w:t>
+      </w:r>
+      <w:r>
+        <w:t xml:space="preserve">between the GCFR and SWAFR </w:t>
+      </w:r>
+      <w:r>
+        <w:t xml:space="preserve">for the regressions </w:t>
+      </w:r>
+      <w:r>
+        <w:t>against PC1 (Figure 3a).</w:t>
+      </w:r>
+      <w:r>
+        <w:t xml:space="preserve"> It is not</w:t>
+      </w:r>
+      <w:r>
+        <w:t>eworthy</w:t>
+      </w:r>
+      <w:r>
+        <w:t xml:space="preserve"> that the differences in these slopes is small </w:t>
+      </w:r>
+      <w:r>
+        <w:t>(</w:t>
+      </w:r>
+      <w:r>
+        <w:t>24.61</w:t>
+      </w:r>
+      <w:r>
+        <w:t xml:space="preserve"> species per unit PC1, </w:t>
+      </w:r>
+      <w:r>
         <w:rPr>
           <w:i/>
-        </w:rPr>
-        <w:t>Univariate models of species richness</w:t>
-      </w:r>
-      <w:r>
-        <w:t>—</w:t>
-      </w:r>
-      <w:r>
-        <w:t xml:space="preserve">We regressed vascular plant species richness against each axis of </w:t>
-      </w:r>
-      <w:r>
-        <w:t>environmental heterogeneity</w:t>
-      </w:r>
-      <w:r>
-        <w:t xml:space="preserve"> </w:t>
-      </w:r>
-      <w:r>
-        <w:t>(Table 2</w:t>
+          <w:iCs/>
+        </w:rPr>
+        <w:t>P</w:t>
+      </w:r>
+      <w:r>
+        <w:t xml:space="preserve"> = </w:t>
+      </w:r>
+      <w:r>
+        <w:t>0.034</w:t>
       </w:r>
       <w:r>
         <w:t xml:space="preserve">) </w:t>
       </w:r>
       <w:r>
-        <w:t xml:space="preserve">and the major axis of heterogeneity (PC1) </w:t>
-      </w:r>
-      <w:r>
-        <w:t>separately (Table 2, Figure 3)</w:t>
-      </w:r>
-      <w:r>
-        <w:t xml:space="preserve">. </w:t>
-      </w:r>
-      <w:r>
-        <w:t xml:space="preserve">Generally, we found strong support for a common set of axes of environmental </w:t>
-      </w:r>
-      <w:r>
-        <w:t xml:space="preserve">heterogeneity positively associated with species richness across </w:t>
-      </w:r>
-      <w:r>
-        <w:t>the GCFR and SWAFR</w:t>
-      </w:r>
-      <w:r>
-        <w:t xml:space="preserve"> at HDS- and DS-scales</w:t>
-      </w:r>
-      <w:r>
-        <w:t xml:space="preserve">. </w:t>
-      </w:r>
-      <w:r>
-        <w:t>At QDS-scales, there was evidence for differences in the slopes</w:t>
-      </w:r>
-      <w:r>
-        <w:t xml:space="preserve"> and intercepts</w:t>
-      </w:r>
-      <w:r>
-        <w:t xml:space="preserve"> for </w:t>
-      </w:r>
-      <w:r>
-        <w:t xml:space="preserve">the regressions of </w:t>
-      </w:r>
-      <w:r>
-        <w:t>some forms of heterogeneity</w:t>
-      </w:r>
-      <w:r>
-        <w:t xml:space="preserve"> </w:t>
-      </w:r>
-      <w:r>
-        <w:rPr>
-          <w:highlight w:val="yellow"/>
-        </w:rPr>
-        <w:t>[</w:t>
-      </w:r>
-      <w:r>
-        <w:rPr>
-          <w:highlight w:val="yellow"/>
-        </w:rPr>
-        <w:t>and indeed for the major axis of heterogeneity</w:t>
-      </w:r>
-      <w:r>
-        <w:rPr>
-          <w:highlight w:val="yellow"/>
-        </w:rPr>
-        <w:t>]</w:t>
-      </w:r>
-      <w:r>
-        <w:t xml:space="preserve"> between the GCFR and SWAFR (Table 2a).</w:t>
-      </w:r>
-      <w:r>
-        <w:t xml:space="preserve"> These patterns across the three spatial scales are reflected</w:t>
-      </w:r>
-      <w:r>
-        <w:t xml:space="preserve"> in the models of species richness predicted by PC1 (Figure 3)</w:t>
-      </w:r>
-      <w:r>
-        <w:t>, in that the GCFR and SWAFR have different slopes only at QDS-scales.</w:t>
-      </w:r>
-      <w:r>
-        <w:t xml:space="preserve"> </w:t>
-      </w:r>
-      <w:r>
-        <w:t xml:space="preserve">At broader scales, </w:t>
-      </w:r>
-      <w:r>
-        <w:t>the</w:t>
-      </w:r>
-      <w:r>
-        <w:t>re is a</w:t>
-      </w:r>
-      <w:r>
-        <w:t xml:space="preserve"> common relationship between species richness and</w:t>
-      </w:r>
-      <w:r>
-        <w:t xml:space="preserve"> </w:t>
-      </w:r>
-      <w:r>
-        <w:t xml:space="preserve">heterogeneity across the two regions. The GCFR and SWAFR </w:t>
-      </w:r>
-      <w:r>
-        <w:rPr>
-          <w:highlight w:val="yellow"/>
-        </w:rPr>
-        <w:t>occupy different areas along this relationship [reword</w:t>
-      </w:r>
-      <w:r>
-        <w:rPr>
-          <w:highlight w:val="yellow"/>
-        </w:rPr>
-        <w:t>]</w:t>
-      </w:r>
-      <w:r>
-        <w:t>.</w:t>
-      </w:r>
-      <w:r>
-        <w:t xml:space="preserve"> </w:t>
-      </w:r>
-      <w:r>
-        <w:rPr>
-          <w:highlight w:val="yellow"/>
-        </w:rPr>
-        <w:t>Additionally, using an ANCOVA-like approach akin to that used in the univariate models (Table 2)</w:t>
-      </w:r>
-      <w:r>
-        <w:rPr>
-          <w:highlight w:val="yellow"/>
-        </w:rPr>
-        <w:t xml:space="preserve"> [reword]</w:t>
-      </w:r>
-      <w:r>
-        <w:rPr>
-          <w:highlight w:val="yellow"/>
-        </w:rPr>
-        <w:t xml:space="preserve">, we regressed species richness against PC1 </w:t>
-      </w:r>
-      <w:r>
-        <w:rPr>
-          <w:highlight w:val="yellow"/>
-        </w:rPr>
-        <w:t>using</w:t>
-      </w:r>
-      <w:r>
-        <w:rPr>
-          <w:highlight w:val="yellow"/>
-        </w:rPr>
-        <w:t xml:space="preserve"> </w:t>
-      </w:r>
-      <w:r>
-        <w:rPr>
-          <w:highlight w:val="yellow"/>
-        </w:rPr>
-        <w:t>a combined dataset</w:t>
-      </w:r>
-      <w:r>
-        <w:rPr>
-          <w:highlight w:val="yellow"/>
-        </w:rPr>
-        <w:t xml:space="preserve"> </w:t>
-      </w:r>
-      <w:r>
-        <w:rPr>
-          <w:highlight w:val="yellow"/>
-        </w:rPr>
-        <w:t>across all</w:t>
-      </w:r>
-      <w:r>
-        <w:rPr>
-          <w:highlight w:val="yellow"/>
-        </w:rPr>
-        <w:t xml:space="preserve"> three scale</w:t>
-      </w:r>
-      <w:r>
-        <w:rPr>
-          <w:highlight w:val="yellow"/>
-        </w:rPr>
-        <w:t>s to test for differences in the slope of this relationship with spatial scale</w:t>
-      </w:r>
-      <w:r>
-        <w:rPr>
-          <w:highlight w:val="yellow"/>
-        </w:rPr>
-        <w:t xml:space="preserve">. Following this, we found no evidence for </w:t>
-      </w:r>
-      <w:r>
-        <w:rPr>
-          <w:highlight w:val="yellow"/>
-        </w:rPr>
-        <w:t>scale-dependence in the richness-heterogeneity relationship</w:t>
-      </w:r>
-      <w:r>
-        <w:rPr>
-          <w:highlight w:val="yellow"/>
-        </w:rPr>
-        <w:t xml:space="preserve"> [quote stats?]</w:t>
-      </w:r>
-      <w:r>
-        <w:rPr>
-          <w:highlight w:val="yellow"/>
-        </w:rPr>
-        <w:t>.</w:t>
+        <w:t xml:space="preserve">relative to </w:t>
+      </w:r>
+      <w:r>
+        <w:t xml:space="preserve">the </w:t>
+      </w:r>
+      <w:r>
+        <w:t>variation in species richness observed across QDS</w:t>
+      </w:r>
+      <w:r>
+        <w:t xml:space="preserve"> (</w:t>
+      </w:r>
+      <w:r>
+        <w:rPr>
+          <w:i/>
+          <w:iCs/>
+        </w:rPr>
+        <w:t>SD</w:t>
+      </w:r>
+      <w:r>
+        <w:t xml:space="preserve"> = </w:t>
+      </w:r>
+      <w:r>
+        <w:t>304.7</w:t>
+      </w:r>
+      <w:r>
+        <w:t>5 species).</w:t>
       </w:r>
     </w:p>
     <w:p>
       <w:pPr>
         <w:pStyle w:val="FirstParagraph"/>
-        <w:rPr>
-          <w:highlight w:val="red"/>
-        </w:rPr>
-      </w:pPr>
-      <w:r>
-        <w:rPr>
-          <w:i/>
-        </w:rPr>
-        <w:t>Multivariate models of species richness</w:t>
-      </w:r>
-      <w:r>
-        <w:t>—</w:t>
-      </w:r>
-      <w:r>
-        <w:t>We</w:t>
-      </w:r>
-      <w:r>
-        <w:t xml:space="preserve"> also</w:t>
-      </w:r>
-      <w:r>
-        <w:t xml:space="preserve"> regressed vascular plant species richness against each axis of environmental heterogeneity </w:t>
-      </w:r>
-      <w:r>
-        <w:t>in multivariate models (Figure 4</w:t>
-      </w:r>
-      <w:r>
-        <w:t>)</w:t>
+      </w:pPr>
+      <w:r>
+        <w:t xml:space="preserve">Considering each axis of environmental heterogeneity separately, </w:t>
+      </w:r>
+      <w:r>
+        <w:t xml:space="preserve">we found strong support for a common set of axes of environmental </w:t>
+      </w:r>
+      <w:r>
+        <w:t xml:space="preserve">heterogeneity positively associated with species richness across </w:t>
+      </w:r>
+      <w:r>
+        <w:t>the GCFR and SWAFR</w:t>
+      </w:r>
+      <w:r>
+        <w:t xml:space="preserve"> at HDS- and DS-scales</w:t>
+      </w:r>
+      <w:r>
+        <w:t xml:space="preserve"> (</w:t>
+      </w:r>
+      <w:r>
+        <w:t>Table 2</w:t>
+      </w:r>
+      <w:r>
+        <w:t>b,c)</w:t>
       </w:r>
       <w:r>
         <w:t>.</w:t>
@@ -5183,443 +5241,494 @@
         <w:t xml:space="preserve"> </w:t>
       </w:r>
       <w:r>
-        <w:rPr>
-          <w:highlight w:val="red"/>
-        </w:rPr>
-        <w:t>The effects of the different axes of heterogeneity and species richness are broadly similar across spatial scales (Figure 4a</w:t>
-      </w:r>
-      <w:r>
-        <w:rPr>
-          <w:rFonts w:cstheme="majorBidi"/>
-          <w:highlight w:val="red"/>
-        </w:rPr>
-        <w:t>–</w:t>
-      </w:r>
-      <w:r>
-        <w:rPr>
-          <w:highlight w:val="red"/>
-        </w:rPr>
-        <w:t xml:space="preserve">c, from QDS- to DS-scale respectively). For example, heterogeneity in MAP </w:t>
-      </w:r>
-      <w:r>
-        <w:rPr>
-          <w:highlight w:val="red"/>
-        </w:rPr>
-        <w:t xml:space="preserve">and PDQ </w:t>
-      </w:r>
-      <w:r>
-        <w:rPr>
-          <w:highlight w:val="red"/>
-        </w:rPr>
-        <w:t>ha</w:t>
-      </w:r>
-      <w:r>
-        <w:rPr>
-          <w:highlight w:val="red"/>
-        </w:rPr>
-        <w:t>ve</w:t>
-      </w:r>
-      <w:r>
-        <w:rPr>
-          <w:highlight w:val="red"/>
-        </w:rPr>
-        <w:t xml:space="preserve"> positive effect</w:t>
-      </w:r>
-      <w:r>
-        <w:rPr>
-          <w:highlight w:val="red"/>
-        </w:rPr>
-        <w:t>s</w:t>
-      </w:r>
-      <w:r>
-        <w:rPr>
-          <w:highlight w:val="red"/>
-        </w:rPr>
-        <w:t xml:space="preserve"> on species richness at all three scales.</w:t>
-      </w:r>
-      <w:r>
-        <w:rPr>
-          <w:highlight w:val="red"/>
-        </w:rPr>
-        <w:t xml:space="preserve"> Though, there are exceptions, such as</w:t>
-      </w:r>
-      <w:r>
-        <w:rPr>
-          <w:highlight w:val="red"/>
-        </w:rPr>
-        <w:t>:</w:t>
+        <w:t>This</w:t>
+      </w:r>
+      <w:r>
+        <w:t xml:space="preserve"> reflects</w:t>
+      </w:r>
+      <w:r>
+        <w:t xml:space="preserve"> the results for the regressions against</w:t>
+      </w:r>
+      <w:r>
+        <w:t xml:space="preserve"> PC1</w:t>
+      </w:r>
+      <w:r>
+        <w:t>.</w:t>
+      </w:r>
+      <w:r>
+        <w:t xml:space="preserve"> Indeed, a</w:t>
+      </w:r>
+      <w:r>
+        <w:t>t QDS-scales</w:t>
+      </w:r>
+      <w:r>
+        <w:t>,</w:t>
+      </w:r>
+      <w:r>
+        <w:t xml:space="preserve"> there was evidence for differences in the slopes</w:t>
+      </w:r>
+      <w:r>
+        <w:t xml:space="preserve"> and intercepts</w:t>
+      </w:r>
+      <w:r>
+        <w:t xml:space="preserve"> for </w:t>
+      </w:r>
+      <w:r>
+        <w:t>the regressions of</w:t>
+      </w:r>
+      <w:r>
+        <w:t xml:space="preserve"> different forms </w:t>
+      </w:r>
+      <w:r>
+        <w:t>heterogeneity</w:t>
+      </w:r>
+      <w:r>
+        <w:t xml:space="preserve"> </w:t>
+      </w:r>
+      <w:r>
+        <w:t>between the GCFR and SWAFR (Table 2a).</w:t>
       </w:r>
     </w:p>
     <w:p>
       <w:pPr>
         <w:pStyle w:val="FirstParagraph"/>
-        <w:numPr>
-          <w:ilvl w:val="0"/>
-          <w:numId w:val="16"/>
-        </w:numPr>
-        <w:rPr>
-          <w:highlight w:val="red"/>
-        </w:rPr>
-      </w:pPr>
-      <w:r>
-        <w:rPr>
-          <w:highlight w:val="red"/>
-        </w:rPr>
-        <w:t>T</w:t>
-      </w:r>
-      <w:r>
-        <w:rPr>
-          <w:highlight w:val="red"/>
-        </w:rPr>
-        <w:t>he switch from positive- to negative of the effect of heterogeneity in NDVI from finer (QDS, DS; Figure 4a,b) to coarser (DS; Figure 4c) spatial scales</w:t>
+      </w:pPr>
+      <w:r>
+        <w:t>We</w:t>
+      </w:r>
+      <w:r>
+        <w:t xml:space="preserve"> also</w:t>
+      </w:r>
+      <w:r>
+        <w:t xml:space="preserve"> regressed vascular plant species richness against each axis of environmental heterogeneity </w:t>
+      </w:r>
+      <w:r>
+        <w:t>in multivariate models (Figure 4</w:t>
+      </w:r>
+      <w:r>
+        <w:t>)</w:t>
+      </w:r>
+      <w:r>
+        <w:t>.</w:t>
+      </w:r>
+      <w:r>
+        <w:t xml:space="preserve"> </w:t>
+      </w:r>
+      <w:r>
+        <w:t>Many of the</w:t>
+      </w:r>
+      <w:r>
+        <w:t xml:space="preserve"> effects of the different axes of heterogeneity </w:t>
+      </w:r>
+      <w:r>
+        <w:t>on</w:t>
+      </w:r>
+      <w:r>
+        <w:t xml:space="preserve"> species richness </w:t>
+      </w:r>
+      <w:r>
+        <w:t>have the same signs</w:t>
+      </w:r>
+      <w:r>
+        <w:t xml:space="preserve"> across spatial scales (Figure 4a</w:t>
+      </w:r>
+      <w:r>
+        <w:rPr>
+          <w:rFonts w:cstheme="majorBidi"/>
+        </w:rPr>
+        <w:t>–</w:t>
+      </w:r>
+      <w:r>
+        <w:t>c, from QDS- to DS-scale respectively)</w:t>
+      </w:r>
+      <w:r>
+        <w:t xml:space="preserve">. The </w:t>
+      </w:r>
+      <w:r>
+        <w:t>two regions</w:t>
+      </w:r>
+      <w:r>
+        <w:t>’</w:t>
+      </w:r>
+      <w:r>
+        <w:t xml:space="preserve"> </w:t>
+      </w:r>
+      <w:r>
+        <w:t>partial effects</w:t>
+      </w:r>
+      <w:r>
+        <w:t xml:space="preserve"> for each form of heterogeneity</w:t>
+      </w:r>
+      <w:r>
+        <w:t>, where they are distinct</w:t>
+      </w:r>
+      <w:r>
+        <w:t xml:space="preserve"> model terms, are either</w:t>
+      </w:r>
+      <w:r>
+        <w:t>:</w:t>
+      </w:r>
+      <w:r>
+        <w:t xml:space="preserve"> always of the same sign</w:t>
+      </w:r>
+      <w:r>
+        <w:t xml:space="preserve"> (e.g.</w:t>
+      </w:r>
+      <w:r>
+        <w:t xml:space="preserve"> </w:t>
+      </w:r>
+      <w:r>
+        <w:t>heterogeneity in MAP; Figure 4</w:t>
+      </w:r>
+      <w:r>
+        <w:t>a,b</w:t>
+      </w:r>
+      <w:r>
+        <w:t>)</w:t>
+      </w:r>
+      <w:r>
+        <w:t>,</w:t>
+      </w:r>
+      <w:r>
+        <w:t xml:space="preserve"> or one region has a significant </w:t>
+      </w:r>
+      <w:r>
+        <w:t>effect</w:t>
+      </w:r>
+      <w:r>
+        <w:t xml:space="preserve"> </w:t>
+      </w:r>
+      <w:r>
+        <w:t xml:space="preserve">where </w:t>
+      </w:r>
+      <w:r>
+        <w:t>the other does not</w:t>
+      </w:r>
+      <w:r>
+        <w:t xml:space="preserve"> (e.g.</w:t>
+      </w:r>
+      <w:r>
+        <w:t xml:space="preserve"> </w:t>
+      </w:r>
+      <w:r>
+        <w:t>heterogeneity in PDQ; Figure 4</w:t>
+      </w:r>
+      <w:r>
+        <w:t>a–c</w:t>
+      </w:r>
+      <w:r>
+        <w:t>)</w:t>
+      </w:r>
+      <w:r>
+        <w:t>. Thus, r</w:t>
+      </w:r>
+      <w:r>
+        <w:t xml:space="preserve">egions’ </w:t>
+      </w:r>
+      <w:r>
+        <w:t>various partial effects</w:t>
+      </w:r>
+      <w:r>
+        <w:t xml:space="preserve"> </w:t>
+      </w:r>
+      <w:r>
+        <w:t>were not found to</w:t>
+      </w:r>
+      <w:r>
+        <w:t xml:space="preserve"> </w:t>
+      </w:r>
+      <w:r>
+        <w:t>have</w:t>
+      </w:r>
+      <w:r>
+        <w:t xml:space="preserve"> opposing signs.</w:t>
       </w:r>
     </w:p>
     <w:p>
       <w:pPr>
-        <w:pStyle w:val="FirstParagraph"/>
-        <w:numPr>
-          <w:ilvl w:val="0"/>
-          <w:numId w:val="16"/>
-        </w:numPr>
-        <w:rPr>
-          <w:highlight w:val="red"/>
-        </w:rPr>
-      </w:pPr>
-      <w:r>
-        <w:rPr>
-          <w:highlight w:val="red"/>
-        </w:rPr>
-        <w:t>T</w:t>
-      </w:r>
-      <w:r>
-        <w:rPr>
-          <w:highlight w:val="red"/>
-        </w:rPr>
-        <w:t>he</w:t>
-      </w:r>
-      <w:r>
-        <w:rPr>
-          <w:highlight w:val="red"/>
-        </w:rPr>
-        <w:t xml:space="preserve"> variety of</w:t>
-      </w:r>
-      <w:r>
-        <w:rPr>
-          <w:highlight w:val="red"/>
-        </w:rPr>
+        <w:pStyle w:val="BodyText"/>
+      </w:pPr>
+      <w:r>
+        <w:t xml:space="preserve">From these multivariate models, the estimated difference in species richness between GCFR and SWAFR pixels (“SWAFR”-term; Figure 4) is conditional on equality in all forms of environmental heterogeneity in that model. </w:t>
+      </w:r>
+      <w:r>
+        <w:t xml:space="preserve">At the QDS-scale, the SWAFR is more species rich for </w:t>
+      </w:r>
+      <w:r>
+        <w:t xml:space="preserve">a </w:t>
+      </w:r>
+      <w:r>
+        <w:t xml:space="preserve">given level of heterogeneity </w:t>
+      </w:r>
+      <w:r>
+        <w:t xml:space="preserve">across all the axes in </w:t>
+      </w:r>
+      <w:r>
+        <w:t>t</w:t>
+      </w:r>
+      <w:r>
+        <w:t xml:space="preserve">hat model </w:t>
+      </w:r>
+      <w:r>
+        <w:t xml:space="preserve">(estimated </w:t>
+      </w:r>
+      <w:r>
+        <w:t>104.0</w:t>
+      </w:r>
+      <w:r>
+        <w:t xml:space="preserve">7 more species, </w:t>
+      </w:r>
+      <w:r>
+        <w:rPr>
+          <w:i/>
+          <w:iCs/>
+        </w:rPr>
+        <w:t>P</w:t>
+      </w:r>
+      <w:r>
+        <w:t xml:space="preserve"> &lt; 0.001</w:t>
+      </w:r>
+      <w:r>
+        <w:t xml:space="preserve">; </w:t>
+      </w:r>
+      <w:r>
+        <w:t>Figure 4</w:t>
+      </w:r>
+      <w:r>
+        <w:t>a</w:t>
+      </w:r>
+      <w:r>
+        <w:t xml:space="preserve">), while at the DS-scale the GCFR is more rich </w:t>
+      </w:r>
+      <w:r>
+        <w:t xml:space="preserve">for </w:t>
+      </w:r>
+      <w:r>
+        <w:t>given levels of heterogeneity</w:t>
+      </w:r>
+      <w:r>
+        <w:t xml:space="preserve"> (estimated </w:t>
+      </w:r>
+      <w:r>
+        <w:t>1112.54</w:t>
+      </w:r>
+      <w:r>
+        <w:t xml:space="preserve"> more species, </w:t>
+      </w:r>
+      <w:r>
+        <w:rPr>
+          <w:i/>
+          <w:iCs/>
+        </w:rPr>
+        <w:t>P</w:t>
+      </w:r>
+      <w:r>
+        <w:t xml:space="preserve"> = </w:t>
+      </w:r>
+      <w:r>
+        <w:t>0.00</w:t>
+      </w:r>
+      <w:r>
+        <w:t>2</w:t>
+      </w:r>
+      <w:r>
         <w:t xml:space="preserve"> </w:t>
       </w:r>
       <w:r>
-        <w:rPr>
-          <w:highlight w:val="red"/>
-        </w:rPr>
-        <w:t>scale-dependencies</w:t>
-      </w:r>
-      <w:r>
-        <w:rPr>
-          <w:highlight w:val="red"/>
-        </w:rPr>
-        <w:t xml:space="preserve"> of </w:t>
-      </w:r>
-      <w:r>
-        <w:rPr>
-          <w:highlight w:val="red"/>
-        </w:rPr>
-        <w:t xml:space="preserve">the effects of heterogeneity in </w:t>
-      </w:r>
-      <w:r>
-        <w:rPr>
-          <w:highlight w:val="red"/>
-        </w:rPr>
-        <w:t xml:space="preserve">edaphic variables </w:t>
-      </w:r>
-      <w:r>
-        <w:rPr>
-          <w:highlight w:val="red"/>
-        </w:rPr>
-        <w:t xml:space="preserve">(CEC, clay, soil C, pH) </w:t>
-      </w:r>
-      <w:r>
-        <w:rPr>
-          <w:highlight w:val="red"/>
-        </w:rPr>
-        <w:t>across</w:t>
-      </w:r>
-      <w:r>
-        <w:rPr>
-          <w:highlight w:val="red"/>
-        </w:rPr>
-        <w:t xml:space="preserve"> spatial scales</w:t>
+        <w:t>Figure 4</w:t>
+      </w:r>
+      <w:r>
+        <w:t>c</w:t>
+      </w:r>
+      <w:r>
+        <w:t>). At the HDS-scale, however, the regions are similarly species rich, holding all else constant</w:t>
+      </w:r>
+      <w:r>
+        <w:t xml:space="preserve"> (</w:t>
+      </w:r>
+      <w:r>
+        <w:rPr>
+          <w:i/>
+          <w:iCs/>
+        </w:rPr>
+        <w:t>P</w:t>
+      </w:r>
+      <w:r>
+        <w:t xml:space="preserve"> = 0</w:t>
+      </w:r>
+      <w:r>
+        <w:t>.5</w:t>
+      </w:r>
+      <w:r>
+        <w:t xml:space="preserve">8; </w:t>
+      </w:r>
+      <w:r>
+        <w:t>Figure 4b)</w:t>
+      </w:r>
+      <w:r>
+        <w:t>.</w:t>
       </w:r>
     </w:p>
     <w:p>
       <w:pPr>
-        <w:pStyle w:val="FirstParagraph"/>
-        <w:numPr>
-          <w:ilvl w:val="0"/>
-          <w:numId w:val="16"/>
-        </w:numPr>
-        <w:rPr>
-          <w:highlight w:val="red"/>
-        </w:rPr>
-      </w:pPr>
-      <w:r>
-        <w:rPr>
-          <w:highlight w:val="red"/>
-        </w:rPr>
-        <w:t xml:space="preserve">… </w:t>
-      </w:r>
-      <w:r>
-        <w:rPr>
-          <w:highlight w:val="red"/>
-        </w:rPr>
-        <w:t>elevation and soil pH at the QDS-scale (Figure 4a), and the.</w:t>
+        <w:pStyle w:val="BodyText"/>
+      </w:pPr>
+      <w:r>
+        <w:t xml:space="preserve">Both the regressions against PC1 and the multivariate regressions underpredict species richness in areas of observed high richness and overpredict in areas that are relatively species poor (Figure 5e–h), failing to explain the most of variation of species richness (PC1 </w:t>
+      </w:r>
+      <w:r>
+        <w:t>regressions</w:t>
+      </w:r>
+      <w:r>
+        <w:t xml:space="preserve">: </w:t>
+      </w:r>
+      <w:r>
+        <w:rPr>
+          <w:i/>
+          <w:iCs/>
+        </w:rPr>
+        <w:t>R</w:t>
+      </w:r>
+      <w:r>
+        <w:softHyphen/>
+      </w:r>
+      <w:r>
+        <w:rPr>
+          <w:vertAlign w:val="superscript"/>
+        </w:rPr>
+        <w:t>2</w:t>
+      </w:r>
+      <w:r>
+        <w:t xml:space="preserve"> = 0.14–0.28; multivariate </w:t>
+      </w:r>
+      <w:r>
+        <w:t>regressions</w:t>
+      </w:r>
+      <w:r>
+        <w:t>: 0.24–0.61)—</w:t>
+      </w:r>
+      <w:r>
+        <w:t>with the exception</w:t>
+      </w:r>
+      <w:r>
+        <w:t xml:space="preserve"> of</w:t>
+      </w:r>
+      <w:r>
+        <w:t xml:space="preserve"> the multivariate model at the DS-scale</w:t>
+      </w:r>
+      <w:r>
+        <w:t xml:space="preserve"> (</w:t>
+      </w:r>
+      <w:r>
+        <w:rPr>
+          <w:i/>
+          <w:iCs/>
+        </w:rPr>
+        <w:t>R</w:t>
+      </w:r>
+      <w:r>
+        <w:rPr>
+          <w:vertAlign w:val="superscript"/>
+        </w:rPr>
+        <w:t>2</w:t>
+      </w:r>
+      <w:r>
+        <w:t xml:space="preserve"> = </w:t>
+      </w:r>
+      <w:r>
+        <w:t>0.6</w:t>
+      </w:r>
+      <w:r>
+        <w:t xml:space="preserve">1; </w:t>
+      </w:r>
+      <w:r>
+        <w:t>Figure 4c)</w:t>
+      </w:r>
+      <w:r>
+        <w:t>.</w:t>
+      </w:r>
+      <w:r>
+        <w:t xml:space="preserve"> Notably, </w:t>
+      </w:r>
+      <w:r>
+        <w:t xml:space="preserve">the PC1 </w:t>
+      </w:r>
+      <w:r>
+        <w:t>regressions</w:t>
+      </w:r>
+      <w:r>
+        <w:t xml:space="preserve"> and multivariate </w:t>
+      </w:r>
+      <w:r>
+        <w:t>regressions</w:t>
+      </w:r>
+      <w:r>
+        <w:t xml:space="preserve"> </w:t>
+      </w:r>
+      <w:r>
+        <w:lastRenderedPageBreak/>
+        <w:t xml:space="preserve">are remarkably similar in their predictions </w:t>
+      </w:r>
+      <w:r>
+        <w:t xml:space="preserve">of species richness </w:t>
+      </w:r>
+      <w:r>
+        <w:t>(Table 3)</w:t>
+      </w:r>
+      <w:r>
+        <w:t xml:space="preserve">. This </w:t>
+      </w:r>
+      <w:r>
+        <w:t xml:space="preserve">further </w:t>
+      </w:r>
+      <w:r>
+        <w:t>suppor</w:t>
+      </w:r>
+      <w:r>
+        <w:t>ts</w:t>
+      </w:r>
+      <w:r>
+        <w:t xml:space="preserve"> PC1</w:t>
+      </w:r>
+      <w:r>
+        <w:t xml:space="preserve"> as a meaningful</w:t>
+      </w:r>
+      <w:r>
+        <w:t xml:space="preserve"> </w:t>
+      </w:r>
+      <w:r>
+        <w:t>index of</w:t>
+      </w:r>
+      <w:r>
+        <w:t xml:space="preserve"> environmental heterogeneity</w:t>
+      </w:r>
+      <w:r>
+        <w:t xml:space="preserve"> and the common relationship between heterogeneity and species richness.</w:t>
       </w:r>
     </w:p>
     <w:p>
       <w:pPr>
-        <w:pStyle w:val="FirstParagraph"/>
-        <w:numPr>
-          <w:ilvl w:val="0"/>
-          <w:numId w:val="16"/>
-        </w:numPr>
-        <w:rPr>
-          <w:highlight w:val="red"/>
-        </w:rPr>
-      </w:pPr>
-      <w:r>
-        <w:rPr>
-          <w:highlight w:val="red"/>
-        </w:rPr>
-        <w:t>Most</w:t>
-      </w:r>
-      <w:r>
-        <w:rPr>
-          <w:highlight w:val="red"/>
-        </w:rPr>
-        <w:t xml:space="preserve"> of the variables retained during </w:t>
-      </w:r>
-      <w:r>
-        <w:rPr>
-          <w:highlight w:val="red"/>
-        </w:rPr>
-        <w:t xml:space="preserve">multivariate </w:t>
-      </w:r>
-      <w:r>
-        <w:rPr>
-          <w:highlight w:val="red"/>
-        </w:rPr>
-        <w:t>model selection present</w:t>
-      </w:r>
-      <w:r>
-        <w:rPr>
-          <w:highlight w:val="red"/>
-        </w:rPr>
-        <w:t>ed</w:t>
-      </w:r>
-      <w:r>
-        <w:rPr>
-          <w:highlight w:val="red"/>
-        </w:rPr>
-        <w:t xml:space="preserve"> common effects across the two regions—i.e. the region-specific slope parameters were dropped.</w:t>
-      </w:r>
-      <w:r>
-        <w:rPr>
-          <w:highlight w:val="red"/>
-        </w:rPr>
-        <w:t xml:space="preserve"> There are notable exceptions (e.g. heterogeneity in PDQ has a greater effect on richness in the SWAFR).</w:t>
+        <w:pStyle w:val="Heading1"/>
+        <w:spacing w:line="240" w:lineRule="auto"/>
+      </w:pPr>
+      <w:r>
+        <w:t>4</w:t>
+      </w:r>
+      <w:r>
+        <w:t>:</w:t>
+      </w:r>
+      <w:r>
+        <w:t xml:space="preserve"> </w:t>
+      </w:r>
+      <w:r>
+        <w:t>Discussion</w:t>
       </w:r>
     </w:p>
     <w:p>
       <w:pPr>
-        <w:pStyle w:val="FirstParagraph"/>
-        <w:numPr>
-          <w:ilvl w:val="0"/>
-          <w:numId w:val="16"/>
-        </w:numPr>
-        <w:rPr>
-          <w:highlight w:val="red"/>
-        </w:rPr>
-      </w:pPr>
-      <w:r>
-        <w:rPr>
-          <w:highlight w:val="red"/>
-        </w:rPr>
-        <w:t>Notably, the main effects of SWAFR relative to GCFR species richness are positive (though of varying significance (</w:t>
-      </w:r>
-      <w:r>
-        <w:rPr>
-          <w:i/>
-          <w:highlight w:val="red"/>
-        </w:rPr>
-        <w:t>P</w:t>
-      </w:r>
-      <w:r>
-        <w:rPr>
-          <w:highlight w:val="red"/>
-        </w:rPr>
-        <w:t xml:space="preserve"> &lt; 0.05)), indicating that, for given level of heterogeneity across all the axes in each model, the SWAFR has more</w:t>
-      </w:r>
-    </w:p>
-    <w:p>
-      <w:pPr>
-        <w:pStyle w:val="FirstParagraph"/>
-        <w:numPr>
-          <w:ilvl w:val="0"/>
-          <w:numId w:val="16"/>
-        </w:numPr>
-      </w:pPr>
-      <w:r>
-        <w:rPr>
-          <w:highlight w:val="yellow"/>
-        </w:rPr>
-        <w:lastRenderedPageBreak/>
-        <w:t>[Expand on multivariate model results.]</w:t>
-      </w:r>
-    </w:p>
-    <w:p>
-      <w:pPr>
-        <w:pStyle w:val="FirstParagraph"/>
-        <w:numPr>
-          <w:ilvl w:val="0"/>
-          <w:numId w:val="16"/>
-        </w:numPr>
-      </w:pPr>
-      <w:r>
-        <w:rPr>
-          <w:highlight w:val="yellow"/>
-        </w:rPr>
-        <w:t>[Compare uni- and multivariate results.]</w:t>
-      </w:r>
-    </w:p>
-    <w:p>
-      <w:pPr>
         <w:pStyle w:val="BodyText"/>
-        <w:numPr>
-          <w:ilvl w:val="0"/>
-          <w:numId w:val="16"/>
-        </w:numPr>
-      </w:pPr>
-      <w:r>
-        <w:rPr>
-          <w:highlight w:val="red"/>
-        </w:rPr>
-        <w:t xml:space="preserve">Considering the multivariate models of </w:t>
-      </w:r>
-      <w:r>
-        <w:rPr>
-          <w:i/>
-          <w:highlight w:val="red"/>
-        </w:rPr>
-        <w:t>S</w:t>
-      </w:r>
-      <w:r>
-        <w:rPr>
-          <w:highlight w:val="red"/>
-          <w:vertAlign w:val="subscript"/>
-        </w:rPr>
-        <w:t>HDS</w:t>
-      </w:r>
-      <w:r>
-        <w:rPr>
-          <w:highlight w:val="red"/>
-        </w:rPr>
-        <w:t xml:space="preserve"> (Figure 4a) and </w:t>
-      </w:r>
-      <w:r>
-        <w:rPr>
-          <w:i/>
-          <w:highlight w:val="red"/>
-        </w:rPr>
-        <w:t>S</w:t>
-      </w:r>
-      <w:r>
-        <w:rPr>
-          <w:highlight w:val="red"/>
-          <w:vertAlign w:val="subscript"/>
-        </w:rPr>
-        <w:t>QDS</w:t>
-      </w:r>
-      <w:r>
-        <w:rPr>
-          <w:highlight w:val="red"/>
-        </w:rPr>
-        <w:t xml:space="preserve"> (Figure 4b), the importance of different axes of </w:t>
-      </w:r>
-      <w:r>
-        <w:rPr>
-          <w:highlight w:val="red"/>
-        </w:rPr>
-        <w:t>environmental heterogeneity</w:t>
-      </w:r>
-      <w:r>
-        <w:rPr>
-          <w:highlight w:val="red"/>
-        </w:rPr>
-        <w:t xml:space="preserve"> varies between the HDS- and QDS-scales (Table 3). At the HDS-scale, the GCFR and SWAFR share no “common effects” of </w:t>
-      </w:r>
-      <w:r>
-        <w:rPr>
-          <w:highlight w:val="red"/>
-        </w:rPr>
-        <w:t>environmental heterogeneity</w:t>
-      </w:r>
-      <w:r>
-        <w:rPr>
-          <w:highlight w:val="red"/>
-        </w:rPr>
-        <w:t xml:space="preserve"> on </w:t>
-      </w:r>
-      <w:r>
-        <w:rPr>
-          <w:i/>
-          <w:highlight w:val="red"/>
-        </w:rPr>
-        <w:t>S</w:t>
-      </w:r>
-      <w:r>
-        <w:rPr>
-          <w:highlight w:val="red"/>
-        </w:rPr>
-        <w:t xml:space="preserve">, while at the QDS-scale the relationships between </w:t>
-      </w:r>
-      <w:r>
-        <w:rPr>
-          <w:i/>
-          <w:highlight w:val="red"/>
-        </w:rPr>
-        <w:t>S</w:t>
-      </w:r>
-      <w:r>
-        <w:rPr>
-          <w:highlight w:val="red"/>
-        </w:rPr>
-        <w:t xml:space="preserve"> and heterogeneity in elevation, MAP and CEC are common to the two regions.</w:t>
-      </w:r>
-    </w:p>
-    <w:p>
-      <w:pPr>
-        <w:pStyle w:val="Heading1"/>
-        <w:spacing w:line="240" w:lineRule="auto"/>
-      </w:pPr>
-      <w:r>
-        <w:t>4</w:t>
-      </w:r>
-      <w:r>
-        <w:t>:</w:t>
-      </w:r>
-      <w:r>
-        <w:t xml:space="preserve"> </w:t>
-      </w:r>
-      <w:r>
-        <w:t>Discussion</w:t>
-      </w:r>
-    </w:p>
-    <w:p>
-      <w:pPr>
-        <w:pStyle w:val="BodyText"/>
-      </w:pPr>
-      <w:bookmarkStart w:id="7" w:name="tables"/>
+      </w:pPr>
+      <w:bookmarkStart w:id="6" w:name="tables"/>
       <w:r>
         <w:t>Outline:</w:t>
       </w:r>
@@ -5858,8 +5967,13 @@
         <w:t>”</w:t>
       </w:r>
       <w:r>
-        <w:t>—region-specific effecrs</w:t>
-      </w:r>
+        <w:t xml:space="preserve">—region-specific </w:t>
+      </w:r>
+      <w:proofErr w:type="spellStart"/>
+      <w:r>
+        <w:t>effecrs</w:t>
+      </w:r>
+      <w:proofErr w:type="spellEnd"/>
     </w:p>
     <w:p>
       <w:pPr>
@@ -5882,6 +5996,30 @@
         </w:numPr>
       </w:pPr>
       <w:r>
+        <w:t xml:space="preserve">PC1 is </w:t>
+      </w:r>
+      <w:r>
+        <w:rPr>
+          <w:i/>
+          <w:iCs/>
+        </w:rPr>
+        <w:t>good</w:t>
+      </w:r>
+      <w:r>
+        <w:t xml:space="preserve"> (Re: correlation of residuals etc. between PC1-models </w:t>
+      </w:r>
+      <w:bookmarkStart w:id="7" w:name="_GoBack"/>
+      <w:bookmarkEnd w:id="7"/>
+    </w:p>
+    <w:p>
+      <w:pPr>
+        <w:pStyle w:val="BodyText"/>
+        <w:numPr>
+          <w:ilvl w:val="0"/>
+          <w:numId w:val="15"/>
+        </w:numPr>
+      </w:pPr>
+      <w:r>
         <w:t>Heterogeneity-determinism-u</w:t>
       </w:r>
       <w:r>
@@ -5934,7 +6072,7 @@
         <w:lastRenderedPageBreak/>
         <w:t>Tables</w:t>
       </w:r>
-      <w:bookmarkEnd w:id="7"/>
+      <w:bookmarkEnd w:id="6"/>
     </w:p>
     <w:p>
       <w:pPr>
@@ -6888,7 +7026,6 @@
               <w:pStyle w:val="Compact"/>
               <w:rPr>
                 <w:rFonts w:ascii="Times New Roman" w:hAnsi="Times New Roman" w:cs="Times New Roman"/>
-                <w:highlight w:val="red"/>
               </w:rPr>
             </w:pPr>
             <w:r>
@@ -6917,7 +7054,6 @@
               <w:pStyle w:val="Compact"/>
               <w:rPr>
                 <w:rFonts w:ascii="Times New Roman" w:hAnsi="Times New Roman" w:cs="Times New Roman"/>
-                <w:highlight w:val="red"/>
               </w:rPr>
             </w:pPr>
             <w:r>
@@ -6938,7 +7074,6 @@
               <w:jc w:val="right"/>
               <w:rPr>
                 <w:rFonts w:ascii="Times New Roman" w:hAnsi="Times New Roman" w:cs="Times New Roman"/>
-                <w:highlight w:val="red"/>
               </w:rPr>
             </w:pPr>
             <w:r>
@@ -6958,7 +7093,6 @@
               <w:pStyle w:val="Compact"/>
               <w:rPr>
                 <w:rFonts w:ascii="Times New Roman" w:hAnsi="Times New Roman" w:cs="Times New Roman"/>
-                <w:highlight w:val="red"/>
               </w:rPr>
             </w:pPr>
             <w:r>
@@ -6979,7 +7113,6 @@
               <w:jc w:val="right"/>
               <w:rPr>
                 <w:rFonts w:ascii="Times New Roman" w:hAnsi="Times New Roman" w:cs="Times New Roman"/>
-                <w:highlight w:val="red"/>
               </w:rPr>
             </w:pPr>
             <w:r>
@@ -6999,7 +7132,6 @@
               <w:pStyle w:val="Compact"/>
               <w:rPr>
                 <w:rFonts w:ascii="Times New Roman" w:hAnsi="Times New Roman" w:cs="Times New Roman"/>
-                <w:highlight w:val="red"/>
               </w:rPr>
             </w:pPr>
             <w:r>
@@ -7070,7 +7202,6 @@
               <w:pStyle w:val="Compact"/>
               <w:rPr>
                 <w:rFonts w:ascii="Times New Roman" w:hAnsi="Times New Roman" w:cs="Times New Roman"/>
-                <w:highlight w:val="red"/>
               </w:rPr>
             </w:pPr>
             <w:r>
@@ -7087,7 +7218,6 @@
               <w:pStyle w:val="Compact"/>
               <w:rPr>
                 <w:rFonts w:ascii="Times New Roman" w:hAnsi="Times New Roman" w:cs="Times New Roman"/>
-                <w:highlight w:val="red"/>
               </w:rPr>
             </w:pPr>
             <w:r>
@@ -7105,7 +7235,6 @@
               <w:jc w:val="right"/>
               <w:rPr>
                 <w:rFonts w:ascii="Times New Roman" w:hAnsi="Times New Roman" w:cs="Times New Roman"/>
-                <w:highlight w:val="red"/>
               </w:rPr>
             </w:pPr>
             <w:r>
@@ -7122,7 +7251,6 @@
               <w:pStyle w:val="Compact"/>
               <w:rPr>
                 <w:rFonts w:ascii="Times New Roman" w:hAnsi="Times New Roman" w:cs="Times New Roman"/>
-                <w:highlight w:val="red"/>
               </w:rPr>
             </w:pPr>
             <w:r>
@@ -7140,7 +7268,6 @@
               <w:jc w:val="right"/>
               <w:rPr>
                 <w:rFonts w:ascii="Times New Roman" w:hAnsi="Times New Roman" w:cs="Times New Roman"/>
-                <w:highlight w:val="red"/>
               </w:rPr>
             </w:pPr>
             <w:r>
@@ -7157,7 +7284,6 @@
               <w:pStyle w:val="Compact"/>
               <w:rPr>
                 <w:rFonts w:ascii="Times New Roman" w:hAnsi="Times New Roman" w:cs="Times New Roman"/>
-                <w:highlight w:val="red"/>
               </w:rPr>
             </w:pPr>
             <w:r>
@@ -7222,7 +7348,6 @@
               <w:pStyle w:val="Compact"/>
               <w:rPr>
                 <w:rFonts w:ascii="Times New Roman" w:hAnsi="Times New Roman" w:cs="Times New Roman"/>
-                <w:highlight w:val="red"/>
               </w:rPr>
             </w:pPr>
             <w:r>
@@ -7239,7 +7364,6 @@
               <w:pStyle w:val="Compact"/>
               <w:rPr>
                 <w:rFonts w:ascii="Times New Roman" w:hAnsi="Times New Roman" w:cs="Times New Roman"/>
-                <w:highlight w:val="red"/>
               </w:rPr>
             </w:pPr>
             <w:r>
@@ -7257,7 +7381,6 @@
               <w:jc w:val="right"/>
               <w:rPr>
                 <w:rFonts w:ascii="Times New Roman" w:hAnsi="Times New Roman" w:cs="Times New Roman"/>
-                <w:highlight w:val="red"/>
               </w:rPr>
             </w:pPr>
             <w:r>
@@ -7274,7 +7397,6 @@
               <w:pStyle w:val="Compact"/>
               <w:rPr>
                 <w:rFonts w:ascii="Times New Roman" w:hAnsi="Times New Roman" w:cs="Times New Roman"/>
-                <w:highlight w:val="red"/>
               </w:rPr>
             </w:pPr>
             <w:r>
@@ -7292,7 +7414,6 @@
               <w:jc w:val="right"/>
               <w:rPr>
                 <w:rFonts w:ascii="Times New Roman" w:hAnsi="Times New Roman" w:cs="Times New Roman"/>
-                <w:highlight w:val="red"/>
               </w:rPr>
             </w:pPr>
             <w:r>
@@ -7309,7 +7430,6 @@
               <w:pStyle w:val="Compact"/>
               <w:rPr>
                 <w:rFonts w:ascii="Times New Roman" w:hAnsi="Times New Roman" w:cs="Times New Roman"/>
-                <w:highlight w:val="red"/>
               </w:rPr>
             </w:pPr>
             <w:r>
@@ -7327,7 +7447,6 @@
               <w:jc w:val="right"/>
               <w:rPr>
                 <w:rFonts w:ascii="Times New Roman" w:hAnsi="Times New Roman" w:cs="Times New Roman"/>
-                <w:highlight w:val="red"/>
               </w:rPr>
             </w:pPr>
             <w:r>
@@ -7344,7 +7463,6 @@
               <w:pStyle w:val="Compact"/>
               <w:rPr>
                 <w:rFonts w:ascii="Times New Roman" w:hAnsi="Times New Roman" w:cs="Times New Roman"/>
-                <w:highlight w:val="red"/>
               </w:rPr>
             </w:pPr>
             <w:r>
@@ -7379,7 +7497,6 @@
               <w:pStyle w:val="Compact"/>
               <w:rPr>
                 <w:rFonts w:ascii="Times New Roman" w:hAnsi="Times New Roman" w:cs="Times New Roman"/>
-                <w:highlight w:val="red"/>
               </w:rPr>
             </w:pPr>
             <w:r>
@@ -7399,7 +7516,6 @@
               <w:pStyle w:val="Compact"/>
               <w:rPr>
                 <w:rFonts w:ascii="Times New Roman" w:hAnsi="Times New Roman" w:cs="Times New Roman"/>
-                <w:highlight w:val="red"/>
               </w:rPr>
             </w:pPr>
             <w:r>
@@ -7420,7 +7536,6 @@
               <w:jc w:val="right"/>
               <w:rPr>
                 <w:rFonts w:ascii="Times New Roman" w:hAnsi="Times New Roman" w:cs="Times New Roman"/>
-                <w:highlight w:val="red"/>
               </w:rPr>
             </w:pPr>
             <w:r>
@@ -7440,7 +7555,6 @@
               <w:pStyle w:val="Compact"/>
               <w:rPr>
                 <w:rFonts w:ascii="Times New Roman" w:hAnsi="Times New Roman" w:cs="Times New Roman"/>
-                <w:highlight w:val="red"/>
               </w:rPr>
             </w:pPr>
             <w:r>
@@ -7461,7 +7575,6 @@
               <w:jc w:val="right"/>
               <w:rPr>
                 <w:rFonts w:ascii="Times New Roman" w:hAnsi="Times New Roman" w:cs="Times New Roman"/>
-                <w:highlight w:val="red"/>
               </w:rPr>
             </w:pPr>
             <w:r>
@@ -7481,7 +7594,6 @@
               <w:pStyle w:val="Compact"/>
               <w:rPr>
                 <w:rFonts w:ascii="Times New Roman" w:hAnsi="Times New Roman" w:cs="Times New Roman"/>
-                <w:highlight w:val="red"/>
               </w:rPr>
             </w:pPr>
             <w:r>
@@ -7502,7 +7614,6 @@
               <w:jc w:val="right"/>
               <w:rPr>
                 <w:rFonts w:ascii="Times New Roman" w:hAnsi="Times New Roman" w:cs="Times New Roman"/>
-                <w:highlight w:val="red"/>
               </w:rPr>
             </w:pPr>
             <w:r>
@@ -7522,7 +7633,6 @@
               <w:pStyle w:val="Compact"/>
               <w:rPr>
                 <w:rFonts w:ascii="Times New Roman" w:hAnsi="Times New Roman" w:cs="Times New Roman"/>
-                <w:highlight w:val="red"/>
               </w:rPr>
             </w:pPr>
             <w:r>
@@ -7557,7 +7667,6 @@
               <w:pStyle w:val="Compact"/>
               <w:rPr>
                 <w:rFonts w:ascii="Times New Roman" w:hAnsi="Times New Roman" w:cs="Times New Roman"/>
-                <w:highlight w:val="red"/>
               </w:rPr>
             </w:pPr>
             <w:r>
@@ -7577,7 +7686,6 @@
               <w:pStyle w:val="Compact"/>
               <w:rPr>
                 <w:rFonts w:ascii="Times New Roman" w:hAnsi="Times New Roman" w:cs="Times New Roman"/>
-                <w:highlight w:val="red"/>
               </w:rPr>
             </w:pPr>
             <w:r>
@@ -7598,7 +7706,6 @@
               <w:jc w:val="right"/>
               <w:rPr>
                 <w:rFonts w:ascii="Times New Roman" w:hAnsi="Times New Roman" w:cs="Times New Roman"/>
-                <w:highlight w:val="red"/>
               </w:rPr>
             </w:pPr>
             <w:r>
@@ -7618,7 +7725,6 @@
               <w:pStyle w:val="Compact"/>
               <w:rPr>
                 <w:rFonts w:ascii="Times New Roman" w:hAnsi="Times New Roman" w:cs="Times New Roman"/>
-                <w:highlight w:val="red"/>
               </w:rPr>
             </w:pPr>
             <w:r>
@@ -7639,7 +7745,6 @@
               <w:jc w:val="right"/>
               <w:rPr>
                 <w:rFonts w:ascii="Times New Roman" w:hAnsi="Times New Roman" w:cs="Times New Roman"/>
-                <w:highlight w:val="red"/>
               </w:rPr>
             </w:pPr>
             <w:r>
@@ -7659,7 +7764,6 @@
               <w:pStyle w:val="Compact"/>
               <w:rPr>
                 <w:rFonts w:ascii="Times New Roman" w:hAnsi="Times New Roman" w:cs="Times New Roman"/>
-                <w:highlight w:val="red"/>
               </w:rPr>
             </w:pPr>
             <w:r>
@@ -7680,7 +7784,6 @@
               <w:jc w:val="right"/>
               <w:rPr>
                 <w:rFonts w:ascii="Times New Roman" w:hAnsi="Times New Roman" w:cs="Times New Roman"/>
-                <w:highlight w:val="red"/>
               </w:rPr>
             </w:pPr>
           </w:p>
@@ -7697,7 +7800,6 @@
               <w:pStyle w:val="Compact"/>
               <w:rPr>
                 <w:rFonts w:ascii="Times New Roman" w:hAnsi="Times New Roman" w:cs="Times New Roman"/>
-                <w:highlight w:val="red"/>
               </w:rPr>
             </w:pPr>
           </w:p>
@@ -7726,7 +7828,6 @@
               <w:pStyle w:val="Compact"/>
               <w:rPr>
                 <w:rFonts w:ascii="Times New Roman" w:hAnsi="Times New Roman" w:cs="Times New Roman"/>
-                <w:highlight w:val="red"/>
               </w:rPr>
             </w:pPr>
             <w:r>
@@ -7743,7 +7844,6 @@
               <w:pStyle w:val="Compact"/>
               <w:rPr>
                 <w:rFonts w:ascii="Times New Roman" w:hAnsi="Times New Roman" w:cs="Times New Roman"/>
-                <w:highlight w:val="red"/>
               </w:rPr>
             </w:pPr>
             <w:r>
@@ -7761,7 +7861,6 @@
               <w:jc w:val="right"/>
               <w:rPr>
                 <w:rFonts w:ascii="Times New Roman" w:hAnsi="Times New Roman" w:cs="Times New Roman"/>
-                <w:highlight w:val="red"/>
               </w:rPr>
             </w:pPr>
             <w:r>
@@ -7778,7 +7877,6 @@
               <w:pStyle w:val="Compact"/>
               <w:rPr>
                 <w:rFonts w:ascii="Times New Roman" w:hAnsi="Times New Roman" w:cs="Times New Roman"/>
-                <w:highlight w:val="red"/>
               </w:rPr>
             </w:pPr>
             <w:r>
@@ -7796,7 +7894,6 @@
               <w:jc w:val="right"/>
               <w:rPr>
                 <w:rFonts w:ascii="Times New Roman" w:hAnsi="Times New Roman" w:cs="Times New Roman"/>
-                <w:highlight w:val="red"/>
               </w:rPr>
             </w:pPr>
             <w:r>
@@ -7813,7 +7910,6 @@
               <w:pStyle w:val="Compact"/>
               <w:rPr>
                 <w:rFonts w:ascii="Times New Roman" w:hAnsi="Times New Roman" w:cs="Times New Roman"/>
-                <w:highlight w:val="red"/>
               </w:rPr>
             </w:pPr>
             <w:r>
@@ -7831,7 +7927,6 @@
               <w:jc w:val="right"/>
               <w:rPr>
                 <w:rFonts w:ascii="Times New Roman" w:hAnsi="Times New Roman" w:cs="Times New Roman"/>
-                <w:highlight w:val="red"/>
               </w:rPr>
             </w:pPr>
           </w:p>
@@ -7845,7 +7940,6 @@
               <w:pStyle w:val="Compact"/>
               <w:rPr>
                 <w:rFonts w:ascii="Times New Roman" w:hAnsi="Times New Roman" w:cs="Times New Roman"/>
-                <w:highlight w:val="red"/>
               </w:rPr>
             </w:pPr>
           </w:p>
@@ -7874,7 +7968,6 @@
               <w:pStyle w:val="Compact"/>
               <w:rPr>
                 <w:rFonts w:ascii="Times New Roman" w:hAnsi="Times New Roman" w:cs="Times New Roman"/>
-                <w:highlight w:val="red"/>
               </w:rPr>
             </w:pPr>
             <w:r>
@@ -7891,7 +7984,6 @@
               <w:pStyle w:val="Compact"/>
               <w:rPr>
                 <w:rFonts w:ascii="Times New Roman" w:hAnsi="Times New Roman" w:cs="Times New Roman"/>
-                <w:highlight w:val="red"/>
               </w:rPr>
             </w:pPr>
             <w:r>
@@ -7909,7 +8001,6 @@
               <w:jc w:val="right"/>
               <w:rPr>
                 <w:rFonts w:ascii="Times New Roman" w:hAnsi="Times New Roman" w:cs="Times New Roman"/>
-                <w:highlight w:val="red"/>
               </w:rPr>
             </w:pPr>
             <w:r>
@@ -7926,7 +8017,6 @@
               <w:pStyle w:val="Compact"/>
               <w:rPr>
                 <w:rFonts w:ascii="Times New Roman" w:hAnsi="Times New Roman" w:cs="Times New Roman"/>
-                <w:highlight w:val="red"/>
               </w:rPr>
             </w:pPr>
             <w:r>
@@ -7944,7 +8034,6 @@
               <w:jc w:val="right"/>
               <w:rPr>
                 <w:rFonts w:ascii="Times New Roman" w:hAnsi="Times New Roman" w:cs="Times New Roman"/>
-                <w:highlight w:val="red"/>
               </w:rPr>
             </w:pPr>
             <w:r>
@@ -7961,7 +8050,6 @@
               <w:pStyle w:val="Compact"/>
               <w:rPr>
                 <w:rFonts w:ascii="Times New Roman" w:hAnsi="Times New Roman" w:cs="Times New Roman"/>
-                <w:highlight w:val="red"/>
               </w:rPr>
             </w:pPr>
             <w:r>
@@ -7979,7 +8067,6 @@
               <w:jc w:val="right"/>
               <w:rPr>
                 <w:rFonts w:ascii="Times New Roman" w:hAnsi="Times New Roman" w:cs="Times New Roman"/>
-                <w:highlight w:val="red"/>
               </w:rPr>
             </w:pPr>
           </w:p>
@@ -7993,7 +8080,6 @@
               <w:pStyle w:val="Compact"/>
               <w:rPr>
                 <w:rFonts w:ascii="Times New Roman" w:hAnsi="Times New Roman" w:cs="Times New Roman"/>
-                <w:highlight w:val="red"/>
               </w:rPr>
             </w:pPr>
           </w:p>
@@ -8025,7 +8111,6 @@
               <w:pStyle w:val="Compact"/>
               <w:rPr>
                 <w:rFonts w:ascii="Times New Roman" w:hAnsi="Times New Roman" w:cs="Times New Roman"/>
-                <w:highlight w:val="red"/>
               </w:rPr>
             </w:pPr>
             <w:r>
@@ -8045,7 +8130,6 @@
               <w:pStyle w:val="Compact"/>
               <w:rPr>
                 <w:rFonts w:ascii="Times New Roman" w:hAnsi="Times New Roman" w:cs="Times New Roman"/>
-                <w:highlight w:val="red"/>
               </w:rPr>
             </w:pPr>
             <w:r>
@@ -8066,7 +8150,6 @@
               <w:jc w:val="right"/>
               <w:rPr>
                 <w:rFonts w:ascii="Times New Roman" w:hAnsi="Times New Roman" w:cs="Times New Roman"/>
-                <w:highlight w:val="red"/>
               </w:rPr>
             </w:pPr>
             <w:r>
@@ -8086,7 +8169,6 @@
               <w:pStyle w:val="Compact"/>
               <w:rPr>
                 <w:rFonts w:ascii="Times New Roman" w:hAnsi="Times New Roman" w:cs="Times New Roman"/>
-                <w:highlight w:val="red"/>
               </w:rPr>
             </w:pPr>
             <w:r>
@@ -8107,7 +8189,6 @@
               <w:jc w:val="right"/>
               <w:rPr>
                 <w:rFonts w:ascii="Times New Roman" w:hAnsi="Times New Roman" w:cs="Times New Roman"/>
-                <w:highlight w:val="red"/>
               </w:rPr>
             </w:pPr>
             <w:r>
@@ -8127,7 +8208,6 @@
               <w:pStyle w:val="Compact"/>
               <w:rPr>
                 <w:rFonts w:ascii="Times New Roman" w:hAnsi="Times New Roman" w:cs="Times New Roman"/>
-                <w:highlight w:val="red"/>
               </w:rPr>
             </w:pPr>
             <w:r>
@@ -8196,7 +8276,6 @@
               <w:pStyle w:val="Compact"/>
               <w:rPr>
                 <w:rFonts w:ascii="Times New Roman" w:hAnsi="Times New Roman" w:cs="Times New Roman"/>
-                <w:highlight w:val="red"/>
               </w:rPr>
             </w:pPr>
             <w:r>
@@ -8217,7 +8296,6 @@
               <w:pStyle w:val="Compact"/>
               <w:rPr>
                 <w:rFonts w:ascii="Times New Roman" w:hAnsi="Times New Roman" w:cs="Times New Roman"/>
-                <w:highlight w:val="red"/>
               </w:rPr>
             </w:pPr>
             <w:r>
@@ -8239,7 +8317,6 @@
               <w:jc w:val="right"/>
               <w:rPr>
                 <w:rFonts w:ascii="Times New Roman" w:hAnsi="Times New Roman" w:cs="Times New Roman"/>
-                <w:highlight w:val="red"/>
               </w:rPr>
             </w:pPr>
             <w:r>
@@ -8260,7 +8337,6 @@
               <w:pStyle w:val="Compact"/>
               <w:rPr>
                 <w:rFonts w:ascii="Times New Roman" w:hAnsi="Times New Roman" w:cs="Times New Roman"/>
-                <w:highlight w:val="red"/>
               </w:rPr>
             </w:pPr>
             <w:r>
@@ -8282,7 +8358,6 @@
               <w:jc w:val="right"/>
               <w:rPr>
                 <w:rFonts w:ascii="Times New Roman" w:hAnsi="Times New Roman" w:cs="Times New Roman"/>
-                <w:highlight w:val="red"/>
               </w:rPr>
             </w:pPr>
             <w:r>
@@ -8303,7 +8378,6 @@
               <w:pStyle w:val="Compact"/>
               <w:rPr>
                 <w:rFonts w:ascii="Times New Roman" w:hAnsi="Times New Roman" w:cs="Times New Roman"/>
-                <w:highlight w:val="red"/>
               </w:rPr>
             </w:pPr>
             <w:r>
@@ -8376,7 +8450,6 @@
               <w:pStyle w:val="Compact"/>
               <w:rPr>
                 <w:rFonts w:ascii="Times New Roman" w:hAnsi="Times New Roman" w:cs="Times New Roman"/>
-                <w:highlight w:val="red"/>
               </w:rPr>
             </w:pPr>
             <w:r>
@@ -8396,7 +8469,6 @@
               <w:pStyle w:val="Compact"/>
               <w:rPr>
                 <w:rFonts w:ascii="Times New Roman" w:hAnsi="Times New Roman" w:cs="Times New Roman"/>
-                <w:highlight w:val="red"/>
               </w:rPr>
             </w:pPr>
             <w:r>
@@ -8417,7 +8489,6 @@
               <w:jc w:val="right"/>
               <w:rPr>
                 <w:rFonts w:ascii="Times New Roman" w:hAnsi="Times New Roman" w:cs="Times New Roman"/>
-                <w:highlight w:val="red"/>
               </w:rPr>
             </w:pPr>
             <w:r>
@@ -8437,13 +8508,9 @@
               <w:pStyle w:val="Compact"/>
               <w:rPr>
                 <w:rFonts w:ascii="Times New Roman" w:hAnsi="Times New Roman" w:cs="Times New Roman"/>
-                <w:highlight w:val="red"/>
-              </w:rPr>
-            </w:pPr>
-            <w:r>
-              <w:rPr>
-                <w:highlight w:val="yellow"/>
-              </w:rPr>
+              </w:rPr>
+            </w:pPr>
+            <w:r>
               <w:t>~</w:t>
             </w:r>
           </w:p>
@@ -8461,7 +8528,6 @@
               <w:jc w:val="right"/>
               <w:rPr>
                 <w:rFonts w:ascii="Times New Roman" w:hAnsi="Times New Roman" w:cs="Times New Roman"/>
-                <w:highlight w:val="red"/>
               </w:rPr>
             </w:pPr>
             <w:r>
@@ -8481,7 +8547,6 @@
               <w:pStyle w:val="Compact"/>
               <w:rPr>
                 <w:rFonts w:ascii="Times New Roman" w:hAnsi="Times New Roman" w:cs="Times New Roman"/>
-                <w:highlight w:val="red"/>
               </w:rPr>
             </w:pPr>
             <w:r>
@@ -8572,7 +8637,6 @@
               <w:pStyle w:val="Compact"/>
               <w:rPr>
                 <w:rFonts w:ascii="Times New Roman" w:hAnsi="Times New Roman" w:cs="Times New Roman"/>
-                <w:highlight w:val="red"/>
               </w:rPr>
             </w:pPr>
             <w:r>
@@ -8595,7 +8659,6 @@
               <w:pStyle w:val="Compact"/>
               <w:rPr>
                 <w:rFonts w:ascii="Times New Roman" w:hAnsi="Times New Roman" w:cs="Times New Roman"/>
-                <w:highlight w:val="red"/>
               </w:rPr>
             </w:pPr>
             <w:r>
@@ -8616,7 +8679,6 @@
               <w:jc w:val="right"/>
               <w:rPr>
                 <w:rFonts w:ascii="Times New Roman" w:hAnsi="Times New Roman" w:cs="Times New Roman"/>
-                <w:highlight w:val="red"/>
               </w:rPr>
             </w:pPr>
             <w:r>
@@ -8636,7 +8698,6 @@
               <w:pStyle w:val="Compact"/>
               <w:rPr>
                 <w:rFonts w:ascii="Times New Roman" w:hAnsi="Times New Roman" w:cs="Times New Roman"/>
-                <w:highlight w:val="red"/>
               </w:rPr>
             </w:pPr>
             <w:r>
@@ -8657,7 +8718,6 @@
               <w:jc w:val="right"/>
               <w:rPr>
                 <w:rFonts w:ascii="Times New Roman" w:hAnsi="Times New Roman" w:cs="Times New Roman"/>
-                <w:highlight w:val="red"/>
               </w:rPr>
             </w:pPr>
             <w:r>
@@ -8677,7 +8737,6 @@
               <w:pStyle w:val="Compact"/>
               <w:rPr>
                 <w:rFonts w:ascii="Times New Roman" w:hAnsi="Times New Roman" w:cs="Times New Roman"/>
-                <w:highlight w:val="red"/>
               </w:rPr>
             </w:pPr>
             <w:r>
@@ -8698,7 +8757,6 @@
               <w:jc w:val="right"/>
               <w:rPr>
                 <w:rFonts w:ascii="Times New Roman" w:hAnsi="Times New Roman" w:cs="Times New Roman"/>
-                <w:highlight w:val="red"/>
               </w:rPr>
             </w:pPr>
           </w:p>
@@ -8715,7 +8773,6 @@
               <w:pStyle w:val="Compact"/>
               <w:rPr>
                 <w:rFonts w:ascii="Times New Roman" w:hAnsi="Times New Roman" w:cs="Times New Roman"/>
-                <w:highlight w:val="red"/>
               </w:rPr>
             </w:pPr>
           </w:p>
@@ -8744,7 +8801,6 @@
               <w:pStyle w:val="Compact"/>
               <w:rPr>
                 <w:rFonts w:ascii="Times New Roman" w:hAnsi="Times New Roman" w:cs="Times New Roman"/>
-                <w:highlight w:val="red"/>
               </w:rPr>
             </w:pPr>
           </w:p>
@@ -8758,7 +8814,6 @@
               <w:pStyle w:val="Compact"/>
               <w:rPr>
                 <w:rFonts w:ascii="Times New Roman" w:hAnsi="Times New Roman" w:cs="Times New Roman"/>
-                <w:highlight w:val="red"/>
               </w:rPr>
             </w:pPr>
             <w:r>
@@ -8776,7 +8831,6 @@
               <w:jc w:val="right"/>
               <w:rPr>
                 <w:rFonts w:ascii="Times New Roman" w:hAnsi="Times New Roman" w:cs="Times New Roman"/>
-                <w:highlight w:val="red"/>
               </w:rPr>
             </w:pPr>
             <w:r>
@@ -8793,7 +8847,6 @@
               <w:pStyle w:val="Compact"/>
               <w:rPr>
                 <w:rFonts w:ascii="Times New Roman" w:hAnsi="Times New Roman" w:cs="Times New Roman"/>
-                <w:highlight w:val="red"/>
               </w:rPr>
             </w:pPr>
             <w:r>
@@ -8811,7 +8864,6 @@
               <w:jc w:val="right"/>
               <w:rPr>
                 <w:rFonts w:ascii="Times New Roman" w:hAnsi="Times New Roman" w:cs="Times New Roman"/>
-                <w:highlight w:val="red"/>
               </w:rPr>
             </w:pPr>
             <w:r>
@@ -8828,7 +8880,6 @@
               <w:pStyle w:val="Compact"/>
               <w:rPr>
                 <w:rFonts w:ascii="Times New Roman" w:hAnsi="Times New Roman" w:cs="Times New Roman"/>
-                <w:highlight w:val="red"/>
               </w:rPr>
             </w:pPr>
             <w:r>
@@ -8846,7 +8897,6 @@
               <w:jc w:val="right"/>
               <w:rPr>
                 <w:rFonts w:ascii="Times New Roman" w:hAnsi="Times New Roman" w:cs="Times New Roman"/>
-                <w:highlight w:val="red"/>
               </w:rPr>
             </w:pPr>
           </w:p>
@@ -8860,7 +8910,6 @@
               <w:pStyle w:val="Compact"/>
               <w:rPr>
                 <w:rFonts w:ascii="Times New Roman" w:hAnsi="Times New Roman" w:cs="Times New Roman"/>
-                <w:highlight w:val="red"/>
               </w:rPr>
             </w:pPr>
           </w:p>
@@ -8889,7 +8938,6 @@
               <w:pStyle w:val="Compact"/>
               <w:rPr>
                 <w:rFonts w:ascii="Times New Roman" w:hAnsi="Times New Roman" w:cs="Times New Roman"/>
-                <w:highlight w:val="red"/>
               </w:rPr>
             </w:pPr>
           </w:p>
@@ -8903,7 +8951,6 @@
               <w:pStyle w:val="Compact"/>
               <w:rPr>
                 <w:rFonts w:ascii="Times New Roman" w:hAnsi="Times New Roman" w:cs="Times New Roman"/>
-                <w:highlight w:val="red"/>
               </w:rPr>
             </w:pPr>
             <w:r>
@@ -8921,7 +8968,6 @@
               <w:jc w:val="right"/>
               <w:rPr>
                 <w:rFonts w:ascii="Times New Roman" w:hAnsi="Times New Roman" w:cs="Times New Roman"/>
-                <w:highlight w:val="red"/>
               </w:rPr>
             </w:pPr>
             <w:r>
@@ -8938,7 +8984,6 @@
               <w:pStyle w:val="Compact"/>
               <w:rPr>
                 <w:rFonts w:ascii="Times New Roman" w:hAnsi="Times New Roman" w:cs="Times New Roman"/>
-                <w:highlight w:val="red"/>
               </w:rPr>
             </w:pPr>
             <w:r>
@@ -8956,7 +9001,6 @@
               <w:jc w:val="right"/>
               <w:rPr>
                 <w:rFonts w:ascii="Times New Roman" w:hAnsi="Times New Roman" w:cs="Times New Roman"/>
-                <w:highlight w:val="red"/>
               </w:rPr>
             </w:pPr>
             <w:r>
@@ -8973,7 +9017,6 @@
               <w:pStyle w:val="Compact"/>
               <w:rPr>
                 <w:rFonts w:ascii="Times New Roman" w:hAnsi="Times New Roman" w:cs="Times New Roman"/>
-                <w:highlight w:val="red"/>
               </w:rPr>
             </w:pPr>
             <w:r>
@@ -8991,7 +9034,6 @@
               <w:jc w:val="right"/>
               <w:rPr>
                 <w:rFonts w:ascii="Times New Roman" w:hAnsi="Times New Roman" w:cs="Times New Roman"/>
-                <w:highlight w:val="red"/>
               </w:rPr>
             </w:pPr>
           </w:p>
@@ -9005,7 +9047,6 @@
               <w:pStyle w:val="Compact"/>
               <w:rPr>
                 <w:rFonts w:ascii="Times New Roman" w:hAnsi="Times New Roman" w:cs="Times New Roman"/>
-                <w:highlight w:val="red"/>
               </w:rPr>
             </w:pPr>
           </w:p>
@@ -9034,7 +9075,6 @@
               <w:pStyle w:val="Compact"/>
               <w:rPr>
                 <w:rFonts w:ascii="Times New Roman" w:hAnsi="Times New Roman" w:cs="Times New Roman"/>
-                <w:highlight w:val="red"/>
               </w:rPr>
             </w:pPr>
           </w:p>
@@ -9048,7 +9088,6 @@
               <w:pStyle w:val="Compact"/>
               <w:rPr>
                 <w:rFonts w:ascii="Times New Roman" w:hAnsi="Times New Roman" w:cs="Times New Roman"/>
-                <w:highlight w:val="red"/>
               </w:rPr>
             </w:pPr>
             <w:r>
@@ -9066,7 +9105,6 @@
               <w:jc w:val="right"/>
               <w:rPr>
                 <w:rFonts w:ascii="Times New Roman" w:hAnsi="Times New Roman" w:cs="Times New Roman"/>
-                <w:highlight w:val="red"/>
               </w:rPr>
             </w:pPr>
             <w:r>
@@ -9083,7 +9121,6 @@
               <w:pStyle w:val="Compact"/>
               <w:rPr>
                 <w:rFonts w:ascii="Times New Roman" w:hAnsi="Times New Roman" w:cs="Times New Roman"/>
-                <w:highlight w:val="red"/>
               </w:rPr>
             </w:pPr>
             <w:r>
@@ -9101,7 +9138,6 @@
               <w:jc w:val="right"/>
               <w:rPr>
                 <w:rFonts w:ascii="Times New Roman" w:hAnsi="Times New Roman" w:cs="Times New Roman"/>
-                <w:highlight w:val="red"/>
               </w:rPr>
             </w:pPr>
             <w:r>
@@ -9118,7 +9154,6 @@
               <w:pStyle w:val="Compact"/>
               <w:rPr>
                 <w:rFonts w:ascii="Times New Roman" w:hAnsi="Times New Roman" w:cs="Times New Roman"/>
-                <w:highlight w:val="red"/>
               </w:rPr>
             </w:pPr>
             <w:r>
@@ -9136,7 +9171,6 @@
               <w:jc w:val="right"/>
               <w:rPr>
                 <w:rFonts w:ascii="Times New Roman" w:hAnsi="Times New Roman" w:cs="Times New Roman"/>
-                <w:highlight w:val="red"/>
               </w:rPr>
             </w:pPr>
           </w:p>
@@ -9150,7 +9184,6 @@
               <w:pStyle w:val="Compact"/>
               <w:rPr>
                 <w:rFonts w:ascii="Times New Roman" w:hAnsi="Times New Roman" w:cs="Times New Roman"/>
-                <w:highlight w:val="red"/>
               </w:rPr>
             </w:pPr>
           </w:p>
@@ -9179,7 +9212,6 @@
               <w:pStyle w:val="Compact"/>
               <w:rPr>
                 <w:rFonts w:ascii="Times New Roman" w:hAnsi="Times New Roman" w:cs="Times New Roman"/>
-                <w:highlight w:val="red"/>
               </w:rPr>
             </w:pPr>
           </w:p>
@@ -9193,7 +9225,6 @@
               <w:pStyle w:val="Compact"/>
               <w:rPr>
                 <w:rFonts w:ascii="Times New Roman" w:hAnsi="Times New Roman" w:cs="Times New Roman"/>
-                <w:highlight w:val="red"/>
               </w:rPr>
             </w:pPr>
             <w:r>
@@ -9211,7 +9242,6 @@
               <w:jc w:val="right"/>
               <w:rPr>
                 <w:rFonts w:ascii="Times New Roman" w:hAnsi="Times New Roman" w:cs="Times New Roman"/>
-                <w:highlight w:val="red"/>
               </w:rPr>
             </w:pPr>
             <w:r>
@@ -9228,7 +9258,6 @@
               <w:pStyle w:val="Compact"/>
               <w:rPr>
                 <w:rFonts w:ascii="Times New Roman" w:hAnsi="Times New Roman" w:cs="Times New Roman"/>
-                <w:highlight w:val="red"/>
               </w:rPr>
             </w:pPr>
             <w:r>
@@ -9246,7 +9275,6 @@
               <w:jc w:val="right"/>
               <w:rPr>
                 <w:rFonts w:ascii="Times New Roman" w:hAnsi="Times New Roman" w:cs="Times New Roman"/>
-                <w:highlight w:val="red"/>
               </w:rPr>
             </w:pPr>
             <w:r>
@@ -9263,7 +9291,6 @@
               <w:pStyle w:val="Compact"/>
               <w:rPr>
                 <w:rFonts w:ascii="Times New Roman" w:hAnsi="Times New Roman" w:cs="Times New Roman"/>
-                <w:highlight w:val="red"/>
               </w:rPr>
             </w:pPr>
             <w:r>
@@ -9281,7 +9308,6 @@
               <w:jc w:val="right"/>
               <w:rPr>
                 <w:rFonts w:ascii="Times New Roman" w:hAnsi="Times New Roman" w:cs="Times New Roman"/>
-                <w:highlight w:val="red"/>
               </w:rPr>
             </w:pPr>
           </w:p>
@@ -9295,7 +9321,6 @@
               <w:pStyle w:val="Compact"/>
               <w:rPr>
                 <w:rFonts w:ascii="Times New Roman" w:hAnsi="Times New Roman" w:cs="Times New Roman"/>
-                <w:highlight w:val="red"/>
               </w:rPr>
             </w:pPr>
           </w:p>
@@ -9324,7 +9349,6 @@
               <w:pStyle w:val="Compact"/>
               <w:rPr>
                 <w:rFonts w:ascii="Times New Roman" w:hAnsi="Times New Roman" w:cs="Times New Roman"/>
-                <w:highlight w:val="red"/>
               </w:rPr>
             </w:pPr>
           </w:p>
@@ -9338,7 +9362,6 @@
               <w:pStyle w:val="Compact"/>
               <w:rPr>
                 <w:rFonts w:ascii="Times New Roman" w:hAnsi="Times New Roman" w:cs="Times New Roman"/>
-                <w:highlight w:val="red"/>
               </w:rPr>
             </w:pPr>
             <w:r>
@@ -9356,7 +9379,6 @@
               <w:jc w:val="right"/>
               <w:rPr>
                 <w:rFonts w:ascii="Times New Roman" w:hAnsi="Times New Roman" w:cs="Times New Roman"/>
-                <w:highlight w:val="red"/>
               </w:rPr>
             </w:pPr>
             <w:r>
@@ -9373,7 +9395,6 @@
               <w:pStyle w:val="Compact"/>
               <w:rPr>
                 <w:rFonts w:ascii="Times New Roman" w:hAnsi="Times New Roman" w:cs="Times New Roman"/>
-                <w:highlight w:val="red"/>
               </w:rPr>
             </w:pPr>
             <w:r>
@@ -9391,7 +9412,6 @@
               <w:jc w:val="right"/>
               <w:rPr>
                 <w:rFonts w:ascii="Times New Roman" w:hAnsi="Times New Roman" w:cs="Times New Roman"/>
-                <w:highlight w:val="red"/>
               </w:rPr>
             </w:pPr>
             <w:r>
@@ -9408,7 +9428,6 @@
               <w:pStyle w:val="Compact"/>
               <w:rPr>
                 <w:rFonts w:ascii="Times New Roman" w:hAnsi="Times New Roman" w:cs="Times New Roman"/>
-                <w:highlight w:val="red"/>
               </w:rPr>
             </w:pPr>
             <w:r>
@@ -9426,7 +9445,6 @@
               <w:jc w:val="right"/>
               <w:rPr>
                 <w:rFonts w:ascii="Times New Roman" w:hAnsi="Times New Roman" w:cs="Times New Roman"/>
-                <w:highlight w:val="red"/>
               </w:rPr>
             </w:pPr>
           </w:p>
@@ -9440,7 +9458,6 @@
               <w:pStyle w:val="Compact"/>
               <w:rPr>
                 <w:rFonts w:ascii="Times New Roman" w:hAnsi="Times New Roman" w:cs="Times New Roman"/>
-                <w:highlight w:val="red"/>
               </w:rPr>
             </w:pPr>
           </w:p>
@@ -9469,7 +9486,6 @@
               <w:pStyle w:val="Compact"/>
               <w:rPr>
                 <w:rFonts w:ascii="Times New Roman" w:hAnsi="Times New Roman" w:cs="Times New Roman"/>
-                <w:highlight w:val="red"/>
               </w:rPr>
             </w:pPr>
           </w:p>
@@ -9483,7 +9499,6 @@
               <w:pStyle w:val="Compact"/>
               <w:rPr>
                 <w:rFonts w:ascii="Times New Roman" w:hAnsi="Times New Roman" w:cs="Times New Roman"/>
-                <w:highlight w:val="red"/>
               </w:rPr>
             </w:pPr>
             <w:r>
@@ -9501,7 +9516,6 @@
               <w:jc w:val="right"/>
               <w:rPr>
                 <w:rFonts w:ascii="Times New Roman" w:hAnsi="Times New Roman" w:cs="Times New Roman"/>
-                <w:highlight w:val="red"/>
               </w:rPr>
             </w:pPr>
             <w:r>
@@ -9518,7 +9532,6 @@
               <w:pStyle w:val="Compact"/>
               <w:rPr>
                 <w:rFonts w:ascii="Times New Roman" w:hAnsi="Times New Roman" w:cs="Times New Roman"/>
-                <w:highlight w:val="red"/>
               </w:rPr>
             </w:pPr>
             <w:r>
@@ -9536,7 +9549,6 @@
               <w:jc w:val="right"/>
               <w:rPr>
                 <w:rFonts w:ascii="Times New Roman" w:hAnsi="Times New Roman" w:cs="Times New Roman"/>
-                <w:highlight w:val="red"/>
               </w:rPr>
             </w:pPr>
             <w:r>
@@ -9553,7 +9565,6 @@
               <w:pStyle w:val="Compact"/>
               <w:rPr>
                 <w:rFonts w:ascii="Times New Roman" w:hAnsi="Times New Roman" w:cs="Times New Roman"/>
-                <w:highlight w:val="red"/>
               </w:rPr>
             </w:pPr>
             <w:r>
@@ -9571,7 +9582,6 @@
               <w:jc w:val="right"/>
               <w:rPr>
                 <w:rFonts w:ascii="Times New Roman" w:hAnsi="Times New Roman" w:cs="Times New Roman"/>
-                <w:highlight w:val="red"/>
               </w:rPr>
             </w:pPr>
           </w:p>
@@ -9585,7 +9595,6 @@
               <w:pStyle w:val="Compact"/>
               <w:rPr>
                 <w:rFonts w:ascii="Times New Roman" w:hAnsi="Times New Roman" w:cs="Times New Roman"/>
-                <w:highlight w:val="red"/>
               </w:rPr>
             </w:pPr>
           </w:p>
@@ -9614,7 +9623,6 @@
               <w:pStyle w:val="Compact"/>
               <w:rPr>
                 <w:rFonts w:ascii="Times New Roman" w:hAnsi="Times New Roman" w:cs="Times New Roman"/>
-                <w:highlight w:val="red"/>
               </w:rPr>
             </w:pPr>
           </w:p>
@@ -9628,7 +9636,6 @@
               <w:pStyle w:val="Compact"/>
               <w:rPr>
                 <w:rFonts w:ascii="Times New Roman" w:hAnsi="Times New Roman" w:cs="Times New Roman"/>
-                <w:highlight w:val="red"/>
               </w:rPr>
             </w:pPr>
             <w:r>
@@ -9646,7 +9653,6 @@
               <w:jc w:val="right"/>
               <w:rPr>
                 <w:rFonts w:ascii="Times New Roman" w:hAnsi="Times New Roman" w:cs="Times New Roman"/>
-                <w:highlight w:val="red"/>
               </w:rPr>
             </w:pPr>
             <w:r>
@@ -9663,7 +9669,6 @@
               <w:pStyle w:val="Compact"/>
               <w:rPr>
                 <w:rFonts w:ascii="Times New Roman" w:hAnsi="Times New Roman" w:cs="Times New Roman"/>
-                <w:highlight w:val="red"/>
               </w:rPr>
             </w:pPr>
             <w:r>
@@ -9681,7 +9686,6 @@
               <w:jc w:val="right"/>
               <w:rPr>
                 <w:rFonts w:ascii="Times New Roman" w:hAnsi="Times New Roman" w:cs="Times New Roman"/>
-                <w:highlight w:val="red"/>
               </w:rPr>
             </w:pPr>
             <w:r>
@@ -9698,7 +9702,6 @@
               <w:pStyle w:val="Compact"/>
               <w:rPr>
                 <w:rFonts w:ascii="Times New Roman" w:hAnsi="Times New Roman" w:cs="Times New Roman"/>
-                <w:highlight w:val="red"/>
               </w:rPr>
             </w:pPr>
             <w:r>
@@ -9716,7 +9719,6 @@
               <w:jc w:val="right"/>
               <w:rPr>
                 <w:rFonts w:ascii="Times New Roman" w:hAnsi="Times New Roman" w:cs="Times New Roman"/>
-                <w:highlight w:val="red"/>
               </w:rPr>
             </w:pPr>
           </w:p>
@@ -9730,7 +9732,6 @@
               <w:pStyle w:val="Compact"/>
               <w:rPr>
                 <w:rFonts w:ascii="Times New Roman" w:hAnsi="Times New Roman" w:cs="Times New Roman"/>
-                <w:highlight w:val="red"/>
               </w:rPr>
             </w:pPr>
           </w:p>
@@ -9762,7 +9763,6 @@
               <w:pStyle w:val="Compact"/>
               <w:rPr>
                 <w:rFonts w:ascii="Times New Roman" w:hAnsi="Times New Roman" w:cs="Times New Roman"/>
-                <w:highlight w:val="red"/>
               </w:rPr>
             </w:pPr>
           </w:p>
@@ -9779,7 +9779,6 @@
               <w:pStyle w:val="Compact"/>
               <w:rPr>
                 <w:rFonts w:ascii="Times New Roman" w:hAnsi="Times New Roman" w:cs="Times New Roman"/>
-                <w:highlight w:val="red"/>
               </w:rPr>
             </w:pPr>
             <w:r>
@@ -9800,7 +9799,6 @@
               <w:jc w:val="right"/>
               <w:rPr>
                 <w:rFonts w:ascii="Times New Roman" w:hAnsi="Times New Roman" w:cs="Times New Roman"/>
-                <w:highlight w:val="red"/>
               </w:rPr>
             </w:pPr>
             <w:r>
@@ -9820,7 +9818,6 @@
               <w:pStyle w:val="Compact"/>
               <w:rPr>
                 <w:rFonts w:ascii="Times New Roman" w:hAnsi="Times New Roman" w:cs="Times New Roman"/>
-                <w:highlight w:val="red"/>
               </w:rPr>
             </w:pPr>
             <w:r>
@@ -9841,7 +9838,6 @@
               <w:jc w:val="right"/>
               <w:rPr>
                 <w:rFonts w:ascii="Times New Roman" w:hAnsi="Times New Roman" w:cs="Times New Roman"/>
-                <w:highlight w:val="red"/>
               </w:rPr>
             </w:pPr>
             <w:r>
@@ -9861,7 +9857,6 @@
               <w:pStyle w:val="Compact"/>
               <w:rPr>
                 <w:rFonts w:ascii="Times New Roman" w:hAnsi="Times New Roman" w:cs="Times New Roman"/>
-                <w:highlight w:val="red"/>
               </w:rPr>
             </w:pPr>
             <w:r>
@@ -9882,7 +9877,6 @@
               <w:jc w:val="right"/>
               <w:rPr>
                 <w:rFonts w:ascii="Times New Roman" w:hAnsi="Times New Roman" w:cs="Times New Roman"/>
-                <w:highlight w:val="red"/>
               </w:rPr>
             </w:pPr>
           </w:p>
@@ -9899,7 +9893,6 @@
               <w:pStyle w:val="Compact"/>
               <w:rPr>
                 <w:rFonts w:ascii="Times New Roman" w:hAnsi="Times New Roman" w:cs="Times New Roman"/>
-                <w:highlight w:val="red"/>
               </w:rPr>
             </w:pPr>
           </w:p>
@@ -9935,7 +9928,6 @@
               <w:pStyle w:val="Compact"/>
               <w:rPr>
                 <w:rFonts w:ascii="Times New Roman" w:hAnsi="Times New Roman" w:cs="Times New Roman"/>
-                <w:highlight w:val="red"/>
               </w:rPr>
             </w:pPr>
             <w:r>
@@ -9959,7 +9951,6 @@
               <w:pStyle w:val="Compact"/>
               <w:rPr>
                 <w:rFonts w:ascii="Times New Roman" w:hAnsi="Times New Roman" w:cs="Times New Roman"/>
-                <w:highlight w:val="red"/>
               </w:rPr>
             </w:pPr>
             <w:r>
@@ -9981,7 +9972,6 @@
               <w:jc w:val="right"/>
               <w:rPr>
                 <w:rFonts w:ascii="Times New Roman" w:hAnsi="Times New Roman" w:cs="Times New Roman"/>
-                <w:highlight w:val="red"/>
               </w:rPr>
             </w:pPr>
             <w:r>
@@ -10002,7 +9992,6 @@
               <w:pStyle w:val="Compact"/>
               <w:rPr>
                 <w:rFonts w:ascii="Times New Roman" w:hAnsi="Times New Roman" w:cs="Times New Roman"/>
-                <w:highlight w:val="red"/>
               </w:rPr>
             </w:pPr>
           </w:p>
@@ -10021,7 +10010,6 @@
               <w:jc w:val="right"/>
               <w:rPr>
                 <w:rFonts w:ascii="Times New Roman" w:hAnsi="Times New Roman" w:cs="Times New Roman"/>
-                <w:highlight w:val="red"/>
               </w:rPr>
             </w:pPr>
             <w:r>
@@ -10042,7 +10030,6 @@
               <w:pStyle w:val="Compact"/>
               <w:rPr>
                 <w:rFonts w:ascii="Times New Roman" w:hAnsi="Times New Roman" w:cs="Times New Roman"/>
-                <w:highlight w:val="red"/>
               </w:rPr>
             </w:pPr>
             <w:r>
@@ -10064,7 +10051,6 @@
               <w:jc w:val="right"/>
               <w:rPr>
                 <w:rFonts w:ascii="Times New Roman" w:hAnsi="Times New Roman" w:cs="Times New Roman"/>
-                <w:highlight w:val="red"/>
               </w:rPr>
             </w:pPr>
           </w:p>
@@ -10082,7 +10068,6 @@
               <w:pStyle w:val="Compact"/>
               <w:rPr>
                 <w:rFonts w:ascii="Times New Roman" w:hAnsi="Times New Roman" w:cs="Times New Roman"/>
-                <w:highlight w:val="red"/>
               </w:rPr>
             </w:pPr>
           </w:p>
@@ -10134,7 +10119,6 @@
               <w:pStyle w:val="Compact"/>
               <w:rPr>
                 <w:rFonts w:ascii="Times New Roman" w:hAnsi="Times New Roman" w:cs="Times New Roman"/>
-                <w:highlight w:val="red"/>
               </w:rPr>
             </w:pPr>
             <w:r>
@@ -10196,7 +10180,6 @@
               <w:pStyle w:val="Compact"/>
               <w:rPr>
                 <w:rFonts w:ascii="Times New Roman" w:hAnsi="Times New Roman" w:cs="Times New Roman"/>
-                <w:highlight w:val="red"/>
               </w:rPr>
             </w:pPr>
             <w:r>
@@ -10300,7 +10283,6 @@
               <w:pStyle w:val="Compact"/>
               <w:rPr>
                 <w:rFonts w:ascii="Times New Roman" w:hAnsi="Times New Roman" w:cs="Times New Roman"/>
-                <w:highlight w:val="red"/>
               </w:rPr>
             </w:pPr>
           </w:p>
@@ -10347,7 +10329,6 @@
               <w:pStyle w:val="Compact"/>
               <w:rPr>
                 <w:rFonts w:ascii="Times New Roman" w:hAnsi="Times New Roman" w:cs="Times New Roman"/>
-                <w:highlight w:val="red"/>
               </w:rPr>
             </w:pPr>
             <w:r>
@@ -10439,7 +10420,6 @@
               <w:pStyle w:val="Compact"/>
               <w:rPr>
                 <w:rFonts w:ascii="Times New Roman" w:hAnsi="Times New Roman" w:cs="Times New Roman"/>
-                <w:highlight w:val="red"/>
               </w:rPr>
             </w:pPr>
           </w:p>
@@ -10486,7 +10466,6 @@
               <w:pStyle w:val="Compact"/>
               <w:rPr>
                 <w:rFonts w:ascii="Times New Roman" w:hAnsi="Times New Roman" w:cs="Times New Roman"/>
-                <w:highlight w:val="red"/>
               </w:rPr>
             </w:pPr>
             <w:r>
@@ -10578,7 +10557,6 @@
               <w:pStyle w:val="Compact"/>
               <w:rPr>
                 <w:rFonts w:ascii="Times New Roman" w:hAnsi="Times New Roman" w:cs="Times New Roman"/>
-                <w:highlight w:val="red"/>
               </w:rPr>
             </w:pPr>
           </w:p>
@@ -10625,7 +10603,6 @@
               <w:pStyle w:val="Compact"/>
               <w:rPr>
                 <w:rFonts w:ascii="Times New Roman" w:hAnsi="Times New Roman" w:cs="Times New Roman"/>
-                <w:highlight w:val="red"/>
               </w:rPr>
             </w:pPr>
             <w:r>
@@ -10717,7 +10694,6 @@
               <w:pStyle w:val="Compact"/>
               <w:rPr>
                 <w:rFonts w:ascii="Times New Roman" w:hAnsi="Times New Roman" w:cs="Times New Roman"/>
-                <w:highlight w:val="red"/>
               </w:rPr>
             </w:pPr>
           </w:p>
@@ -10764,7 +10740,6 @@
               <w:pStyle w:val="Compact"/>
               <w:rPr>
                 <w:rFonts w:ascii="Times New Roman" w:hAnsi="Times New Roman" w:cs="Times New Roman"/>
-                <w:highlight w:val="red"/>
               </w:rPr>
             </w:pPr>
             <w:r>
@@ -10859,7 +10834,6 @@
               <w:pStyle w:val="Compact"/>
               <w:rPr>
                 <w:rFonts w:ascii="Times New Roman" w:hAnsi="Times New Roman" w:cs="Times New Roman"/>
-                <w:highlight w:val="red"/>
               </w:rPr>
             </w:pPr>
           </w:p>
@@ -10915,7 +10889,6 @@
               <w:pStyle w:val="Compact"/>
               <w:rPr>
                 <w:rFonts w:ascii="Times New Roman" w:hAnsi="Times New Roman" w:cs="Times New Roman"/>
-                <w:highlight w:val="red"/>
               </w:rPr>
             </w:pPr>
             <w:r>
@@ -11022,7 +10995,6 @@
               <w:pStyle w:val="Compact"/>
               <w:rPr>
                 <w:rFonts w:ascii="Times New Roman" w:hAnsi="Times New Roman" w:cs="Times New Roman"/>
-                <w:highlight w:val="red"/>
               </w:rPr>
             </w:pPr>
             <w:r>
@@ -11084,13 +11056,9 @@
               <w:pStyle w:val="Compact"/>
               <w:rPr>
                 <w:rFonts w:ascii="Times New Roman" w:hAnsi="Times New Roman" w:cs="Times New Roman"/>
-                <w:highlight w:val="red"/>
-              </w:rPr>
-            </w:pPr>
-            <w:r>
-              <w:rPr>
-                <w:highlight w:val="yellow"/>
-              </w:rPr>
+              </w:rPr>
+            </w:pPr>
+            <w:r>
               <w:t>~</w:t>
             </w:r>
           </w:p>
@@ -11191,7 +11159,6 @@
               <w:pStyle w:val="Compact"/>
               <w:rPr>
                 <w:rFonts w:ascii="Times New Roman" w:hAnsi="Times New Roman" w:cs="Times New Roman"/>
-                <w:highlight w:val="red"/>
               </w:rPr>
             </w:pPr>
           </w:p>
@@ -11238,7 +11205,6 @@
               <w:pStyle w:val="Compact"/>
               <w:rPr>
                 <w:rFonts w:ascii="Times New Roman" w:hAnsi="Times New Roman" w:cs="Times New Roman"/>
-                <w:highlight w:val="red"/>
               </w:rPr>
             </w:pPr>
             <w:r>
@@ -11289,7 +11255,6 @@
               <w:jc w:val="right"/>
               <w:rPr>
                 <w:rFonts w:ascii="Times New Roman" w:hAnsi="Times New Roman" w:cs="Times New Roman"/>
-                <w:highlight w:val="yellow"/>
               </w:rPr>
             </w:pPr>
           </w:p>
@@ -11303,7 +11268,6 @@
               <w:pStyle w:val="Compact"/>
               <w:rPr>
                 <w:rFonts w:ascii="Times New Roman" w:hAnsi="Times New Roman" w:cs="Times New Roman"/>
-                <w:highlight w:val="yellow"/>
               </w:rPr>
             </w:pPr>
           </w:p>
@@ -11332,7 +11296,6 @@
               <w:pStyle w:val="Compact"/>
               <w:rPr>
                 <w:rFonts w:ascii="Times New Roman" w:hAnsi="Times New Roman" w:cs="Times New Roman"/>
-                <w:highlight w:val="red"/>
               </w:rPr>
             </w:pPr>
           </w:p>
@@ -11379,7 +11342,6 @@
               <w:pStyle w:val="Compact"/>
               <w:rPr>
                 <w:rFonts w:ascii="Times New Roman" w:hAnsi="Times New Roman" w:cs="Times New Roman"/>
-                <w:highlight w:val="red"/>
               </w:rPr>
             </w:pPr>
             <w:r>
@@ -11477,7 +11439,6 @@
               <w:pStyle w:val="Compact"/>
               <w:rPr>
                 <w:rFonts w:ascii="Times New Roman" w:hAnsi="Times New Roman" w:cs="Times New Roman"/>
-                <w:highlight w:val="red"/>
               </w:rPr>
             </w:pPr>
           </w:p>
@@ -11533,7 +11494,6 @@
               <w:pStyle w:val="Compact"/>
               <w:rPr>
                 <w:rFonts w:ascii="Times New Roman" w:hAnsi="Times New Roman" w:cs="Times New Roman"/>
-                <w:highlight w:val="red"/>
               </w:rPr>
             </w:pPr>
             <w:r>
@@ -11666,7 +11626,10 @@
         <w:t xml:space="preserve"> </w:t>
       </w:r>
       <w:r>
-        <w:t>Significances are as follows:</w:t>
+        <w:t xml:space="preserve">Represented </w:t>
+      </w:r>
+      <w:r>
+        <w:t>as follows:</w:t>
       </w:r>
       <w:r>
         <w:t xml:space="preserve"> ***, </w:t>
@@ -11696,38 +11659,26 @@
         <w:t>P</w:t>
       </w:r>
       <w:r>
-        <w:t xml:space="preserve"> &lt; 0.0</w:t>
-      </w:r>
-      <w:r>
-        <w:t xml:space="preserve">5; </w:t>
-      </w:r>
-      <w:r>
-        <w:rPr>
-          <w:highlight w:val="yellow"/>
-        </w:rPr>
+        <w:t xml:space="preserve"> &lt; 0.05; </w:t>
+      </w:r>
+      <w:r>
         <w:t>~</w:t>
       </w:r>
       <w:r>
-        <w:rPr>
-          <w:highlight w:val="yellow"/>
-        </w:rPr>
         <w:t xml:space="preserve">, </w:t>
       </w:r>
       <w:r>
         <w:rPr>
           <w:i/>
-          <w:highlight w:val="yellow"/>
         </w:rPr>
         <w:t>P</w:t>
       </w:r>
       <w:r>
-        <w:rPr>
-          <w:highlight w:val="yellow"/>
-        </w:rPr>
         <w:t xml:space="preserve"> &lt; 0.1</w:t>
       </w:r>
-      <w:r>
-        <w:t>.</w:t>
+      <w:bookmarkStart w:id="8" w:name="figures"/>
+      <w:r>
+        <w:t>; blank, NS.</w:t>
       </w:r>
       <w:r>
         <w:br w:type="page"/>
@@ -11735,478 +11686,351 @@
     </w:p>
     <w:p>
       <w:pPr>
-        <w:pStyle w:val="BodyText"/>
+        <w:tabs>
+          <w:tab w:val="left" w:pos="1947"/>
+        </w:tabs>
       </w:pPr>
       <w:r>
         <w:rPr>
           <w:b/>
-          <w:highlight w:val="red"/>
+          <w:bCs/>
         </w:rPr>
         <w:lastRenderedPageBreak/>
-        <w:t>Table 3</w:t>
-      </w:r>
-      <w:r>
-        <w:rPr>
-          <w:b/>
-        </w:rPr>
-        <w:t>:</w:t>
-      </w:r>
-      <w:r>
-        <w:t xml:space="preserve"> Interpretation of region-specific scale-dependencies </w:t>
-      </w:r>
-      <w:r>
-        <w:t xml:space="preserve">of the effects of different </w:t>
-      </w:r>
-      <w:r>
-        <w:t>axes</w:t>
-      </w:r>
-      <w:r>
-        <w:t xml:space="preserve"> of environmental heterogeneity</w:t>
-      </w:r>
-      <w:r>
-        <w:rPr>
-          <w:vertAlign w:val="superscript"/>
-        </w:rPr>
-        <w:t>1</w:t>
-      </w:r>
-      <w:r>
-        <w:t xml:space="preserve"> on vascular plant species richness </w:t>
-      </w:r>
-      <w:r>
-        <w:t xml:space="preserve">in the GCFR and SWAFR </w:t>
+        <w:t>Table 3:</w:t>
+      </w:r>
+      <w:r>
+        <w:t xml:space="preserve"> </w:t>
+      </w:r>
+      <w:r>
+        <w:t>Pearson</w:t>
+      </w:r>
+      <w:r>
+        <w:t>’</w:t>
+      </w:r>
+      <w:r>
+        <w:t xml:space="preserve">s </w:t>
+      </w:r>
+      <w:r>
+        <w:rPr>
+          <w:i/>
+          <w:iCs/>
+        </w:rPr>
+        <w:t>r</w:t>
+      </w:r>
+      <w:r>
+        <w:t xml:space="preserve"> </w:t>
+      </w:r>
+      <w:r>
+        <w:rPr>
+          <w:highlight w:val="yellow"/>
+        </w:rPr>
+        <w:t>(ref)</w:t>
+      </w:r>
+      <w:r>
+        <w:t xml:space="preserve"> c</w:t>
+      </w:r>
+      <w:r>
+        <w:t>orrel</w:t>
+      </w:r>
+      <w:r>
+        <w:t>ation coefficients</w:t>
+      </w:r>
+      <w:r>
+        <w:t xml:space="preserve"> comparing</w:t>
+      </w:r>
+      <w:r>
+        <w:t xml:space="preserve"> </w:t>
+      </w:r>
+      <w:r>
+        <w:t>the</w:t>
+      </w:r>
+      <w:r>
+        <w:t xml:space="preserve"> predicted and residual species richness </w:t>
       </w:r>
       <w:r>
         <w:t>(</w:t>
       </w:r>
       <w:r>
-        <w:t>Figure 4</w:t>
+        <w:rPr>
+          <w:i/>
+          <w:iCs/>
+        </w:rPr>
+        <w:t>S</w:t>
       </w:r>
       <w:r>
         <w:t>)</w:t>
       </w:r>
       <w:r>
-        <w:t xml:space="preserve">. </w:t>
-      </w:r>
-      <w:r>
-        <w:t>Here, p</w:t>
-      </w:r>
-      <w:r>
-        <w:t xml:space="preserve">ositive scale-dependence (+) </w:t>
-      </w:r>
-      <w:r>
-        <w:t>represents</w:t>
-      </w:r>
-      <w:r>
-        <w:t xml:space="preserve"> a greater magnitude of effect on</w:t>
-      </w:r>
-      <w:r>
         <w:t xml:space="preserve"> </w:t>
       </w:r>
       <w:r>
+        <w:t xml:space="preserve">between regressions of </w:t>
+      </w:r>
+      <w:r>
         <w:rPr>
           <w:i/>
+          <w:iCs/>
         </w:rPr>
         <w:t>S</w:t>
       </w:r>
       <w:r>
+        <w:rPr>
+          <w:i/>
+          <w:iCs/>
+        </w:rPr>
         <w:t xml:space="preserve"> </w:t>
       </w:r>
       <w:r>
-        <w:t>at broader spatial scales</w:t>
-      </w:r>
-      <w:r>
-        <w:t xml:space="preserve"> (</w:t>
-      </w:r>
-      <w:r>
-        <w:t xml:space="preserve">i.e. at the </w:t>
-      </w:r>
-      <w:r>
-        <w:t>HDS</w:t>
-      </w:r>
-      <w:r>
-        <w:t>-scale</w:t>
-      </w:r>
-      <w:r>
-        <w:t>)</w:t>
-      </w:r>
-      <w:r>
-        <w:t xml:space="preserve">, while </w:t>
-      </w:r>
-      <w:r>
-        <w:t xml:space="preserve">negative scale-dependence (–) </w:t>
-      </w:r>
-      <w:r>
-        <w:t xml:space="preserve">represents a </w:t>
-      </w:r>
-      <w:r>
-        <w:t xml:space="preserve">greater magnitude at </w:t>
-      </w:r>
-      <w:r>
-        <w:t>finer</w:t>
-      </w:r>
-      <w:r>
-        <w:t xml:space="preserve"> spatial scales</w:t>
-      </w:r>
-      <w:r>
-        <w:t xml:space="preserve"> (</w:t>
-      </w:r>
-      <w:r>
-        <w:t xml:space="preserve">i.e. at the </w:t>
-      </w:r>
-      <w:r>
-        <w:t>QDS</w:t>
-      </w:r>
-      <w:r>
-        <w:t>-scale</w:t>
-      </w:r>
-      <w:r>
-        <w:t>)</w:t>
-      </w:r>
-      <w:r>
-        <w:t>.</w:t>
+        <w:t>against the major axis of environmental heterogeneity (PC1; Table 2; Figure 3) and the multivariate regressions (Figure 4). All correlation coefficients were significant (</w:t>
+      </w:r>
+      <w:r>
+        <w:rPr>
+          <w:i/>
+          <w:iCs/>
+        </w:rPr>
+        <w:t>P</w:t>
+      </w:r>
+      <w:r>
+        <w:t xml:space="preserve"> &lt;&lt; 0.001; two-sided </w:t>
+      </w:r>
+      <w:r>
+        <w:rPr>
+          <w:i/>
+          <w:iCs/>
+        </w:rPr>
+        <w:t>t</w:t>
+      </w:r>
+      <w:r>
+        <w:t>-test).</w:t>
       </w:r>
     </w:p>
     <w:tbl>
       <w:tblPr>
-        <w:tblStyle w:val="Table"/>
-        <w:tblW w:w="3769" w:type="pct"/>
-        <w:tblLook w:val="07E0" w:firstRow="1" w:lastRow="1" w:firstColumn="1" w:lastColumn="1" w:noHBand="1" w:noVBand="1"/>
-        <w:tblCaption w:val="Table 3: Interpretation of region-specific scale-dependencies in Figure 4. Positive scale-dependence (+) means a greater magnitude of effect on S at broader spatial scales; negative scale-dependence (–) means a greater magnitude of effect on S at smaller spatial scales."/>
+        <w:tblStyle w:val="TableGrid"/>
+        <w:tblW w:w="0" w:type="auto"/>
+        <w:tblBorders>
+          <w:left w:val="none" w:sz="0" w:space="0" w:color="auto"/>
+          <w:right w:val="none" w:sz="0" w:space="0" w:color="auto"/>
+          <w:insideH w:val="none" w:sz="0" w:space="0" w:color="auto"/>
+          <w:insideV w:val="none" w:sz="0" w:space="0" w:color="auto"/>
+        </w:tblBorders>
+        <w:tblLook w:val="04A0" w:firstRow="1" w:lastRow="0" w:firstColumn="1" w:lastColumn="0" w:noHBand="0" w:noVBand="1"/>
       </w:tblPr>
       <w:tblGrid>
-        <w:gridCol w:w="2068"/>
-        <w:gridCol w:w="1621"/>
-        <w:gridCol w:w="2203"/>
-        <w:gridCol w:w="1164"/>
+        <w:gridCol w:w="1543"/>
+        <w:gridCol w:w="1423"/>
+        <w:gridCol w:w="1356"/>
       </w:tblGrid>
       <w:tr>
         <w:tc>
           <w:tcPr>
-            <w:tcW w:w="1465" w:type="pct"/>
-            <w:tcBorders>
-              <w:top w:val="single" w:sz="4" w:space="0" w:color="auto"/>
-              <w:bottom w:val="single" w:sz="2" w:space="0" w:color="auto"/>
-            </w:tcBorders>
-            <w:vAlign w:val="bottom"/>
-          </w:tcPr>
-          <w:p>
-            <w:pPr>
-              <w:pStyle w:val="Compact"/>
-              <w:jc w:val="center"/>
-              <w:rPr>
-                <w:szCs w:val="20"/>
-              </w:rPr>
-            </w:pPr>
-            <w:r>
-              <w:rPr>
-                <w:szCs w:val="20"/>
-              </w:rPr>
-              <w:t>Scale-dependence</w:t>
-            </w:r>
-          </w:p>
-        </w:tc>
-        <w:tc>
-          <w:tcPr>
-            <w:tcW w:w="1149" w:type="pct"/>
-            <w:tcBorders>
-              <w:top w:val="single" w:sz="4" w:space="0" w:color="auto"/>
-              <w:bottom w:val="single" w:sz="2" w:space="0" w:color="auto"/>
-            </w:tcBorders>
-            <w:vAlign w:val="bottom"/>
-          </w:tcPr>
-          <w:p>
-            <w:pPr>
-              <w:pStyle w:val="Compact"/>
-              <w:rPr>
-                <w:szCs w:val="20"/>
-              </w:rPr>
-            </w:pPr>
-            <w:r>
-              <w:rPr>
-                <w:szCs w:val="20"/>
-              </w:rPr>
-              <w:t>GCFR</w:t>
-            </w:r>
-          </w:p>
-        </w:tc>
-        <w:tc>
-          <w:tcPr>
-            <w:tcW w:w="1561" w:type="pct"/>
-            <w:tcBorders>
-              <w:top w:val="single" w:sz="4" w:space="0" w:color="auto"/>
-              <w:bottom w:val="single" w:sz="2" w:space="0" w:color="auto"/>
-            </w:tcBorders>
-            <w:vAlign w:val="bottom"/>
-          </w:tcPr>
-          <w:p>
-            <w:pPr>
-              <w:pStyle w:val="Compact"/>
-              <w:rPr>
-                <w:szCs w:val="20"/>
-              </w:rPr>
-            </w:pPr>
-            <w:r>
-              <w:rPr>
-                <w:szCs w:val="20"/>
-              </w:rPr>
-              <w:t>Both regions</w:t>
-            </w:r>
-          </w:p>
-        </w:tc>
-        <w:tc>
-          <w:tcPr>
-            <w:tcW w:w="825" w:type="pct"/>
-            <w:tcBorders>
-              <w:top w:val="single" w:sz="4" w:space="0" w:color="auto"/>
-              <w:bottom w:val="single" w:sz="2" w:space="0" w:color="auto"/>
-            </w:tcBorders>
-            <w:vAlign w:val="bottom"/>
-          </w:tcPr>
-          <w:p>
-            <w:pPr>
-              <w:pStyle w:val="Compact"/>
-              <w:rPr>
-                <w:szCs w:val="20"/>
-              </w:rPr>
-            </w:pPr>
-            <w:r>
-              <w:rPr>
-                <w:szCs w:val="20"/>
-              </w:rPr>
-              <w:t>SWAFR</w:t>
-            </w:r>
-          </w:p>
-        </w:tc>
-      </w:tr>
-      <w:tr>
-        <w:tc>
-          <w:tcPr>
-            <w:tcW w:w="1465" w:type="pct"/>
-            <w:tcBorders>
-              <w:top w:val="single" w:sz="2" w:space="0" w:color="auto"/>
-            </w:tcBorders>
-          </w:tcPr>
-          <w:p>
-            <w:pPr>
-              <w:pStyle w:val="Compact"/>
-              <w:jc w:val="center"/>
-              <w:rPr>
-                <w:szCs w:val="20"/>
-              </w:rPr>
-            </w:pPr>
-            <w:r>
-              <w:rPr>
-                <w:szCs w:val="20"/>
-              </w:rPr>
-              <w:t>+</w:t>
-            </w:r>
-          </w:p>
-        </w:tc>
-        <w:tc>
-          <w:tcPr>
-            <w:tcW w:w="1149" w:type="pct"/>
-            <w:tcBorders>
-              <w:top w:val="single" w:sz="2" w:space="0" w:color="auto"/>
-            </w:tcBorders>
-          </w:tcPr>
-          <w:p>
-            <w:pPr>
-              <w:pStyle w:val="Compact"/>
-              <w:rPr>
-                <w:szCs w:val="20"/>
-                <w:highlight w:val="red"/>
-              </w:rPr>
-            </w:pPr>
-            <w:r>
-              <w:rPr>
-                <w:szCs w:val="20"/>
-              </w:rPr>
-              <w:t>Surface T</w:t>
-            </w:r>
-            <w:r>
-              <w:rPr>
-                <w:szCs w:val="20"/>
-                <w:highlight w:val="yellow"/>
-              </w:rPr>
-              <w:t>(?)</w:t>
-            </w:r>
-          </w:p>
-        </w:tc>
-        <w:tc>
-          <w:tcPr>
-            <w:tcW w:w="1561" w:type="pct"/>
-            <w:tcBorders>
-              <w:top w:val="single" w:sz="2" w:space="0" w:color="auto"/>
-            </w:tcBorders>
-          </w:tcPr>
-          <w:p>
-            <w:pPr>
-              <w:pStyle w:val="Compact"/>
-              <w:rPr>
-                <w:szCs w:val="20"/>
-                <w:highlight w:val="red"/>
-              </w:rPr>
-            </w:pPr>
-            <w:r>
-              <w:rPr>
-                <w:szCs w:val="20"/>
-              </w:rPr>
-              <w:t>NDVI</w:t>
-            </w:r>
-            <w:r>
-              <w:rPr>
-                <w:szCs w:val="20"/>
-              </w:rPr>
-              <w:t xml:space="preserve"> </w:t>
-            </w:r>
-            <w:r>
-              <w:rPr>
-                <w:szCs w:val="20"/>
-              </w:rPr>
-              <w:t xml:space="preserve">, </w:t>
-            </w:r>
-            <w:r>
-              <w:rPr>
-                <w:szCs w:val="20"/>
-              </w:rPr>
-              <w:t>c</w:t>
-            </w:r>
-            <w:r>
-              <w:rPr>
-                <w:szCs w:val="20"/>
-              </w:rPr>
-              <w:t>lay</w:t>
-            </w:r>
-            <w:r>
-              <w:rPr>
-                <w:szCs w:val="20"/>
-              </w:rPr>
-              <w:t>, soil C</w:t>
-            </w:r>
-          </w:p>
-        </w:tc>
-        <w:tc>
-          <w:tcPr>
-            <w:tcW w:w="825" w:type="pct"/>
-            <w:tcBorders>
-              <w:top w:val="single" w:sz="2" w:space="0" w:color="auto"/>
-            </w:tcBorders>
-          </w:tcPr>
-          <w:p>
-            <w:pPr>
-              <w:pStyle w:val="Compact"/>
-              <w:rPr>
-                <w:szCs w:val="20"/>
-                <w:highlight w:val="red"/>
-              </w:rPr>
-            </w:pPr>
-          </w:p>
-        </w:tc>
-      </w:tr>
-      <w:tr>
-        <w:tc>
-          <w:tcPr>
-            <w:tcW w:w="1465" w:type="pct"/>
+            <w:tcW w:w="1543" w:type="dxa"/>
+          </w:tcPr>
+          <w:p/>
+        </w:tc>
+        <w:tc>
+          <w:tcPr>
+            <w:tcW w:w="2779" w:type="dxa"/>
+            <w:gridSpan w:val="2"/>
             <w:tcBorders>
               <w:bottom w:val="single" w:sz="4" w:space="0" w:color="auto"/>
             </w:tcBorders>
           </w:tcPr>
           <w:p>
             <w:pPr>
-              <w:pStyle w:val="Compact"/>
               <w:jc w:val="center"/>
-              <w:rPr>
-                <w:szCs w:val="20"/>
-              </w:rPr>
-            </w:pPr>
-            <w:r>
-              <w:rPr>
-                <w:szCs w:val="20"/>
-              </w:rPr>
-              <w:t>–</w:t>
-            </w:r>
-          </w:p>
-        </w:tc>
-        <w:tc>
-          <w:tcPr>
-            <w:tcW w:w="1149" w:type="pct"/>
+            </w:pPr>
+            <w:r>
+              <w:t>Correlation</w:t>
+            </w:r>
+          </w:p>
+        </w:tc>
+      </w:tr>
+      <w:tr>
+        <w:tc>
+          <w:tcPr>
+            <w:tcW w:w="1543" w:type="dxa"/>
             <w:tcBorders>
               <w:bottom w:val="single" w:sz="4" w:space="0" w:color="auto"/>
             </w:tcBorders>
           </w:tcPr>
           <w:p>
             <w:pPr>
-              <w:pStyle w:val="Compact"/>
-              <w:rPr>
-                <w:szCs w:val="20"/>
-                <w:highlight w:val="red"/>
-              </w:rPr>
-            </w:pPr>
-          </w:p>
-        </w:tc>
-        <w:tc>
-          <w:tcPr>
-            <w:tcW w:w="1561" w:type="pct"/>
+              <w:jc w:val="center"/>
+            </w:pPr>
+            <w:r>
+              <w:t>Spatial scale</w:t>
+            </w:r>
+          </w:p>
+        </w:tc>
+        <w:tc>
+          <w:tcPr>
+            <w:tcW w:w="1423" w:type="dxa"/>
             <w:tcBorders>
+              <w:top w:val="single" w:sz="4" w:space="0" w:color="auto"/>
               <w:bottom w:val="single" w:sz="4" w:space="0" w:color="auto"/>
             </w:tcBorders>
           </w:tcPr>
           <w:p>
             <w:pPr>
-              <w:pStyle w:val="Compact"/>
-              <w:rPr>
-                <w:szCs w:val="20"/>
-                <w:highlight w:val="red"/>
-              </w:rPr>
-            </w:pPr>
-            <w:r>
-              <w:rPr>
-                <w:szCs w:val="20"/>
-              </w:rPr>
-              <w:t>MAP</w:t>
-            </w:r>
-            <w:r>
-              <w:rPr>
-                <w:szCs w:val="20"/>
-                <w:highlight w:val="yellow"/>
-              </w:rPr>
-              <w:t>(?)</w:t>
-            </w:r>
-            <w:r>
-              <w:rPr>
-                <w:szCs w:val="20"/>
-              </w:rPr>
-              <w:t>, CEC</w:t>
-            </w:r>
-          </w:p>
-        </w:tc>
-        <w:tc>
-          <w:tcPr>
-            <w:tcW w:w="825" w:type="pct"/>
+              <w:jc w:val="center"/>
+            </w:pPr>
+            <w:r>
+              <w:t xml:space="preserve">Predicted </w:t>
+            </w:r>
+            <w:r>
+              <w:rPr>
+                <w:i/>
+                <w:iCs/>
+              </w:rPr>
+              <w:t>S</w:t>
+            </w:r>
+          </w:p>
+        </w:tc>
+        <w:tc>
+          <w:tcPr>
+            <w:tcW w:w="1356" w:type="dxa"/>
             <w:tcBorders>
+              <w:top w:val="single" w:sz="4" w:space="0" w:color="auto"/>
               <w:bottom w:val="single" w:sz="4" w:space="0" w:color="auto"/>
             </w:tcBorders>
           </w:tcPr>
           <w:p>
             <w:pPr>
-              <w:pStyle w:val="Compact"/>
-              <w:rPr>
-                <w:szCs w:val="20"/>
-                <w:highlight w:val="red"/>
-              </w:rPr>
-            </w:pPr>
-            <w:r>
-              <w:rPr>
-                <w:szCs w:val="20"/>
-              </w:rPr>
-              <w:t>PDQ</w:t>
-            </w:r>
-            <w:r>
-              <w:rPr>
-                <w:szCs w:val="20"/>
-                <w:highlight w:val="yellow"/>
-              </w:rPr>
-              <w:t>(?)</w:t>
+              <w:jc w:val="center"/>
+            </w:pPr>
+            <w:r>
+              <w:t xml:space="preserve">Residual </w:t>
+            </w:r>
+            <w:r>
+              <w:rPr>
+                <w:i/>
+                <w:iCs/>
+              </w:rPr>
+              <w:t>S</w:t>
+            </w:r>
+          </w:p>
+        </w:tc>
+      </w:tr>
+      <w:tr>
+        <w:tc>
+          <w:tcPr>
+            <w:tcW w:w="1543" w:type="dxa"/>
+            <w:tcBorders>
+              <w:top w:val="single" w:sz="4" w:space="0" w:color="auto"/>
+            </w:tcBorders>
+          </w:tcPr>
+          <w:p>
+            <w:r>
+              <w:t>QDS</w:t>
+            </w:r>
+          </w:p>
+        </w:tc>
+        <w:tc>
+          <w:tcPr>
+            <w:tcW w:w="1423" w:type="dxa"/>
+            <w:tcBorders>
+              <w:top w:val="single" w:sz="4" w:space="0" w:color="auto"/>
+            </w:tcBorders>
+          </w:tcPr>
+          <w:p>
+            <w:pPr>
+              <w:jc w:val="right"/>
+            </w:pPr>
+            <w:r>
+              <w:t>0.743</w:t>
+            </w:r>
+          </w:p>
+        </w:tc>
+        <w:tc>
+          <w:tcPr>
+            <w:tcW w:w="1356" w:type="dxa"/>
+            <w:tcBorders>
+              <w:top w:val="single" w:sz="4" w:space="0" w:color="auto"/>
+            </w:tcBorders>
+          </w:tcPr>
+          <w:p>
+            <w:pPr>
+              <w:jc w:val="right"/>
+            </w:pPr>
+            <w:r>
+              <w:t>0.934</w:t>
+            </w:r>
+          </w:p>
+        </w:tc>
+      </w:tr>
+      <w:tr>
+        <w:tc>
+          <w:tcPr>
+            <w:tcW w:w="1543" w:type="dxa"/>
+          </w:tcPr>
+          <w:p>
+            <w:r>
+              <w:t>HDS</w:t>
+            </w:r>
+          </w:p>
+        </w:tc>
+        <w:tc>
+          <w:tcPr>
+            <w:tcW w:w="1423" w:type="dxa"/>
+          </w:tcPr>
+          <w:p>
+            <w:pPr>
+              <w:jc w:val="right"/>
+            </w:pPr>
+            <w:r>
+              <w:t>0.711</w:t>
+            </w:r>
+          </w:p>
+        </w:tc>
+        <w:tc>
+          <w:tcPr>
+            <w:tcW w:w="1356" w:type="dxa"/>
+          </w:tcPr>
+          <w:p>
+            <w:pPr>
+              <w:jc w:val="right"/>
+            </w:pPr>
+            <w:r>
+              <w:t>0.878</w:t>
+            </w:r>
+          </w:p>
+        </w:tc>
+      </w:tr>
+      <w:tr>
+        <w:tc>
+          <w:tcPr>
+            <w:tcW w:w="1543" w:type="dxa"/>
+          </w:tcPr>
+          <w:p>
+            <w:r>
+              <w:t>DS</w:t>
+            </w:r>
+          </w:p>
+        </w:tc>
+        <w:tc>
+          <w:tcPr>
+            <w:tcW w:w="1423" w:type="dxa"/>
+          </w:tcPr>
+          <w:p>
+            <w:pPr>
+              <w:jc w:val="right"/>
+            </w:pPr>
+            <w:r>
+              <w:t>0.638</w:t>
+            </w:r>
+          </w:p>
+        </w:tc>
+        <w:tc>
+          <w:tcPr>
+            <w:tcW w:w="1356" w:type="dxa"/>
+          </w:tcPr>
+          <w:p>
+            <w:pPr>
+              <w:jc w:val="right"/>
+            </w:pPr>
+            <w:r>
+              <w:t>0.656</w:t>
             </w:r>
           </w:p>
         </w:tc>
@@ -12214,56 +12038,10 @@
     </w:tbl>
     <w:p>
       <w:pPr>
-        <w:pStyle w:val="BodyText"/>
-        <w:spacing w:before="0"/>
-        <w:rPr>
-          <w:sz w:val="32"/>
-        </w:rPr>
-      </w:pPr>
-      <w:bookmarkStart w:id="8" w:name="figures"/>
-      <w:r>
-        <w:rPr>
-          <w:szCs w:val="20"/>
-          <w:vertAlign w:val="superscript"/>
-        </w:rPr>
-        <w:t xml:space="preserve">1 </w:t>
-      </w:r>
-      <w:r>
-        <w:rPr>
-          <w:szCs w:val="20"/>
-        </w:rPr>
-        <w:t xml:space="preserve">Abbreviations </w:t>
-      </w:r>
-      <w:r>
-        <w:t>of</w:t>
-      </w:r>
-      <w:r>
-        <w:t xml:space="preserve"> </w:t>
-      </w:r>
-      <w:r>
-        <w:t xml:space="preserve">variables </w:t>
-      </w:r>
-      <w:r>
-        <w:t xml:space="preserve">are </w:t>
-      </w:r>
-      <w:r>
-        <w:rPr>
-          <w:szCs w:val="20"/>
-        </w:rPr>
-        <w:t>as</w:t>
-      </w:r>
-      <w:r>
-        <w:rPr>
-          <w:szCs w:val="20"/>
-        </w:rPr>
-        <w:t xml:space="preserve"> in Tables 1 and 2</w:t>
-      </w:r>
-      <w:r>
-        <w:rPr>
-          <w:szCs w:val="20"/>
-        </w:rPr>
-        <w:t>.</w:t>
-      </w:r>
+        <w:rPr>
+          <w:rFonts w:asciiTheme="majorBidi" w:hAnsiTheme="majorBidi"/>
+        </w:rPr>
+      </w:pPr>
       <w:r>
         <w:br w:type="page"/>
       </w:r>
@@ -12542,7 +12320,7 @@
         <w:t xml:space="preserve"> 1–</w:t>
       </w:r>
       <w:r>
-        <w:t>3</w:t>
+        <w:t>2</w:t>
       </w:r>
       <w:r>
         <w:t>.</w:t>
@@ -13216,19 +12994,37 @@
         <w:t>SWAFR</w:t>
       </w:r>
       <w:r>
-        <w:t xml:space="preserve">. Points with error bars denote </w:t>
-      </w:r>
-      <w:r>
-        <w:rPr>
-          <w:highlight w:val="yellow"/>
-        </w:rPr>
-        <w:t>marginal [partial?]</w:t>
+        <w:t>. Points with error bars denote</w:t>
+      </w:r>
+      <w:r>
+        <w:t xml:space="preserve"> </w:t>
+      </w:r>
+      <w:r>
+        <w:t>partial</w:t>
       </w:r>
       <w:r>
         <w:t xml:space="preserve"> effect</w:t>
       </w:r>
       <w:r>
-        <w:t xml:space="preserve"> estimates and their 95% confidence intervals. Estimates illustrated in black were significant (</w:t>
+        <w:t xml:space="preserve"> estimates and their 95% confidence intervals. </w:t>
+      </w:r>
+      <w:r>
+        <w:t xml:space="preserve">Filled and empty points represent effect estimates  for the GCFR and SWAFR respectively when region-interaction terms were retained during </w:t>
+      </w:r>
+      <w:r>
+        <w:t>stepwise model selection</w:t>
+      </w:r>
+      <w:r>
+        <w:t>, while crosses represent main effects</w:t>
+      </w:r>
+      <w:r>
+        <w:t xml:space="preserve"> (i.e. no region-interaction term retained)</w:t>
+      </w:r>
+      <w:r>
+        <w:t xml:space="preserve">. </w:t>
+      </w:r>
+      <w:r>
+        <w:t>Estimates illustrated in black were significant (</w:t>
       </w:r>
       <w:r>
         <w:rPr>
@@ -13291,7 +13087,13 @@
         <w:t xml:space="preserve">of variables are </w:t>
       </w:r>
       <w:r>
-        <w:t>as in Tables 1–3 and Figure 1.</w:t>
+        <w:t>as in Tables 1–</w:t>
+      </w:r>
+      <w:r>
+        <w:t>2</w:t>
+      </w:r>
+      <w:r>
+        <w:t xml:space="preserve"> and Figure 1.</w:t>
       </w:r>
       <w:r>
         <w:br w:type="page"/>
@@ -13392,7 +13194,23 @@
         <w:t xml:space="preserve">for the GCFR and SWAFR </w:t>
       </w:r>
       <w:r>
-        <w:t xml:space="preserve">of (a,b) vascular plant species richness, (c,d) the major axis of environmental heterogeneity (PC1) from the PCA of nine forms of environmental heterogeneity </w:t>
+        <w:t>of (</w:t>
+      </w:r>
+      <w:proofErr w:type="spellStart"/>
+      <w:r>
+        <w:t>a,b</w:t>
+      </w:r>
+      <w:proofErr w:type="spellEnd"/>
+      <w:r>
+        <w:t>) vascular plant species richness, (</w:t>
+      </w:r>
+      <w:proofErr w:type="spellStart"/>
+      <w:r>
+        <w:t>c,d</w:t>
+      </w:r>
+      <w:proofErr w:type="spellEnd"/>
+      <w:r>
+        <w:t xml:space="preserve">) the major axis of environmental heterogeneity (PC1) from the PCA of nine forms of environmental heterogeneity </w:t>
       </w:r>
       <w:r>
         <w:t>(log</w:t>
@@ -13419,7 +13237,23 @@
         <w:t>regressions of species richness</w:t>
       </w:r>
       <w:r>
-        <w:t xml:space="preserve"> against (e,f) PC1 (Figure 3b) and (g,h) the simplified multivariate (MV) model (Figure 4b). Map projection used: </w:t>
+        <w:t xml:space="preserve"> against (</w:t>
+      </w:r>
+      <w:proofErr w:type="spellStart"/>
+      <w:r>
+        <w:t>e,f</w:t>
+      </w:r>
+      <w:proofErr w:type="spellEnd"/>
+      <w:r>
+        <w:t>) PC1 (Figure 3b) and (</w:t>
+      </w:r>
+      <w:proofErr w:type="spellStart"/>
+      <w:r>
+        <w:t>g,h</w:t>
+      </w:r>
+      <w:proofErr w:type="spellEnd"/>
+      <w:r>
+        <w:t xml:space="preserve">) the simplified multivariate (MV) model (Figure 4b). Map projection used: </w:t>
       </w:r>
       <w:r>
         <w:t>WGS84</w:t>
@@ -13996,12 +13830,14 @@
         <w:pStyle w:val="Heading1"/>
         <w:spacing w:line="240" w:lineRule="auto"/>
       </w:pPr>
+      <w:proofErr w:type="spellStart"/>
       <w:r>
         <w:t>Biosketch</w:t>
       </w:r>
       <w:r>
         <w:t>es</w:t>
       </w:r>
+      <w:proofErr w:type="spellEnd"/>
     </w:p>
     <w:p>
       <w:pPr>
@@ -14046,7 +13882,23 @@
         <w:t>Cramer</w:t>
       </w:r>
       <w:r>
-        <w:t xml:space="preserve"> is an ecophysiologist interested in ecophysiological specialization in the hyper‐diverse Cape flora and the link between nutrient‐impoverished soils and species richness.</w:t>
+        <w:t xml:space="preserve"> is an </w:t>
+      </w:r>
+      <w:proofErr w:type="spellStart"/>
+      <w:r>
+        <w:t>ecophysiologist</w:t>
+      </w:r>
+      <w:proofErr w:type="spellEnd"/>
+      <w:r>
+        <w:t xml:space="preserve"> interested in </w:t>
+      </w:r>
+      <w:proofErr w:type="spellStart"/>
+      <w:r>
+        <w:t>ecophysiological</w:t>
+      </w:r>
+      <w:proofErr w:type="spellEnd"/>
+      <w:r>
+        <w:t xml:space="preserve"> specialization in the hyper‐diverse Cape flora and the link between nutrient‐impoverished soils and species richness.</w:t>
       </w:r>
     </w:p>
     <w:p>
@@ -14067,12 +13919,14 @@
         </w:rPr>
         <w:t xml:space="preserve">G. Anthony </w:t>
       </w:r>
+      <w:proofErr w:type="spellStart"/>
       <w:r>
         <w:rPr>
           <w:b/>
         </w:rPr>
         <w:t>Verboom</w:t>
       </w:r>
+      <w:proofErr w:type="spellEnd"/>
       <w:r>
         <w:t xml:space="preserve"> works on the assembly of the hyper‐diverse Cape flora, its ve</w:t>
       </w:r>
@@ -16760,6 +16614,24 @@
       <w:shd w:val="clear" w:color="auto" w:fill="E1DFDD"/>
     </w:rPr>
   </w:style>
+  <w:style w:type="table" w:styleId="TableGrid">
+    <w:name w:val="Table Grid"/>
+    <w:basedOn w:val="TableNormal"/>
+    <w:rsid w:val="00874A01"/>
+    <w:pPr>
+      <w:spacing w:after="0"/>
+    </w:pPr>
+    <w:tblPr>
+      <w:tblBorders>
+        <w:top w:val="single" w:sz="4" w:space="0" w:color="auto"/>
+        <w:left w:val="single" w:sz="4" w:space="0" w:color="auto"/>
+        <w:bottom w:val="single" w:sz="4" w:space="0" w:color="auto"/>
+        <w:right w:val="single" w:sz="4" w:space="0" w:color="auto"/>
+        <w:insideH w:val="single" w:sz="4" w:space="0" w:color="auto"/>
+        <w:insideV w:val="single" w:sz="4" w:space="0" w:color="auto"/>
+      </w:tblBorders>
+    </w:tblPr>
+  </w:style>
 </w:styles>
 </file>
 
@@ -17086,7 +16958,7 @@
 </file>
 
 <file path=customXml/itemProps1.xml><?xml version="1.0" encoding="utf-8"?>
-<ds:datastoreItem xmlns:ds="http://schemas.openxmlformats.org/officeDocument/2006/customXml" ds:itemID="{233B8B18-476B-3B4C-B6FE-1C4112871006}">
+<ds:datastoreItem xmlns:ds="http://schemas.openxmlformats.org/officeDocument/2006/customXml" ds:itemID="{AA0C6030-145B-D845-B7B5-00FE0E215CE7}">
   <ds:schemaRefs>
     <ds:schemaRef ds:uri="http://schemas.openxmlformats.org/officeDocument/2006/bibliography"/>
   </ds:schemaRefs>

</xml_diff>

<commit_message>
Final touches on this version of the ms before sending to Mike & Tony
</commit_message>
<xml_diff>
--- a/draft-02/manuscript_ver3/manuscript_ver3_rvm.docx
+++ b/draft-02/manuscript_ver3/manuscript_ver3_rvm.docx
@@ -384,13 +384,8 @@
         <w:t xml:space="preserve"> region</w:t>
       </w:r>
       <w:r>
-        <w:t xml:space="preserve"> is a function of its biogeographic context (e.g. proximity to potential immigrant source areas), its diversification history (e.g. speciation and extinction history) and any locally-deterministic, environmental features (e.g. environmental productivity, heterogeneity) that influence species persistence and coexistence (</w:t>
-      </w:r>
-      <w:proofErr w:type="spellStart"/>
-      <w:r>
-        <w:t>Ricklefs</w:t>
-      </w:r>
-      <w:proofErr w:type="spellEnd"/>
+        <w:t xml:space="preserve"> is a function of its biogeographic context (e.g. proximity to potential immigrant source areas), its diversification history (e.g. speciation and extinction history) and any locally-deterministic, environmental features (e.g. environmental productivity, heterogeneity) that influence species persistence and coexistence (Ricklefs</w:t>
+      </w:r>
       <w:r>
         <w:t>,</w:t>
       </w:r>
@@ -658,13 +653,8 @@
         <w:t>&amp;</w:t>
       </w:r>
       <w:r>
-        <w:t xml:space="preserve"> </w:t>
-      </w:r>
-      <w:proofErr w:type="spellStart"/>
-      <w:r>
-        <w:t>Gioia</w:t>
-      </w:r>
-      <w:proofErr w:type="spellEnd"/>
+        <w:t xml:space="preserve"> Gioia</w:t>
+      </w:r>
       <w:r>
         <w:t>,</w:t>
       </w:r>
@@ -699,15 +689,7 @@
         <w:t>-Middle</w:t>
       </w:r>
       <w:r>
-        <w:t xml:space="preserve"> (SWAFR: </w:t>
-      </w:r>
-      <w:proofErr w:type="spellStart"/>
-      <w:r>
-        <w:t>Rundel</w:t>
-      </w:r>
-      <w:proofErr w:type="spellEnd"/>
-      <w:r>
-        <w:t xml:space="preserve"> et al.</w:t>
+        <w:t xml:space="preserve"> (SWAFR: Rundel et al.</w:t>
       </w:r>
       <w:r>
         <w:t>,</w:t>
@@ -752,13 +734,8 @@
         <w:t>&amp;</w:t>
       </w:r>
       <w:r>
-        <w:t xml:space="preserve"> </w:t>
-      </w:r>
-      <w:proofErr w:type="spellStart"/>
-      <w:r>
-        <w:t>Verboom</w:t>
-      </w:r>
-      <w:proofErr w:type="spellEnd"/>
+        <w:t xml:space="preserve"> Verboom</w:t>
+      </w:r>
       <w:r>
         <w:t>,</w:t>
       </w:r>
@@ -879,13 +856,8 @@
         <w:t>&amp;</w:t>
       </w:r>
       <w:r>
-        <w:t xml:space="preserve"> </w:t>
-      </w:r>
-      <w:proofErr w:type="spellStart"/>
-      <w:r>
-        <w:t>Gioia</w:t>
-      </w:r>
-      <w:proofErr w:type="spellEnd"/>
+        <w:t xml:space="preserve"> Gioia</w:t>
+      </w:r>
       <w:r>
         <w:t>,</w:t>
       </w:r>
@@ -921,13 +893,8 @@
         <w:t>-2</w:t>
       </w:r>
       <w:r>
-        <w:t xml:space="preserve">; </w:t>
-      </w:r>
-      <w:proofErr w:type="spellStart"/>
-      <w:r>
-        <w:t>Snijman</w:t>
-      </w:r>
-      <w:proofErr w:type="spellEnd"/>
+        <w:t>; Snijman</w:t>
+      </w:r>
       <w:r>
         <w:t>,</w:t>
       </w:r>
@@ -1013,15 +980,7 @@
         <w:t>scales</w:t>
       </w:r>
       <w:r>
-        <w:t xml:space="preserve"> (</w:t>
-      </w:r>
-      <w:proofErr w:type="spellStart"/>
-      <w:r>
-        <w:t>sensu</w:t>
-      </w:r>
-      <w:proofErr w:type="spellEnd"/>
-      <w:r>
-        <w:t xml:space="preserve"> Larsen et al.</w:t>
+        <w:t xml:space="preserve"> (sensu Larsen et al.</w:t>
       </w:r>
       <w:r>
         <w:t>,</w:t>
@@ -1166,7 +1125,13 @@
         <w:t xml:space="preserve"> </w:t>
       </w:r>
       <w:r>
-        <w:t xml:space="preserve">from within the borders of the GCFR and SWAFR </w:t>
+        <w:t xml:space="preserve">from within the borders of </w:t>
+      </w:r>
+      <w:r>
+        <w:t>each region</w:t>
+      </w:r>
+      <w:r>
+        <w:t xml:space="preserve"> </w:t>
       </w:r>
       <w:r>
         <w:t xml:space="preserve">were downloaded </w:t>
@@ -1186,13 +1151,8 @@
       <w:r>
         <w:t>(</w:t>
       </w:r>
-      <w:proofErr w:type="spellStart"/>
-      <w:r>
-        <w:t>Mucina</w:t>
-      </w:r>
-      <w:proofErr w:type="spellEnd"/>
-      <w:r>
-        <w:t xml:space="preserve"> &amp; Rutherford</w:t>
+      <w:r>
+        <w:t>Mucina &amp; Rutherford</w:t>
       </w:r>
       <w:r>
         <w:t>,</w:t>
@@ -1258,13 +1218,8 @@
         <w:t>mitation of the</w:t>
       </w:r>
       <w:r>
-        <w:t xml:space="preserve"> SWAFR (Hopper &amp; </w:t>
-      </w:r>
-      <w:proofErr w:type="spellStart"/>
-      <w:r>
-        <w:t>Gioia</w:t>
-      </w:r>
-      <w:proofErr w:type="spellEnd"/>
+        <w:t xml:space="preserve"> SWAFR (Hopper &amp; Gioia</w:t>
+      </w:r>
       <w:r>
         <w:t>,</w:t>
       </w:r>
@@ -1277,13 +1232,8 @@
       <w:r>
         <w:t xml:space="preserve"> </w:t>
       </w:r>
-      <w:proofErr w:type="spellStart"/>
-      <w:r>
-        <w:t>Gioia</w:t>
-      </w:r>
-      <w:proofErr w:type="spellEnd"/>
-      <w:r>
-        <w:t xml:space="preserve"> &amp; Hopper</w:t>
+      <w:r>
+        <w:t>Gioia &amp; Hopper</w:t>
       </w:r>
       <w:r>
         <w:t>,</w:t>
@@ -1301,10 +1251,13 @@
         <w:t>The</w:t>
       </w:r>
       <w:r>
-        <w:t xml:space="preserve"> query results</w:t>
-      </w:r>
-      <w:r>
-        <w:t xml:space="preserve"> were </w:t>
+        <w:t xml:space="preserve"> </w:t>
+      </w:r>
+      <w:r>
+        <w:t xml:space="preserve">downloaded occurrence data </w:t>
+      </w:r>
+      <w:r>
+        <w:t xml:space="preserve">were </w:t>
       </w:r>
       <w:r>
         <w:t xml:space="preserve">then </w:t>
@@ -1391,21 +1344,8 @@
         <w:t xml:space="preserve"> </w:t>
       </w:r>
       <w:r>
-        <w:t>package “</w:t>
-      </w:r>
-      <w:proofErr w:type="spellStart"/>
-      <w:r>
-        <w:t>taxize</w:t>
-      </w:r>
-      <w:proofErr w:type="spellEnd"/>
-      <w:r>
-        <w:t xml:space="preserve">” (Chamberlain &amp; </w:t>
-      </w:r>
-      <w:proofErr w:type="spellStart"/>
-      <w:r>
-        <w:t>Szocs</w:t>
-      </w:r>
-      <w:proofErr w:type="spellEnd"/>
+        <w:t>package “taxize” (Chamberlain &amp; Szocs</w:t>
+      </w:r>
       <w:r>
         <w:t>,</w:t>
       </w:r>
@@ -1655,7 +1595,14 @@
         <w:rPr>
           <w:highlight w:val="yellow"/>
         </w:rPr>
-        <w:t>discount low-confidence collections [reword]</w:t>
+        <w:t xml:space="preserve">discount low-confidence </w:t>
+      </w:r>
+      <w:r>
+        <w:rPr>
+          <w:highlight w:val="yellow"/>
+        </w:rPr>
+        <w:lastRenderedPageBreak/>
+        <w:t>collections [reword]</w:t>
       </w:r>
       <w:r>
         <w:t>.</w:t>
@@ -1664,7 +1611,6 @@
         <w:t xml:space="preserve"> </w:t>
       </w:r>
       <w:r>
-        <w:lastRenderedPageBreak/>
         <w:t xml:space="preserve">The final species richness </w:t>
       </w:r>
       <w:r>
@@ -1754,7 +1700,13 @@
         <w:t>.</w:t>
       </w:r>
       <w:r>
-        <w:t xml:space="preserve"> To compare species richness across more equally sized areas, we only make comparisons between pixels consisting of all four sub-pixels</w:t>
+        <w:t xml:space="preserve"> To compare species richness across equally sized areas, we only ma</w:t>
+      </w:r>
+      <w:r>
+        <w:t>d</w:t>
+      </w:r>
+      <w:r>
+        <w:t>e comparisons between pixels consisting of all four sub-pixels</w:t>
       </w:r>
       <w:r>
         <w:t xml:space="preserve"> </w:t>
@@ -1819,6 +1771,25 @@
           <w:vertAlign w:val="subscript"/>
         </w:rPr>
         <w:t>HDS</w:t>
+      </w:r>
+      <w:r>
+        <w:t xml:space="preserve">) </w:t>
+      </w:r>
+      <w:r>
+        <w:t>and DS (</w:t>
+      </w:r>
+      <w:r>
+        <w:rPr>
+          <w:i/>
+          <w:iCs/>
+        </w:rPr>
+        <w:t>S</w:t>
+      </w:r>
+      <w:r>
+        <w:rPr>
+          <w:vertAlign w:val="subscript"/>
+        </w:rPr>
+        <w:t>DS</w:t>
       </w:r>
       <w:r>
         <w:t xml:space="preserve">) </w:t>
@@ -2456,7 +2427,13 @@
         <w:t xml:space="preserve">gradients. </w:t>
       </w:r>
       <w:r>
-        <w:t xml:space="preserve">As far as possible, these variables were selected to represent environmental axes which are considered regionally important. For example, the inclusion of PDQ in addition to MAP is justified on the basis that, where the letter captures variation in overall rainfall amount, the former measures the intensity of seasonal aridity which is a key feature of </w:t>
+        <w:t>As far as possible, these variables were selected to represent environmental axes which are considered regionally important</w:t>
+      </w:r>
+      <w:r>
+        <w:t xml:space="preserve"> and nominally independent</w:t>
+      </w:r>
+      <w:r>
+        <w:t xml:space="preserve">. For example, the inclusion of PDQ in addition to MAP is justified on the basis that, where the letter captures variation in overall rainfall amount, the former measures the intensity of seasonal aridity which is a key feature of </w:t>
       </w:r>
       <w:r>
         <w:t>mediterranean-type climates (</w:t>
@@ -2483,79 +2460,76 @@
         <w:t xml:space="preserve"> be</w:t>
       </w:r>
       <w:r>
-        <w:t xml:space="preserve"> included owing to a lack of comparable data layers for the two regions. Indeed, wherever possible, </w:t>
-      </w:r>
-      <w:r>
-        <w:rPr>
-          <w:highlight w:val="yellow"/>
-        </w:rPr>
-        <w:t>we made use of satellite layers</w:t>
-      </w:r>
-      <w:r>
-        <w:rPr>
-          <w:highlight w:val="yellow"/>
-        </w:rPr>
+        <w:t xml:space="preserve"> included owing to a lack of comparable data layers for the two regions. Indeed, </w:t>
+      </w:r>
+      <w:r>
+        <w:t xml:space="preserve">wherever possible, we made use of </w:t>
+      </w:r>
+      <w:r>
+        <w:t>remote sensing derived layers</w:t>
+      </w:r>
+      <w:r>
+        <w:t xml:space="preserve">. </w:t>
+      </w:r>
+      <w:r>
+        <w:t>Where</w:t>
+      </w:r>
+      <w:r>
+        <w:t xml:space="preserve"> s</w:t>
+      </w:r>
+      <w:r>
+        <w:t>oil variables were summari</w:t>
+      </w:r>
+      <w:r>
+        <w:t>s</w:t>
+      </w:r>
+      <w:r>
+        <w:t>ed as</w:t>
+      </w:r>
+      <w:r>
+        <w:t xml:space="preserve"> depth-interval weighted average</w:t>
+      </w:r>
+      <w:r>
+        <w:t>s, climatic a</w:t>
+      </w:r>
+      <w:r>
+        <w:t xml:space="preserve">nd spectral </w:t>
+      </w:r>
+      <w:r>
+        <w:t>variables</w:t>
+      </w:r>
+      <w:r>
         <w:t xml:space="preserve"> </w:t>
       </w:r>
       <w:r>
-        <w:rPr>
-          <w:highlight w:val="yellow"/>
-        </w:rPr>
-        <w:t>***.</w:t>
+        <w:t>were summari</w:t>
+      </w:r>
+      <w:r>
+        <w:t>s</w:t>
+      </w:r>
+      <w:r>
+        <w:t xml:space="preserve">ed </w:t>
+      </w:r>
+      <w:r>
+        <w:t>as</w:t>
       </w:r>
       <w:r>
         <w:t xml:space="preserve"> </w:t>
       </w:r>
       <w:r>
-        <w:t>Where s</w:t>
-      </w:r>
-      <w:r>
-        <w:t>oil variables were summari</w:t>
-      </w:r>
-      <w:r>
-        <w:t>s</w:t>
-      </w:r>
-      <w:r>
-        <w:t>ed as</w:t>
-      </w:r>
-      <w:r>
-        <w:t xml:space="preserve"> depth-interval weighted average</w:t>
-      </w:r>
-      <w:r>
-        <w:t>s, climatic a</w:t>
-      </w:r>
-      <w:r>
-        <w:t xml:space="preserve">nd spectral </w:t>
-      </w:r>
-      <w:r>
-        <w:t>variables</w:t>
-      </w:r>
-      <w:r>
-        <w:t xml:space="preserve"> </w:t>
-      </w:r>
-      <w:r>
-        <w:t>were summari</w:t>
-      </w:r>
-      <w:r>
-        <w:t>s</w:t>
-      </w:r>
-      <w:r>
-        <w:t xml:space="preserve">ed </w:t>
-      </w:r>
-      <w:r>
-        <w:t>as</w:t>
-      </w:r>
-      <w:r>
-        <w:t xml:space="preserve"> </w:t>
-      </w:r>
-      <w:r>
         <w:t>annual means</w:t>
       </w:r>
       <w:r>
         <w:t xml:space="preserve"> using the “raster” package for R</w:t>
       </w:r>
       <w:r>
-        <w:t xml:space="preserve"> (Hijmans 2016)</w:t>
+        <w:t xml:space="preserve"> (Hijmans</w:t>
+      </w:r>
+      <w:r>
+        <w:t>,</w:t>
+      </w:r>
+      <w:r>
+        <w:t xml:space="preserve"> 2016)</w:t>
       </w:r>
       <w:r>
         <w:t xml:space="preserve">. All layers were then </w:t>
@@ -2602,16 +2576,28 @@
         <w:t>In order t</w:t>
       </w:r>
       <w:r>
-        <w:t>o quantify heterogeneity in the variables under study, w</w:t>
-      </w:r>
-      <w:r>
-        <w:t>e developed an index that would account for the spatial configuration of different environmental conditions</w:t>
-      </w:r>
-      <w:r>
-        <w:t xml:space="preserve"> at a range of scales</w:t>
-      </w:r>
-      <w:r>
-        <w:t xml:space="preserve">. Our index, </w:t>
+        <w:t>o quantify heterogeneity in the</w:t>
+      </w:r>
+      <w:r>
+        <w:t>se</w:t>
+      </w:r>
+      <w:r>
+        <w:t xml:space="preserve"> </w:t>
+      </w:r>
+      <w:r>
+        <w:t xml:space="preserve">environmental </w:t>
+      </w:r>
+      <w:r>
+        <w:t>variable</w:t>
+      </w:r>
+      <w:r>
+        <w:t>s</w:t>
+      </w:r>
+      <w:r>
+        <w:t>, w</w:t>
+      </w:r>
+      <w:r>
+        <w:t xml:space="preserve">e developed an index that would account for the spatial configuration of different environmental conditions. Our index, </w:t>
       </w:r>
       <w:r>
         <w:t>based on</w:t>
@@ -2737,13 +2723,7 @@
         <w:t>heterogeneity</w:t>
       </w:r>
       <w:r>
-        <w:t xml:space="preserve"> using the </w:t>
-      </w:r>
-      <w:r>
-        <w:t xml:space="preserve">R functions “var” and </w:t>
-      </w:r>
-      <w:r>
-        <w:t>“</w:t>
+        <w:t xml:space="preserve"> using the “</w:t>
       </w:r>
       <w:r>
         <w:t>aggregate</w:t>
@@ -2752,16 +2732,14 @@
         <w:t xml:space="preserve">” </w:t>
       </w:r>
       <w:r>
-        <w:t xml:space="preserve">(the latter </w:t>
-      </w:r>
-      <w:r>
-        <w:t>in the R package “raster” (</w:t>
-      </w:r>
-      <w:proofErr w:type="spellStart"/>
-      <w:r>
-        <w:t>Hijmans</w:t>
-      </w:r>
-      <w:proofErr w:type="spellEnd"/>
+        <w:t xml:space="preserve">function in </w:t>
+      </w:r>
+      <w:r>
+        <w:t xml:space="preserve">the </w:t>
+      </w:r>
+      <w:r>
+        <w:t>R package “raster” (Hijmans</w:t>
+      </w:r>
       <w:r>
         <w:t>,</w:t>
       </w:r>
@@ -2769,17 +2747,20 @@
         <w:t xml:space="preserve"> 2016)</w:t>
       </w:r>
       <w:r>
-        <w:t>).</w:t>
-      </w:r>
-      <w:r>
-        <w:t xml:space="preserve"> This index only uses neighbouring pixels to describe heterogeneity, similar to indices implemented in the “terrain” function in “raster”. </w:t>
-      </w:r>
-      <w:r>
-        <w:t xml:space="preserve">However, our </w:t>
+        <w:t>, using the variance as the aggregation function</w:t>
+      </w:r>
+      <w:r>
+        <w:t>.</w:t>
+      </w:r>
+      <w:r>
+        <w:t xml:space="preserve"> This index only uses neighbouring pixels to describe heterogeneity, </w:t>
       </w:r>
       <w:r>
         <w:lastRenderedPageBreak/>
-        <w:t xml:space="preserve">index describes heterogeneity within pixels as opposed to between pixels as in “terrain”. The former is comparable with species richness </w:t>
+        <w:t xml:space="preserve">similar to indices implemented in the “terrain” function in “raster”. </w:t>
+      </w:r>
+      <w:r>
+        <w:t xml:space="preserve">However, our index describes heterogeneity within pixels as opposed to between pixels as in “terrain”. The former is comparable with species richness </w:t>
       </w:r>
       <w:r>
         <w:t>data and</w:t>
@@ -2969,25 +2950,22 @@
         <w:t>s</w:t>
       </w:r>
       <w:r>
-        <w:t xml:space="preserve"> the proportion of pairwise comparisons</w:t>
-      </w:r>
-      <w:r>
-        <w:t>,</w:t>
-      </w:r>
-      <w:r>
-        <w:t xml:space="preserve"> between two categories’ quantitative values</w:t>
-      </w:r>
-      <w:r>
-        <w:t>,</w:t>
-      </w:r>
-      <w:r>
-        <w:t xml:space="preserve"> where one category’s values exceeds the other’s.</w:t>
+        <w:t xml:space="preserve"> the proportion of pairwise comparisons between two categories’ values where one category’s values </w:t>
+      </w:r>
+      <w:r>
+        <w:t>exceed</w:t>
+      </w:r>
+      <w:r>
+        <w:t xml:space="preserve"> the other’s.</w:t>
       </w:r>
       <w:r>
         <w:t xml:space="preserve"> </w:t>
       </w:r>
       <w:r>
-        <w:t xml:space="preserve">Along with this appealing descriptive statistic, we tested for differences in regions’ heterogeneity values using two-sided Mann-Whitney </w:t>
+        <w:t>Additionally</w:t>
+      </w:r>
+      <w:r>
+        <w:t xml:space="preserve">, we tested for differences in regions’ heterogeneity values using two-sided Mann-Whitney </w:t>
       </w:r>
       <w:r>
         <w:rPr>
@@ -3044,22 +3022,7 @@
         <w:t xml:space="preserve"> to assess scale-dependence</w:t>
       </w:r>
       <w:r>
-        <w:t xml:space="preserve"> in the calculation of</w:t>
-      </w:r>
-      <w:r>
-        <w:t xml:space="preserve"> </w:t>
-      </w:r>
-      <w:r>
-        <w:t xml:space="preserve">heterogeneity and to ascertain the spatial scale (if any) at which environmental heterogeneity is </w:t>
-      </w:r>
-      <w:r>
-        <w:rPr>
-          <w:highlight w:val="yellow"/>
-        </w:rPr>
-        <w:t>[was?]</w:t>
-      </w:r>
-      <w:r>
-        <w:t xml:space="preserve"> most pronounced.</w:t>
+        <w:t xml:space="preserve"> in heterogeneity and to ascertain the spatial scale (if any) at which environmental heterogeneity is most pronounced.</w:t>
       </w:r>
     </w:p>
     <w:p>
@@ -3222,7 +3185,13 @@
         <w:t xml:space="preserve"> </w:t>
       </w:r>
       <w:r>
-        <w:t xml:space="preserve">To test the dependence of species richness on environmental heterogeneity and to assess whether the form of this dependence is identical across the two regions, we fitted </w:t>
+        <w:t>To test the dependence of species richness on environmental heterogeneity</w:t>
+      </w:r>
+      <w:r>
+        <w:t>,</w:t>
+      </w:r>
+      <w:r>
+        <w:t xml:space="preserve"> and to assess whether the form of this dependence is identical across the two regions, we fitted </w:t>
       </w:r>
       <w:r>
         <w:t xml:space="preserve">simple and multiple </w:t>
@@ -3368,7 +3337,34 @@
         <w:rPr>
           <w:rFonts w:eastAsiaTheme="minorEastAsia"/>
         </w:rPr>
-        <w:t xml:space="preserve">. For each predictor variable </w:t>
+        <w:t xml:space="preserve">. </w:t>
+      </w:r>
+      <w:r>
+        <w:t xml:space="preserve">This </w:t>
+      </w:r>
+      <w:r>
+        <w:t>describe</w:t>
+      </w:r>
+      <w:r>
+        <w:t>d</w:t>
+      </w:r>
+      <w:r>
+        <w:t xml:space="preserve"> empirical patterns of covariance between each axis of environmental heterogeneity and species richness</w:t>
+      </w:r>
+      <w:r>
+        <w:t>.</w:t>
+      </w:r>
+      <w:r>
+        <w:rPr>
+          <w:rFonts w:eastAsiaTheme="minorEastAsia"/>
+        </w:rPr>
+        <w:t xml:space="preserve"> </w:t>
+      </w:r>
+      <w:r>
+        <w:rPr>
+          <w:rFonts w:eastAsiaTheme="minorEastAsia"/>
+        </w:rPr>
+        <w:t xml:space="preserve">For each predictor variable </w:t>
       </w:r>
       <w:r>
         <w:rPr>
@@ -3787,24 +3783,48 @@
         <w:rPr>
           <w:rFonts w:eastAsiaTheme="minorEastAsia"/>
         </w:rPr>
-        <w:t>, we assess when</w:t>
+        <w:t>, we assess</w:t>
       </w:r>
       <w:r>
         <w:rPr>
           <w:rFonts w:eastAsiaTheme="minorEastAsia"/>
         </w:rPr>
+        <w:t>ed</w:t>
+      </w:r>
+      <w:r>
+        <w:rPr>
+          <w:rFonts w:eastAsiaTheme="minorEastAsia"/>
+        </w:rPr>
+        <w:t xml:space="preserve"> when</w:t>
+      </w:r>
+      <w:r>
+        <w:rPr>
+          <w:rFonts w:eastAsiaTheme="minorEastAsia"/>
+        </w:rPr>
         <w:t xml:space="preserve"> each form of</w:t>
       </w:r>
       <w:r>
         <w:rPr>
           <w:rFonts w:eastAsiaTheme="minorEastAsia"/>
         </w:rPr>
-        <w:t xml:space="preserve"> heterogeneity poorly predicts species richness across the two regions (i.e. when a “main effect + region” model </w:t>
+        <w:t xml:space="preserve"> heterogeneity poorly predict</w:t>
       </w:r>
       <w:r>
         <w:rPr>
           <w:rFonts w:eastAsiaTheme="minorEastAsia"/>
         </w:rPr>
+        <w:t>ed</w:t>
+      </w:r>
+      <w:r>
+        <w:rPr>
+          <w:rFonts w:eastAsiaTheme="minorEastAsia"/>
+        </w:rPr>
+        <w:t xml:space="preserve"> species richness across the two regions (i.e. when a “main effect + region” model </w:t>
+      </w:r>
+      <w:r>
+        <w:rPr>
+          <w:rFonts w:eastAsiaTheme="minorEastAsia"/>
+        </w:rPr>
         <w:t>is</w:t>
       </w:r>
       <w:r>
@@ -3872,39 +3892,6 @@
           <w:rFonts w:eastAsiaTheme="minorEastAsia"/>
         </w:rPr>
         <w:t xml:space="preserve"> region” model is best fitting).</w:t>
-      </w:r>
-      <w:r>
-        <w:rPr>
-          <w:rFonts w:eastAsiaTheme="minorEastAsia"/>
-        </w:rPr>
-        <w:t xml:space="preserve"> [</w:t>
-      </w:r>
-      <w:r>
-        <w:rPr>
-          <w:rFonts w:eastAsiaTheme="minorEastAsia"/>
-          <w:highlight w:val="yellow"/>
-        </w:rPr>
-        <w:t>reword this explanation</w:t>
-      </w:r>
-      <w:r>
-        <w:rPr>
-          <w:rFonts w:eastAsiaTheme="minorEastAsia"/>
-          <w:highlight w:val="yellow"/>
-        </w:rPr>
-        <w:t>/para</w:t>
-      </w:r>
-      <w:r>
-        <w:rPr>
-          <w:rFonts w:eastAsiaTheme="minorEastAsia"/>
-          <w:highlight w:val="yellow"/>
-        </w:rPr>
-        <w:t>!</w:t>
-      </w:r>
-      <w:r>
-        <w:rPr>
-          <w:rFonts w:eastAsiaTheme="minorEastAsia"/>
-        </w:rPr>
-        <w:t>]</w:t>
       </w:r>
     </w:p>
     <w:p>
@@ -3916,83 +3903,82 @@
       </w:pPr>
       <w:r>
         <w:lastRenderedPageBreak/>
-        <w:t>While t</w:t>
-      </w:r>
-      <w:r>
-        <w:t xml:space="preserve">he rationale of the univariate models was to describe empirical patterns of covariance between each axis of </w:t>
+        <w:t xml:space="preserve">The </w:t>
+      </w:r>
+      <w:r>
+        <w:t>multi</w:t>
+      </w:r>
+      <w:r>
+        <w:t xml:space="preserve">ple linear regressions </w:t>
+      </w:r>
+      <w:r>
+        <w:t>allow</w:t>
+      </w:r>
+      <w:r>
+        <w:t>ed</w:t>
+      </w:r>
+      <w:r>
+        <w:t xml:space="preserve"> us to account for differences in richness across multiple axes of </w:t>
       </w:r>
       <w:r>
         <w:t>environmental heterogeneity</w:t>
       </w:r>
       <w:r>
-        <w:t xml:space="preserve"> and species richness</w:t>
-      </w:r>
-      <w:r>
-        <w:t>, t</w:t>
-      </w:r>
-      <w:r>
-        <w:t xml:space="preserve">he multivariate models allow us to account for differences in richness across multiple axes of </w:t>
-      </w:r>
-      <w:r>
-        <w:t>environmental heterogeneity</w:t>
-      </w:r>
-      <w:r>
         <w:t xml:space="preserve"> simultaneousl</w:t>
       </w:r>
       <w:r>
-        <w:t xml:space="preserve">y. Species richness </w:t>
-      </w:r>
-      <w:r>
-        <w:t>(</w:t>
-      </w:r>
-      <w:r>
-        <w:rPr>
-          <w:rFonts w:eastAsiaTheme="minorEastAsia"/>
-        </w:rPr>
-        <w:t>log</w:t>
-      </w:r>
-      <w:r>
-        <w:rPr>
-          <w:rFonts w:eastAsiaTheme="minorEastAsia"/>
-          <w:vertAlign w:val="subscript"/>
-        </w:rPr>
-        <w:t>10</w:t>
-      </w:r>
-      <w:r>
-        <w:rPr>
-          <w:rFonts w:eastAsiaTheme="minorEastAsia"/>
-        </w:rPr>
-        <w:t xml:space="preserve">-transformed as above) </w:t>
-      </w:r>
-      <w:r>
-        <w:t>was fit as a function of all forms of environmental heterogeneity</w:t>
-      </w:r>
-      <w:r>
-        <w:t xml:space="preserve"> and the interaction of each with region </w:t>
+        <w:t xml:space="preserve">y. Species richness was </w:t>
+      </w:r>
+      <w:r>
+        <w:t>regressed</w:t>
+      </w:r>
+      <w:r>
+        <w:t xml:space="preserve"> </w:t>
+      </w:r>
+      <w:r>
+        <w:t>against the nine</w:t>
+      </w:r>
+      <w:r>
+        <w:t xml:space="preserve"> forms of environmental heterogeneity</w:t>
+      </w:r>
+      <w:r>
+        <w:t xml:space="preserve"> and the interaction of each with </w:t>
+      </w:r>
+      <w:r>
+        <w:t xml:space="preserve">a </w:t>
+      </w:r>
+      <w:r>
+        <w:t>region</w:t>
+      </w:r>
+      <w:r>
+        <w:t>-term. This was repeated at the</w:t>
+      </w:r>
+      <w:r>
+        <w:t xml:space="preserve"> three spatial scales. </w:t>
+      </w:r>
+      <w:r>
+        <w:t>These three models</w:t>
+      </w:r>
+      <w:r>
+        <w:t xml:space="preserve"> </w:t>
+      </w:r>
+      <w:r>
+        <w:t xml:space="preserve">were then </w:t>
+      </w:r>
+      <w:r>
+        <w:t>simplified using reverse stepwise regression model selection</w:t>
+      </w:r>
+      <w:r>
+        <w:t xml:space="preserve"> (</w:t>
       </w:r>
       <w:r>
         <w:rPr>
           <w:highlight w:val="yellow"/>
         </w:rPr>
-        <w:t>[reword]</w:t>
-      </w:r>
-      <w:r>
-        <w:t xml:space="preserve"> at all three spatial scales. </w:t>
-      </w:r>
-      <w:r>
-        <w:t xml:space="preserve">Each of these three </w:t>
-      </w:r>
-      <w:r>
-        <w:t>star</w:t>
-      </w:r>
-      <w:r>
-        <w:t>t</w:t>
-      </w:r>
-      <w:r>
-        <w:t xml:space="preserve">ing </w:t>
-      </w:r>
-      <w:r>
-        <w:t>models was simplified using reverse stepwise regression model selection</w:t>
+        <w:t>ref</w:t>
+      </w:r>
+      <w:r>
+        <w:t>)</w:t>
       </w:r>
       <w:r>
         <w:t>,</w:t>
@@ -4010,49 +3996,55 @@
         <w:t>-scores in R</w:t>
       </w:r>
       <w:r>
-        <w:t xml:space="preserve">. The resulting three models represent the best-fitting </w:t>
-      </w:r>
-      <w:r>
-        <w:t>models describing forms of heterogeneity with significant covariance with species richness. In addition, forms of heterogeneity</w:t>
-      </w:r>
-      <w:r>
-        <w:t xml:space="preserve"> that relate to richness differently across the two regions are identified when the interaction-term between that variable and region is retained during model simplification (akin to the ANCOVA-like approach used in the univariate models of species richness, described above).</w:t>
+        <w:t xml:space="preserve">. The </w:t>
+      </w:r>
+      <w:r>
+        <w:t xml:space="preserve">final </w:t>
+      </w:r>
+      <w:r>
+        <w:t>regressions</w:t>
+      </w:r>
+      <w:r>
+        <w:t xml:space="preserve"> represent the best-fitting </w:t>
+      </w:r>
+      <w:r>
+        <w:t xml:space="preserve">models describing forms of heterogeneity with significant </w:t>
+      </w:r>
+      <w:r>
+        <w:t>relationships</w:t>
+      </w:r>
+      <w:r>
+        <w:t xml:space="preserve"> with species richness</w:t>
+      </w:r>
+      <w:r>
+        <w:t xml:space="preserve"> at each scale</w:t>
+      </w:r>
+      <w:r>
+        <w:t>. In addition, forms of heterogeneity</w:t>
+      </w:r>
+      <w:r>
+        <w:t xml:space="preserve"> that relate to richness differently across the two regions are identified when the interaction-term between that variable and </w:t>
+      </w:r>
+      <w:r>
+        <w:t xml:space="preserve">the </w:t>
+      </w:r>
+      <w:r>
+        <w:t>region</w:t>
+      </w:r>
+      <w:r>
+        <w:t>-term</w:t>
       </w:r>
       <w:r>
         <w:t xml:space="preserve"> </w:t>
       </w:r>
       <w:r>
-        <w:rPr>
-          <w:rFonts w:eastAsiaTheme="minorEastAsia"/>
-        </w:rPr>
-        <w:t>[</w:t>
-      </w:r>
-      <w:r>
-        <w:rPr>
-          <w:rFonts w:eastAsiaTheme="minorEastAsia"/>
-          <w:highlight w:val="yellow"/>
-        </w:rPr>
-        <w:t>reword this explanation</w:t>
-      </w:r>
-      <w:r>
-        <w:rPr>
-          <w:rFonts w:eastAsiaTheme="minorEastAsia"/>
-          <w:highlight w:val="yellow"/>
-        </w:rPr>
-        <w:t>/para</w:t>
-      </w:r>
-      <w:r>
-        <w:rPr>
-          <w:rFonts w:eastAsiaTheme="minorEastAsia"/>
-          <w:highlight w:val="yellow"/>
-        </w:rPr>
-        <w:t>!</w:t>
-      </w:r>
-      <w:r>
-        <w:rPr>
-          <w:rFonts w:eastAsiaTheme="minorEastAsia"/>
-        </w:rPr>
-        <w:t>]</w:t>
+        <w:t>wa</w:t>
+      </w:r>
+      <w:r>
+        <w:t>s retained during model simplification</w:t>
+      </w:r>
+      <w:r>
+        <w:t>.</w:t>
       </w:r>
     </w:p>
     <w:p>
@@ -4101,7 +4093,13 @@
         </w:rPr>
       </w:pPr>
       <w:r>
-        <w:t xml:space="preserve">Our vascular plant species richness datasets for the GCFR and SWAFR (Figure 5a,b) are consistent with the knowledge that species richness is unevenly distributed. </w:t>
+        <w:t>Our vascular plant species richness datasets for the GCFR and SWAFR (Figure 5a,b) are consistent with the knowledge that species richness is unevenly distributed</w:t>
+      </w:r>
+      <w:r>
+        <w:t xml:space="preserve"> within each region</w:t>
+      </w:r>
+      <w:r>
+        <w:t xml:space="preserve">. </w:t>
       </w:r>
       <w:r>
         <w:t>Comparison</w:t>
@@ -4116,22 +4114,25 @@
         <w:t xml:space="preserve">the </w:t>
       </w:r>
       <w:r>
-        <w:t xml:space="preserve">QDS- and HDS-scale </w:t>
-      </w:r>
-      <w:r>
-        <w:t xml:space="preserve">vascular plant </w:t>
-      </w:r>
-      <w:r>
-        <w:t xml:space="preserve">species richness </w:t>
+        <w:t xml:space="preserve">QDS- and HDS-scale species richness </w:t>
       </w:r>
       <w:r>
         <w:t>of</w:t>
       </w:r>
       <w:r>
-        <w:t xml:space="preserve"> the GCFR and SWAFR confirms the gre</w:t>
-      </w:r>
-      <w:r>
-        <w:t>ater richness of the former</w:t>
+        <w:t xml:space="preserve"> </w:t>
+      </w:r>
+      <w:r>
+        <w:t>each region</w:t>
+      </w:r>
+      <w:r>
+        <w:t xml:space="preserve"> confirms the gre</w:t>
+      </w:r>
+      <w:r>
+        <w:t xml:space="preserve">ater richness of the </w:t>
+      </w:r>
+      <w:r>
+        <w:t>GCFR</w:t>
       </w:r>
       <w:r>
         <w:t xml:space="preserve"> (Figure 2a,b</w:t>
@@ -4167,127 +4168,160 @@
         <w:t xml:space="preserve">). </w:t>
       </w:r>
       <w:r>
-        <w:t xml:space="preserve">Although, there are QDS in the SWAFR as rich, if not </w:t>
+        <w:t xml:space="preserve">Although, there are QDS </w:t>
+      </w:r>
+      <w:r>
+        <w:t>and HDS</w:t>
+      </w:r>
+      <w:r>
+        <w:t xml:space="preserve"> </w:t>
+      </w:r>
+      <w:r>
+        <w:t xml:space="preserve">in the SWAFR </w:t>
+      </w:r>
+      <w:r>
+        <w:t>at least as rich as those</w:t>
+      </w:r>
+      <w:r>
+        <w:t xml:space="preserve"> in GCFR. C</w:t>
+      </w:r>
+      <w:r>
+        <w:t>alculating the</w:t>
+      </w:r>
+      <w:r>
+        <w:t xml:space="preserve"> </w:t>
+      </w:r>
+      <w:r>
+        <w:rPr>
+          <w:i/>
+        </w:rPr>
+        <w:t>CLES</w:t>
+      </w:r>
+      <w:r>
+        <w:t xml:space="preserve"> of GCFR vs SWAFR </w:t>
+      </w:r>
+      <w:r>
+        <w:t xml:space="preserve">species </w:t>
+      </w:r>
+      <w:r>
+        <w:t>richness</w:t>
+      </w:r>
+      <w:r>
+        <w:t xml:space="preserve"> demonstrate</w:t>
+      </w:r>
+      <w:r>
+        <w:t>s</w:t>
+      </w:r>
+      <w:r>
+        <w:t xml:space="preserve"> that </w:t>
+      </w:r>
+      <w:r>
+        <w:t xml:space="preserve">the GCFR is </w:t>
+      </w:r>
+      <w:r>
+        <w:t>pronounced</w:t>
+      </w:r>
+      <w:r>
+        <w:t xml:space="preserve">ly </w:t>
       </w:r>
       <w:r>
         <w:t>richer</w:t>
       </w:r>
       <w:r>
-        <w:t xml:space="preserve"> than in GCFR (and likewise for HDS). C</w:t>
-      </w:r>
-      <w:r>
-        <w:t>alculating the</w:t>
+        <w:t xml:space="preserve"> than the SWAFR</w:t>
+      </w:r>
+      <w:r>
+        <w:t xml:space="preserve"> at </w:t>
+      </w:r>
+      <w:r>
+        <w:t>broad</w:t>
+      </w:r>
+      <w:r>
+        <w:t xml:space="preserve"> spatial</w:t>
+      </w:r>
+      <w:r>
+        <w:t xml:space="preserve"> scales </w:t>
+      </w:r>
+      <w:r>
+        <w:t>(0.</w:t>
+      </w:r>
+      <w:r>
+        <w:t>516</w:t>
       </w:r>
       <w:r>
         <w:t xml:space="preserve"> </w:t>
       </w:r>
       <w:r>
+        <w:t xml:space="preserve">for </w:t>
+      </w:r>
+      <w:r>
         <w:rPr>
           <w:i/>
         </w:rPr>
-        <w:t>CLES</w:t>
-      </w:r>
-      <w:r>
-        <w:t xml:space="preserve"> of GCFR vs SWAFR </w:t>
-      </w:r>
-      <w:r>
-        <w:t>richness</w:t>
-      </w:r>
-      <w:r>
-        <w:t xml:space="preserve"> demonstrate</w:t>
-      </w:r>
-      <w:r>
-        <w:t>s</w:t>
-      </w:r>
-      <w:r>
-        <w:t xml:space="preserve"> that </w:t>
-      </w:r>
-      <w:r>
-        <w:t xml:space="preserve">the GCFR is </w:t>
-      </w:r>
-      <w:r>
-        <w:t>pronounced</w:t>
-      </w:r>
-      <w:r>
-        <w:t xml:space="preserve">ly </w:t>
-      </w:r>
-      <w:r>
-        <w:t>richer</w:t>
-      </w:r>
-      <w:r>
-        <w:t xml:space="preserve"> than the SWAFR</w:t>
-      </w:r>
-      <w:r>
-        <w:t xml:space="preserve"> at </w:t>
-      </w:r>
-      <w:r>
-        <w:t>coarser spatial</w:t>
-      </w:r>
-      <w:r>
-        <w:t xml:space="preserve"> scales </w:t>
-      </w:r>
-      <w:r>
-        <w:t>(</w:t>
-      </w:r>
-      <w:r>
+        <w:t>S</w:t>
+      </w:r>
+      <w:r>
+        <w:rPr>
+          <w:vertAlign w:val="subscript"/>
+        </w:rPr>
+        <w:t>QDS</w:t>
+      </w:r>
+      <w:r>
+        <w:t>,</w:t>
+      </w:r>
+      <w:r>
+        <w:t xml:space="preserve"> </w:t>
+      </w:r>
+      <w:r>
+        <w:t>0.5</w:t>
+      </w:r>
+      <w:r>
+        <w:t>42</w:t>
+      </w:r>
+      <w:r>
+        <w:t xml:space="preserve"> for </w:t>
+      </w:r>
+      <w:r>
+        <w:rPr>
+          <w:i/>
+        </w:rPr>
+        <w:t>S</w:t>
+      </w:r>
+      <w:r>
+        <w:rPr>
+          <w:vertAlign w:val="subscript"/>
+        </w:rPr>
+        <w:t>HDS</w:t>
+      </w:r>
+      <w:r>
+        <w:t>,</w:t>
+      </w:r>
+      <w:r>
+        <w:t xml:space="preserve"> </w:t>
+      </w:r>
+      <w:r>
+        <w:rPr>
+          <w:highlight w:val="yellow"/>
+        </w:rPr>
+        <w:t>0.</w:t>
+      </w:r>
+      <w:r>
+        <w:rPr>
+          <w:highlight w:val="yellow"/>
+        </w:rPr>
+        <w:t>658</w:t>
+      </w:r>
+      <w:r>
+        <w:rPr>
+          <w:highlight w:val="yellow"/>
+        </w:rPr>
+        <w:t xml:space="preserve"> </w:t>
+      </w:r>
+      <w:r>
+        <w:rPr>
+          <w:highlight w:val="yellow"/>
+        </w:rPr>
         <w:t xml:space="preserve">for </w:t>
-      </w:r>
-      <w:r>
-        <w:rPr>
-          <w:i/>
-        </w:rPr>
-        <w:t>S</w:t>
-      </w:r>
-      <w:r>
-        <w:rPr>
-          <w:vertAlign w:val="subscript"/>
-        </w:rPr>
-        <w:t>QDS</w:t>
-      </w:r>
-      <w:r>
-        <w:t xml:space="preserve">: </w:t>
-      </w:r>
-      <w:r>
-        <w:rPr>
-          <w:i/>
-        </w:rPr>
-        <w:t>CLES</w:t>
-      </w:r>
-      <w:r>
-        <w:t xml:space="preserve"> =</w:t>
-      </w:r>
-      <w:r>
-        <w:t xml:space="preserve"> 0.</w:t>
-      </w:r>
-      <w:r>
-        <w:t>516</w:t>
-      </w:r>
-      <w:r>
-        <w:t xml:space="preserve">, </w:t>
-      </w:r>
-      <w:r>
-        <w:rPr>
-          <w:i/>
-        </w:rPr>
-        <w:t>S</w:t>
-      </w:r>
-      <w:r>
-        <w:rPr>
-          <w:vertAlign w:val="subscript"/>
-        </w:rPr>
-        <w:t>HDS</w:t>
-      </w:r>
-      <w:r>
-        <w:t>: 0.5</w:t>
-      </w:r>
-      <w:r>
-        <w:t>42</w:t>
-      </w:r>
-      <w:r>
-        <w:t>,</w:t>
-      </w:r>
-      <w:r>
-        <w:t xml:space="preserve"> </w:t>
       </w:r>
       <w:r>
         <w:rPr>
@@ -4307,19 +4341,13 @@
         <w:rPr>
           <w:highlight w:val="yellow"/>
         </w:rPr>
-        <w:t>: 0.</w:t>
+        <w:t xml:space="preserve"> </w:t>
       </w:r>
       <w:r>
         <w:rPr>
           <w:highlight w:val="yellow"/>
         </w:rPr>
-        <w:t>658</w:t>
-      </w:r>
-      <w:r>
-        <w:rPr>
-          <w:highlight w:val="yellow"/>
-        </w:rPr>
-        <w:t xml:space="preserve"> (see SI)</w:t>
+        <w:t>(see SI)</w:t>
       </w:r>
       <w:r>
         <w:t>)</w:t>
@@ -4507,7 +4535,22 @@
         <w:t xml:space="preserve">. </w:t>
       </w:r>
       <w:r>
-        <w:t xml:space="preserve">At the HDS-scale, few QDS can account for more than 50% of </w:t>
+        <w:t xml:space="preserve">At the HDS-scale, </w:t>
+      </w:r>
+      <w:r>
+        <w:t xml:space="preserve">there are </w:t>
+      </w:r>
+      <w:r>
+        <w:t xml:space="preserve">few QDS </w:t>
+      </w:r>
+      <w:r>
+        <w:t xml:space="preserve">that </w:t>
+      </w:r>
+      <w:r>
+        <w:t>make up</w:t>
+      </w:r>
+      <w:r>
+        <w:t xml:space="preserve"> for more than 50% of </w:t>
       </w:r>
       <w:r>
         <w:rPr>
@@ -4564,7 +4607,29 @@
         <w:t>d</w:t>
       </w:r>
       <w:r>
-        <w:t xml:space="preserve">; for </w:t>
+        <w:t xml:space="preserve">; </w:t>
+      </w:r>
+      <w:r>
+        <w:rPr>
+          <w:i/>
+          <w:iCs/>
+        </w:rPr>
+        <w:t>CLES</w:t>
+      </w:r>
+      <w:r>
+        <w:t xml:space="preserve"> = </w:t>
+      </w:r>
+      <w:r>
+        <w:t>0.</w:t>
+      </w:r>
+      <w:r>
+        <w:t>696</w:t>
+      </w:r>
+      <w:r>
+        <w:t xml:space="preserve"> </w:t>
+      </w:r>
+      <w:r>
+        <w:t xml:space="preserve">for </w:t>
       </w:r>
       <w:r>
         <w:rPr>
@@ -4608,25 +4673,31 @@
         <w:t>QDS</w:t>
       </w:r>
       <w:r>
-        <w:t xml:space="preserve">: </w:t>
-      </w:r>
-      <w:r>
-        <w:rPr>
-          <w:i/>
-        </w:rPr>
-        <w:t>CLES</w:t>
-      </w:r>
-      <w:r>
-        <w:t xml:space="preserve"> = 0.</w:t>
-      </w:r>
-      <w:r>
-        <w:t>696</w:t>
-      </w:r>
-      <w:r>
-        <w:t>,</w:t>
-      </w:r>
-      <w:r>
+        <w:t xml:space="preserve">, </w:t>
+      </w:r>
+      <w:r>
+        <w:rPr>
+          <w:highlight w:val="yellow"/>
+        </w:rPr>
+        <w:t>0.</w:t>
+      </w:r>
+      <w:r>
+        <w:rPr>
+          <w:highlight w:val="yellow"/>
+        </w:rPr>
+        <w:t>741</w:t>
+      </w:r>
+      <w:r>
+        <w:rPr>
+          <w:highlight w:val="yellow"/>
+        </w:rPr>
         <w:t xml:space="preserve"> </w:t>
+      </w:r>
+      <w:r>
+        <w:rPr>
+          <w:highlight w:val="yellow"/>
+        </w:rPr>
+        <w:t xml:space="preserve">for </w:t>
       </w:r>
       <w:r>
         <w:rPr>
@@ -4681,19 +4752,13 @@
         <w:rPr>
           <w:highlight w:val="yellow"/>
         </w:rPr>
-        <w:t>: 0.</w:t>
+        <w:t xml:space="preserve"> </w:t>
       </w:r>
       <w:r>
         <w:rPr>
           <w:highlight w:val="yellow"/>
         </w:rPr>
-        <w:t>741</w:t>
-      </w:r>
-      <w:r>
-        <w:rPr>
-          <w:highlight w:val="yellow"/>
-        </w:rPr>
-        <w:t xml:space="preserve"> (see SI)</w:t>
+        <w:t>(see SI)</w:t>
       </w:r>
       <w:r>
         <w:t>).</w:t>
@@ -4794,13 +4859,7 @@
         <w:t xml:space="preserve">(at the QDS-scale) </w:t>
       </w:r>
       <w:r>
-        <w:t xml:space="preserve">of the variance in all nine variables across the </w:t>
-      </w:r>
-      <w:r>
-        <w:t>four</w:t>
-      </w:r>
-      <w:r>
-        <w:t xml:space="preserve"> spatial scales</w:t>
+        <w:t>of the variance in all nine variables across spatial scales</w:t>
       </w:r>
       <w:r>
         <w:t xml:space="preserve"> (Figure 1j)</w:t>
@@ -4809,7 +4868,13 @@
         <w:t>.</w:t>
       </w:r>
       <w:r>
-        <w:t xml:space="preserve"> Edaphic axes were more heterogeneous in the GCFR, though less severely than other forms of environmental heterogeneity considered (Figure 1f</w:t>
+        <w:t xml:space="preserve"> Edaphic axes were more heterogeneous in the GCFR, though less severely </w:t>
+      </w:r>
+      <w:r>
+        <w:t xml:space="preserve">so </w:t>
+      </w:r>
+      <w:r>
+        <w:t>than other forms of environmental heterogeneity considered (Figure 1f</w:t>
       </w:r>
       <w:r>
         <w:t>–</w:t>
@@ -4850,44 +4915,29 @@
         <w:t>, in which the GCFR and SWAFR are more similarly heterogeneous at coarser spatial scales</w:t>
       </w:r>
       <w:r>
-        <w:t xml:space="preserve">, and </w:t>
-      </w:r>
-      <w:r>
-        <w:t>NDVI and clay (Figure 1e,g)</w:t>
-      </w:r>
-      <w:r>
-        <w:t>, which are</w:t>
-      </w:r>
-      <w:r>
-        <w:t xml:space="preserve"> more pronouncedly </w:t>
-      </w:r>
-      <w:r>
-        <w:t xml:space="preserve">heterogeneous </w:t>
-      </w:r>
-      <w:r>
-        <w:t xml:space="preserve">in the GCFR than in SWAFR at </w:t>
+        <w:t>, and NDVI and clay (Figure 1e,g), which are more pronouncedly heterogeneous in the GCFR than in SWAFR at coarser spatial scales.</w:t>
+      </w:r>
+      <w:r>
+        <w:t xml:space="preserve"> Indeed, </w:t>
+      </w:r>
+      <w:r>
+        <w:t>some</w:t>
+      </w:r>
+      <w:r>
+        <w:t xml:space="preserve"> heterogeneity variables (</w:t>
+      </w:r>
+      <w:r>
+        <w:t xml:space="preserve">MAP, </w:t>
+      </w:r>
+      <w:r>
+        <w:t>NDVI and CEC</w:t>
+      </w:r>
+      <w:r>
+        <w:t xml:space="preserve">; Figure </w:t>
       </w:r>
       <w:r>
         <w:lastRenderedPageBreak/>
-        <w:t>coarser spatial scales.</w:t>
-      </w:r>
-      <w:r>
-        <w:t xml:space="preserve"> Indeed, </w:t>
-      </w:r>
-      <w:r>
-        <w:t>some</w:t>
-      </w:r>
-      <w:r>
-        <w:t xml:space="preserve"> heterogeneity variables (</w:t>
-      </w:r>
-      <w:r>
-        <w:t xml:space="preserve">MAP, </w:t>
-      </w:r>
-      <w:r>
-        <w:t>NDVI and CEC</w:t>
-      </w:r>
-      <w:r>
-        <w:t>; Figure 1</w:t>
+        <w:t>1</w:t>
       </w:r>
       <w:r>
         <w:t>b,</w:t>
@@ -4971,7 +5021,13 @@
         <w:t>, despite the</w:t>
       </w:r>
       <w:r>
-        <w:t xml:space="preserve"> scale-dependence in </w:t>
+        <w:t xml:space="preserve"> scale-dependence </w:t>
+      </w:r>
+      <w:r>
+        <w:t>exhibited by</w:t>
+      </w:r>
+      <w:r>
+        <w:t xml:space="preserve"> </w:t>
       </w:r>
       <w:r>
         <w:t>a few</w:t>
@@ -5084,22 +5140,31 @@
         <w:t xml:space="preserve">) </w:t>
       </w:r>
       <w:r>
-        <w:t xml:space="preserve">and the major axis of heterogeneity (PC1) </w:t>
-      </w:r>
-      <w:r>
-        <w:t>separately (Table 2, Figure 3)</w:t>
+        <w:t>and the major axis of heterogeneity (</w:t>
+      </w:r>
+      <w:r>
+        <w:t xml:space="preserve">PC1; </w:t>
+      </w:r>
+      <w:r>
+        <w:t>Table 2, Figure 3)</w:t>
+      </w:r>
+      <w:r>
+        <w:t xml:space="preserve"> </w:t>
+      </w:r>
+      <w:r>
+        <w:t>separately</w:t>
       </w:r>
       <w:r>
         <w:t>.</w:t>
       </w:r>
       <w:r>
-        <w:t xml:space="preserve"> Insofar as PC1 describes much of the variation in environmental heterogeneity (ca. 39–42%), we found strong support for a common relationship between species richness and environmental heterogeneity at </w:t>
-      </w:r>
-      <w:r>
-        <w:t>HDS- and DS-scales</w:t>
-      </w:r>
-      <w:r>
-        <w:t xml:space="preserve"> (Figure 3b,c). </w:t>
+        <w:t xml:space="preserve"> Insofar as PC1 describes much of the variation in environmental heterogeneity (ca. 39–42%), we found </w:t>
+      </w:r>
+      <w:r>
+        <w:t>evidence</w:t>
+      </w:r>
+      <w:r>
+        <w:t xml:space="preserve"> for a common relationship between species richness and environmental heterogeneity at HDS- and DS-scales (Figure 3b,c). </w:t>
       </w:r>
       <w:r>
         <w:t xml:space="preserve">The GCFR and SWAFR </w:t>
@@ -5108,25 +5173,7 @@
         <w:t xml:space="preserve">pixels </w:t>
       </w:r>
       <w:r>
-        <w:t xml:space="preserve">occupy different areas along this relationship </w:t>
-      </w:r>
-      <w:r>
-        <w:rPr>
-          <w:highlight w:val="yellow"/>
-        </w:rPr>
-        <w:t>[reword</w:t>
-      </w:r>
-      <w:r>
-        <w:rPr>
-          <w:highlight w:val="yellow"/>
-        </w:rPr>
-        <w:t>?</w:t>
-      </w:r>
-      <w:r>
-        <w:rPr>
-          <w:highlight w:val="yellow"/>
-        </w:rPr>
-        <w:t>]</w:t>
+        <w:t>occupy different areas along this relationship</w:t>
       </w:r>
       <w:r>
         <w:t xml:space="preserve">. </w:t>
@@ -5135,19 +5182,25 @@
         <w:t xml:space="preserve">At QDS-scales, however, there was evidence for differences in the slopes and intercepts </w:t>
       </w:r>
       <w:r>
-        <w:t xml:space="preserve">between the GCFR and SWAFR </w:t>
-      </w:r>
-      <w:r>
-        <w:t xml:space="preserve">for the regressions </w:t>
-      </w:r>
-      <w:r>
-        <w:t>against PC1 (Figure 3a).</w:t>
+        <w:t xml:space="preserve">of this relationship </w:t>
+      </w:r>
+      <w:r>
+        <w:t>between the GCFR and SWAFR</w:t>
+      </w:r>
+      <w:r>
+        <w:t xml:space="preserve"> </w:t>
+      </w:r>
+      <w:r>
+        <w:t>(Figure 3a).</w:t>
       </w:r>
       <w:r>
         <w:t xml:space="preserve"> It is not</w:t>
       </w:r>
       <w:r>
         <w:t>eworthy</w:t>
+      </w:r>
+      <w:r>
+        <w:t>, though,</w:t>
       </w:r>
       <w:r>
         <w:t xml:space="preserve"> that the differences in these slopes is small </w:t>
@@ -5214,10 +5267,16 @@
         <w:t xml:space="preserve">Considering each axis of environmental heterogeneity separately, </w:t>
       </w:r>
       <w:r>
-        <w:t xml:space="preserve">we found strong support for a common set of axes of environmental </w:t>
-      </w:r>
-      <w:r>
-        <w:t xml:space="preserve">heterogeneity positively associated with species richness across </w:t>
+        <w:t xml:space="preserve">we found a common set of axes of environmental </w:t>
+      </w:r>
+      <w:r>
+        <w:t xml:space="preserve">heterogeneity positively associated with species richness </w:t>
+      </w:r>
+      <w:r>
+        <w:t>in both</w:t>
+      </w:r>
+      <w:r>
+        <w:t xml:space="preserve"> </w:t>
       </w:r>
       <w:r>
         <w:t>the GCFR and SWAFR</w:t>
@@ -5256,7 +5315,13 @@
         <w:t>.</w:t>
       </w:r>
       <w:r>
-        <w:t xml:space="preserve"> Indeed, a</w:t>
+        <w:t xml:space="preserve"> Indeed, </w:t>
+      </w:r>
+      <w:r>
+        <w:t xml:space="preserve">again </w:t>
+      </w:r>
+      <w:r>
+        <w:t>a</w:t>
       </w:r>
       <w:r>
         <w:t>t QDS-scales</w:t>
@@ -5265,7 +5330,13 @@
         <w:t>,</w:t>
       </w:r>
       <w:r>
-        <w:t xml:space="preserve"> there was evidence for differences in the slopes</w:t>
+        <w:t xml:space="preserve"> there was evidence for differences in </w:t>
+      </w:r>
+      <w:r>
+        <w:t>regions’</w:t>
+      </w:r>
+      <w:r>
+        <w:t xml:space="preserve"> slopes</w:t>
       </w:r>
       <w:r>
         <w:t xml:space="preserve"> and intercepts</w:t>
@@ -5274,19 +5345,10 @@
         <w:t xml:space="preserve"> for </w:t>
       </w:r>
       <w:r>
-        <w:t>the regressions of</w:t>
-      </w:r>
-      <w:r>
-        <w:t xml:space="preserve"> different forms </w:t>
-      </w:r>
-      <w:r>
-        <w:t>heterogeneity</w:t>
-      </w:r>
-      <w:r>
-        <w:t xml:space="preserve"> </w:t>
-      </w:r>
-      <w:r>
-        <w:t>between the GCFR and SWAFR (Table 2a).</w:t>
+        <w:t>these relationships</w:t>
+      </w:r>
+      <w:r>
+        <w:t xml:space="preserve"> (Table 2a).</w:t>
       </w:r>
     </w:p>
     <w:p>
@@ -5360,16 +5422,16 @@
         <w:t xml:space="preserve"> for each form of heterogeneity</w:t>
       </w:r>
       <w:r>
-        <w:t>, where they are distinct</w:t>
-      </w:r>
-      <w:r>
-        <w:t xml:space="preserve"> model terms, are either</w:t>
-      </w:r>
-      <w:r>
-        <w:t>:</w:t>
-      </w:r>
-      <w:r>
-        <w:t xml:space="preserve"> always of the same sign</w:t>
+        <w:t xml:space="preserve">, where they are </w:t>
+      </w:r>
+      <w:r>
+        <w:t xml:space="preserve">represented as </w:t>
+      </w:r>
+      <w:r>
+        <w:t>separate</w:t>
+      </w:r>
+      <w:r>
+        <w:t xml:space="preserve"> model terms, are either always of the same sign</w:t>
       </w:r>
       <w:r>
         <w:t xml:space="preserve"> (e.g.</w:t>
@@ -5387,9 +5449,6 @@
         <w:t>)</w:t>
       </w:r>
       <w:r>
-        <w:t>,</w:t>
-      </w:r>
-      <w:r>
         <w:t xml:space="preserve"> or one region has a significant </w:t>
       </w:r>
       <w:r>
@@ -5432,7 +5491,13 @@
         <w:t xml:space="preserve"> </w:t>
       </w:r>
       <w:r>
-        <w:t>were not found to</w:t>
+        <w:t xml:space="preserve">were </w:t>
+      </w:r>
+      <w:r>
+        <w:t>never</w:t>
+      </w:r>
+      <w:r>
+        <w:t xml:space="preserve"> found to</w:t>
       </w:r>
       <w:r>
         <w:t xml:space="preserve"> </w:t>
@@ -5449,7 +5514,13 @@
         <w:pStyle w:val="BodyText"/>
       </w:pPr>
       <w:r>
-        <w:t xml:space="preserve">From these multivariate models, the estimated difference in species richness between GCFR and SWAFR pixels (“SWAFR”-term; Figure 4) is conditional on equality in all forms of environmental heterogeneity in that model. </w:t>
+        <w:t>From these multivariate models, the estimated difference in species richness between GCFR and SWAFR pixels (“SWAFR”-term; Figure 4) is conditional all forms of environmental heterogeneity in that model</w:t>
+      </w:r>
+      <w:r>
+        <w:t xml:space="preserve"> being constant</w:t>
+      </w:r>
+      <w:r>
+        <w:t xml:space="preserve">. </w:t>
       </w:r>
       <w:r>
         <w:t xml:space="preserve">At the QDS-scale, the SWAFR is more species rich for </w:t>
@@ -5461,10 +5532,7 @@
         <w:t xml:space="preserve">given level of heterogeneity </w:t>
       </w:r>
       <w:r>
-        <w:t xml:space="preserve">across all the axes in </w:t>
-      </w:r>
-      <w:r>
-        <w:t>t</w:t>
+        <w:t>across all the axes in t</w:t>
       </w:r>
       <w:r>
         <w:t xml:space="preserve">hat model </w:t>
@@ -5489,13 +5557,7 @@
         <w:t xml:space="preserve"> &lt; 0.001</w:t>
       </w:r>
       <w:r>
-        <w:t xml:space="preserve">; </w:t>
-      </w:r>
-      <w:r>
-        <w:t>Figure 4</w:t>
-      </w:r>
-      <w:r>
-        <w:t>a</w:t>
+        <w:t>; Figure 4a</w:t>
       </w:r>
       <w:r>
         <w:t xml:space="preserve">), while at the DS-scale the GCFR is more rich </w:t>
@@ -5504,10 +5566,7 @@
         <w:t xml:space="preserve">for </w:t>
       </w:r>
       <w:r>
-        <w:t>given levels of heterogeneity</w:t>
-      </w:r>
-      <w:r>
-        <w:t xml:space="preserve"> (estimated </w:t>
+        <w:t xml:space="preserve">given levels of heterogeneity (estimated </w:t>
       </w:r>
       <w:r>
         <w:t>1112.54</w:t>
@@ -5535,10 +5594,7 @@
         <w:t xml:space="preserve"> </w:t>
       </w:r>
       <w:r>
-        <w:t>Figure 4</w:t>
-      </w:r>
-      <w:r>
-        <w:t>c</w:t>
+        <w:t>Figure 4c</w:t>
       </w:r>
       <w:r>
         <w:t>). At the HDS-scale, however, the regions are similarly species rich, holding all else constant</w:t>
@@ -5605,19 +5661,13 @@
         <w:t>regressions</w:t>
       </w:r>
       <w:r>
-        <w:t>: 0.24–0.61)—</w:t>
-      </w:r>
-      <w:r>
-        <w:t>with the exception</w:t>
+        <w:t>: 0.24–0.61)—with the exception</w:t>
       </w:r>
       <w:r>
         <w:t xml:space="preserve"> of</w:t>
       </w:r>
       <w:r>
-        <w:t xml:space="preserve"> the multivariate model at the DS-scale</w:t>
-      </w:r>
-      <w:r>
-        <w:t xml:space="preserve"> (</w:t>
+        <w:t xml:space="preserve"> the multivariate model at the DS-scale (</w:t>
       </w:r>
       <w:r>
         <w:rPr>
@@ -5633,77 +5683,59 @@
         <w:t>2</w:t>
       </w:r>
       <w:r>
-        <w:t xml:space="preserve"> = </w:t>
-      </w:r>
-      <w:r>
-        <w:t>0.6</w:t>
-      </w:r>
-      <w:r>
-        <w:t xml:space="preserve">1; </w:t>
-      </w:r>
-      <w:r>
-        <w:t>Figure 4c)</w:t>
+        <w:t xml:space="preserve"> = 0.61; Figure 4c).</w:t>
+      </w:r>
+      <w:r>
+        <w:t xml:space="preserve"> Notably, </w:t>
+      </w:r>
+      <w:r>
+        <w:t xml:space="preserve">the PC1 regressions and multivariate regressions are remarkably similar in their predictions </w:t>
+      </w:r>
+      <w:r>
+        <w:t xml:space="preserve">of species richness </w:t>
+      </w:r>
+      <w:r>
+        <w:t>(Table 3)</w:t>
+      </w:r>
+      <w:r>
+        <w:t xml:space="preserve">. This </w:t>
+      </w:r>
+      <w:r>
+        <w:t xml:space="preserve">further </w:t>
+      </w:r>
+      <w:r>
+        <w:t>suppor</w:t>
+      </w:r>
+      <w:r>
+        <w:t>ts</w:t>
+      </w:r>
+      <w:r>
+        <w:t xml:space="preserve"> </w:t>
+      </w:r>
+      <w:r>
+        <w:lastRenderedPageBreak/>
+        <w:t>PC1</w:t>
+      </w:r>
+      <w:r>
+        <w:t xml:space="preserve"> as a meaningful</w:t>
+      </w:r>
+      <w:r>
+        <w:t xml:space="preserve"> </w:t>
+      </w:r>
+      <w:r>
+        <w:t>index of</w:t>
+      </w:r>
+      <w:r>
+        <w:t xml:space="preserve"> environmental heterogeneity</w:t>
+      </w:r>
+      <w:r>
+        <w:t xml:space="preserve"> and the common relationship between heterogeneity and species richness</w:t>
+      </w:r>
+      <w:r>
+        <w:t xml:space="preserve"> across the GCFR and SWAFR</w:t>
       </w:r>
       <w:r>
         <w:t>.</w:t>
-      </w:r>
-      <w:r>
-        <w:t xml:space="preserve"> Notably, </w:t>
-      </w:r>
-      <w:r>
-        <w:t xml:space="preserve">the PC1 </w:t>
-      </w:r>
-      <w:r>
-        <w:t>regressions</w:t>
-      </w:r>
-      <w:r>
-        <w:t xml:space="preserve"> and multivariate </w:t>
-      </w:r>
-      <w:r>
-        <w:t>regressions</w:t>
-      </w:r>
-      <w:r>
-        <w:t xml:space="preserve"> </w:t>
-      </w:r>
-      <w:r>
-        <w:lastRenderedPageBreak/>
-        <w:t xml:space="preserve">are remarkably similar in their predictions </w:t>
-      </w:r>
-      <w:r>
-        <w:t xml:space="preserve">of species richness </w:t>
-      </w:r>
-      <w:r>
-        <w:t>(Table 3)</w:t>
-      </w:r>
-      <w:r>
-        <w:t xml:space="preserve">. This </w:t>
-      </w:r>
-      <w:r>
-        <w:t xml:space="preserve">further </w:t>
-      </w:r>
-      <w:r>
-        <w:t>suppor</w:t>
-      </w:r>
-      <w:r>
-        <w:t>ts</w:t>
-      </w:r>
-      <w:r>
-        <w:t xml:space="preserve"> PC1</w:t>
-      </w:r>
-      <w:r>
-        <w:t xml:space="preserve"> as a meaningful</w:t>
-      </w:r>
-      <w:r>
-        <w:t xml:space="preserve"> </w:t>
-      </w:r>
-      <w:r>
-        <w:t>index of</w:t>
-      </w:r>
-      <w:r>
-        <w:t xml:space="preserve"> environmental heterogeneity</w:t>
-      </w:r>
-      <w:r>
-        <w:t xml:space="preserve"> and the common relationship between heterogeneity and species richness.</w:t>
       </w:r>
     </w:p>
     <w:p>
@@ -5769,10 +5801,16 @@
         </w:numPr>
       </w:pPr>
       <w:r>
-        <w:t>GCFR &gt;&gt;&gt; SWAFR</w:t>
-      </w:r>
-      <w:r>
-        <w:t xml:space="preserve"> broader spatial scales</w:t>
+        <w:t>GCFR &gt;&gt; SWAFR</w:t>
+      </w:r>
+      <w:r>
+        <w:t xml:space="preserve"> </w:t>
+      </w:r>
+      <w:r>
+        <w:t xml:space="preserve">at </w:t>
+      </w:r>
+      <w:r>
+        <w:t>broader spatial scales</w:t>
       </w:r>
     </w:p>
     <w:p>
@@ -5784,10 +5822,10 @@
         </w:numPr>
       </w:pPr>
       <w:r>
-        <w:t>L</w:t>
-      </w:r>
-      <w:r>
-        <w:t>ikely due to greater floristic turnover between GCFR pixels</w:t>
+        <w:t xml:space="preserve">Because of </w:t>
+      </w:r>
+      <w:r>
+        <w:t>greater floristic turnover between GCFR pixels</w:t>
       </w:r>
     </w:p>
     <w:p>
@@ -5799,7 +5837,25 @@
         </w:numPr>
       </w:pPr>
       <w:r>
-        <w:t>Though, there is great variation in pixels’ richness over space! (ref map)</w:t>
+        <w:t>Though, there is great variation in pixels’ richness over space! (</w:t>
+      </w:r>
+      <w:r>
+        <w:t>R</w:t>
+      </w:r>
+      <w:r>
+        <w:t>ef</w:t>
+      </w:r>
+      <w:r>
+        <w:t>er to</w:t>
+      </w:r>
+      <w:r>
+        <w:t xml:space="preserve"> map</w:t>
+      </w:r>
+      <w:r>
+        <w:t>s</w:t>
+      </w:r>
+      <w:r>
+        <w:t>)</w:t>
       </w:r>
     </w:p>
     <w:p>
@@ -5823,7 +5879,13 @@
         </w:numPr>
       </w:pPr>
       <w:r>
-        <w:t>GCFR &gt; SWAFR</w:t>
+        <w:t>GCFR &gt;</w:t>
+      </w:r>
+      <w:r>
+        <w:t>&gt;</w:t>
+      </w:r>
+      <w:r>
+        <w:t xml:space="preserve"> SWAFR</w:t>
       </w:r>
       <w:r>
         <w:t>,</w:t>
@@ -5883,7 +5945,19 @@
         </w:numPr>
       </w:pPr>
       <w:r>
-        <w:t>SR ~ EH:</w:t>
+        <w:t>S</w:t>
+      </w:r>
+      <w:r>
+        <w:t>pecies richness</w:t>
+      </w:r>
+      <w:r>
+        <w:t xml:space="preserve"> ~ </w:t>
+      </w:r>
+      <w:r>
+        <w:t>environmental heterogeneity</w:t>
+      </w:r>
+      <w:r>
+        <w:t>:</w:t>
       </w:r>
     </w:p>
     <w:p>
@@ -5920,6 +5994,18 @@
       <w:pPr>
         <w:pStyle w:val="BodyText"/>
         <w:numPr>
+          <w:ilvl w:val="2"/>
+          <w:numId w:val="15"/>
+        </w:numPr>
+      </w:pPr>
+      <w:r>
+        <w:t>Breaks down at QDS-scale, becoming slightly more region-specific</w:t>
+      </w:r>
+    </w:p>
+    <w:p>
+      <w:pPr>
+        <w:pStyle w:val="BodyText"/>
+        <w:numPr>
           <w:ilvl w:val="1"/>
           <w:numId w:val="15"/>
         </w:numPr>
@@ -5967,13 +6053,14 @@
         <w:t>”</w:t>
       </w:r>
       <w:r>
-        <w:t xml:space="preserve">—region-specific </w:t>
-      </w:r>
-      <w:proofErr w:type="spellStart"/>
-      <w:r>
-        <w:t>effecrs</w:t>
-      </w:r>
-      <w:proofErr w:type="spellEnd"/>
+        <w:t>—region-specific effec</w:t>
+      </w:r>
+      <w:r>
+        <w:t>t</w:t>
+      </w:r>
+      <w:r>
+        <w:t>s</w:t>
+      </w:r>
     </w:p>
     <w:p>
       <w:pPr>
@@ -5984,7 +6071,7 @@
         </w:numPr>
       </w:pPr>
       <w:r>
-        <w:t>…</w:t>
+        <w:t>Discuss these?</w:t>
       </w:r>
     </w:p>
     <w:p>
@@ -6008,8 +6095,6 @@
       <w:r>
         <w:t xml:space="preserve"> (Re: correlation of residuals etc. between PC1-models </w:t>
       </w:r>
-      <w:bookmarkStart w:id="7" w:name="_GoBack"/>
-      <w:bookmarkEnd w:id="7"/>
     </w:p>
     <w:p>
       <w:pPr>
@@ -6035,7 +6120,13 @@
         </w:numPr>
       </w:pPr>
       <w:r>
-        <w:t>Cf. absolute environmental conditions (ref map)</w:t>
+        <w:t>Cf. absolute environmental conditions (map</w:t>
+      </w:r>
+      <w:r>
+        <w:t>?</w:t>
+      </w:r>
+      <w:r>
+        <w:t>)</w:t>
       </w:r>
     </w:p>
     <w:p>
@@ -11593,13 +11684,13 @@
         <w:t xml:space="preserve"> </w:t>
       </w:r>
       <w:r>
-        <w:t xml:space="preserve">Abbreviations </w:t>
-      </w:r>
-      <w:r>
-        <w:t xml:space="preserve">are </w:t>
-      </w:r>
-      <w:r>
-        <w:t>as in Table</w:t>
+        <w:t>Abbrevi</w:t>
+      </w:r>
+      <w:r>
+        <w:t>ated</w:t>
+      </w:r>
+      <w:r>
+        <w:t xml:space="preserve"> as in Table</w:t>
       </w:r>
       <w:r>
         <w:t xml:space="preserve"> 1</w:t>
@@ -11676,7 +11767,7 @@
       <w:r>
         <w:t xml:space="preserve"> &lt; 0.1</w:t>
       </w:r>
-      <w:bookmarkStart w:id="8" w:name="figures"/>
+      <w:bookmarkStart w:id="7" w:name="figures"/>
       <w:r>
         <w:t>; blank, NS.</w:t>
       </w:r>
@@ -11745,10 +11836,10 @@
         <w:t>the</w:t>
       </w:r>
       <w:r>
-        <w:t xml:space="preserve"> predicted and residual species richness </w:t>
-      </w:r>
-      <w:r>
-        <w:t>(</w:t>
+        <w:t xml:space="preserve"> </w:t>
+      </w:r>
+      <w:r>
+        <w:t>results of regressions of species richness (</w:t>
       </w:r>
       <w:r>
         <w:rPr>
@@ -11761,27 +11852,20 @@
         <w:t>)</w:t>
       </w:r>
       <w:r>
-        <w:t xml:space="preserve"> </w:t>
-      </w:r>
-      <w:r>
-        <w:t xml:space="preserve">between regressions of </w:t>
-      </w:r>
-      <w:r>
         <w:rPr>
           <w:i/>
           <w:iCs/>
         </w:rPr>
-        <w:t>S</w:t>
-      </w:r>
-      <w:r>
-        <w:rPr>
-          <w:i/>
-          <w:iCs/>
-        </w:rPr>
         <w:t xml:space="preserve"> </w:t>
       </w:r>
       <w:r>
-        <w:t>against the major axis of environmental heterogeneity (PC1; Table 2; Figure 3) and the multivariate regressions (Figure 4). All correlation coefficients were significant (</w:t>
+        <w:t>against the major axis of environmental heterogeneity (PC1; Table 2</w:t>
+      </w:r>
+      <w:r>
+        <w:t>,</w:t>
+      </w:r>
+      <w:r>
+        <w:t xml:space="preserve"> Figure 3) and the multivariate regressions (Figure 4). All correlation coefficients were significant (</w:t>
       </w:r>
       <w:r>
         <w:rPr>
@@ -12054,7 +12138,7 @@
         <w:lastRenderedPageBreak/>
         <w:t>Figures</w:t>
       </w:r>
-      <w:bookmarkEnd w:id="8"/>
+      <w:bookmarkEnd w:id="7"/>
     </w:p>
     <w:p>
       <w:pPr>
@@ -13098,7 +13182,7 @@
       <w:r>
         <w:br w:type="page"/>
       </w:r>
-      <w:bookmarkStart w:id="9" w:name="references"/>
+      <w:bookmarkStart w:id="8" w:name="references"/>
     </w:p>
     <w:p>
       <w:pPr>
@@ -13194,26 +13278,7 @@
         <w:t xml:space="preserve">for the GCFR and SWAFR </w:t>
       </w:r>
       <w:r>
-        <w:t>of (</w:t>
-      </w:r>
-      <w:proofErr w:type="spellStart"/>
-      <w:r>
-        <w:t>a,b</w:t>
-      </w:r>
-      <w:proofErr w:type="spellEnd"/>
-      <w:r>
-        <w:t>) vascular plant species richness, (</w:t>
-      </w:r>
-      <w:proofErr w:type="spellStart"/>
-      <w:r>
-        <w:t>c,d</w:t>
-      </w:r>
-      <w:proofErr w:type="spellEnd"/>
-      <w:r>
-        <w:t xml:space="preserve">) the major axis of environmental heterogeneity (PC1) from the PCA of nine forms of environmental heterogeneity </w:t>
-      </w:r>
-      <w:r>
-        <w:t>(log</w:t>
+        <w:t>of (a,b) vascular plant species richness, (c,d) the major axis of environmental heterogeneity (PC1) from the PCA of nine forms of environmental heterogeneity (log</w:t>
       </w:r>
       <w:r>
         <w:rPr>
@@ -13222,44 +13287,7 @@
         <w:t>10</w:t>
       </w:r>
       <w:r>
-        <w:t>-transformed)</w:t>
-      </w:r>
-      <w:r>
-        <w:t xml:space="preserve">, </w:t>
-      </w:r>
-      <w:r>
-        <w:t xml:space="preserve">residuals </w:t>
-      </w:r>
-      <w:r>
-        <w:t xml:space="preserve">from </w:t>
-      </w:r>
-      <w:r>
-        <w:t>regressions of species richness</w:t>
-      </w:r>
-      <w:r>
-        <w:t xml:space="preserve"> against (</w:t>
-      </w:r>
-      <w:proofErr w:type="spellStart"/>
-      <w:r>
-        <w:t>e,f</w:t>
-      </w:r>
-      <w:proofErr w:type="spellEnd"/>
-      <w:r>
-        <w:t>) PC1 (Figure 3b) and (</w:t>
-      </w:r>
-      <w:proofErr w:type="spellStart"/>
-      <w:r>
-        <w:t>g,h</w:t>
-      </w:r>
-      <w:proofErr w:type="spellEnd"/>
-      <w:r>
-        <w:t xml:space="preserve">) the simplified multivariate (MV) model (Figure 4b). Map projection used: </w:t>
-      </w:r>
-      <w:r>
-        <w:t>WGS84</w:t>
-      </w:r>
-      <w:r>
-        <w:t xml:space="preserve"> (</w:t>
+        <w:t>-transformed), residuals from regressions of species richness against (e,f) PC1 (Figure 3b) and (g,h) the multivariate (MV) model (Figure 4b). Map projection used: WGS84 (</w:t>
       </w:r>
       <w:r>
         <w:rPr>
@@ -13268,10 +13296,7 @@
         <w:t>ref</w:t>
       </w:r>
       <w:r>
-        <w:t>)</w:t>
-      </w:r>
-      <w:r>
-        <w:t xml:space="preserve">. QDS- and DS-scale equivalents of these maps are available in the online version </w:t>
+        <w:t xml:space="preserve">). QDS- and DS-scale equivalents of these maps are available in the online version </w:t>
       </w:r>
       <w:r>
         <w:rPr>
@@ -13441,15 +13466,15 @@
       <w:r>
         <w:t>References</w:t>
       </w:r>
-      <w:bookmarkEnd w:id="9"/>
+      <w:bookmarkEnd w:id="8"/>
     </w:p>
     <w:p>
       <w:pPr>
         <w:pStyle w:val="Bibliography"/>
         <w:spacing w:line="240" w:lineRule="auto"/>
       </w:pPr>
-      <w:bookmarkStart w:id="10" w:name="ref-Bivand2017"/>
-      <w:bookmarkStart w:id="11" w:name="refs"/>
+      <w:bookmarkStart w:id="9" w:name="ref-Bivand2017"/>
+      <w:bookmarkStart w:id="10" w:name="refs"/>
       <w:r>
         <w:t>Bivand, R., Keitt, T., &amp; Rowlingson, B. (2017) rgdal: Bindings for the Geospatial Data Abstraction Library. R package version 1.2-</w:t>
       </w:r>
@@ -13465,8 +13490,8 @@
         <w:pStyle w:val="Bibliography"/>
         <w:spacing w:line="240" w:lineRule="auto"/>
       </w:pPr>
-      <w:bookmarkStart w:id="12" w:name="ref-Chamberlain2016"/>
-      <w:bookmarkEnd w:id="10"/>
+      <w:bookmarkStart w:id="11" w:name="ref-Chamberlain2016"/>
+      <w:bookmarkEnd w:id="9"/>
       <w:r>
         <w:t xml:space="preserve">Chamberlain, S., Szoecs, E., Foster, Z., Arendsee, Z., Boettiger, C., Ram, K., Bartomeus, I., Baumgartner, J., O’Donnell, J., Oksanen, J., Tzovaras, B.G., Marchand, P., &amp; Tran, V. (2018) </w:t>
       </w:r>
@@ -13482,8 +13507,8 @@
         <w:pStyle w:val="Bibliography"/>
         <w:spacing w:line="240" w:lineRule="auto"/>
       </w:pPr>
-      <w:bookmarkStart w:id="13" w:name="ref-Farr2007"/>
-      <w:bookmarkEnd w:id="12"/>
+      <w:bookmarkStart w:id="12" w:name="ref-Farr2007"/>
+      <w:bookmarkEnd w:id="11"/>
       <w:r>
         <w:t xml:space="preserve">Farr, T., Rosen, P., Caro, E., Crippen, R., Duren, R., Hensley, S., Kobrick, M., Paller, M., Rodriguez, E., Roth, L., Seal, D., Shaffer, S., Shimada, J., Umland, J., Werner, M., Oskin, M., Burbank, D., &amp; Alsdorf, D. (2007) The shuttle radar topography mission. </w:t>
       </w:r>
@@ -13502,8 +13527,8 @@
         <w:pStyle w:val="Bibliography"/>
         <w:spacing w:line="240" w:lineRule="auto"/>
       </w:pPr>
-      <w:bookmarkStart w:id="14" w:name="ref-Funk2015"/>
-      <w:bookmarkEnd w:id="13"/>
+      <w:bookmarkStart w:id="13" w:name="ref-Funk2015"/>
+      <w:bookmarkEnd w:id="12"/>
       <w:r>
         <w:t xml:space="preserve">Funk, C.C., Peterson, P.J., Landsfeld, M., Pedreros, D.H., Verdin, J., Shukla, S., Husak, G., Rowland, J.D., Harrison, L., Hoell, A., &amp; Michaelsen, J. (2015) The climate hazards infrared precipitation with stations—a new environmental record for monitoring extremes. </w:t>
       </w:r>
@@ -13525,8 +13550,8 @@
           <w:highlight w:val="yellow"/>
         </w:rPr>
       </w:pPr>
-      <w:bookmarkStart w:id="15" w:name="ref-GBIFCape"/>
-      <w:bookmarkEnd w:id="14"/>
+      <w:bookmarkStart w:id="14" w:name="ref-GBIFCape"/>
+      <w:bookmarkEnd w:id="13"/>
       <w:r>
         <w:rPr>
           <w:highlight w:val="yellow"/>
@@ -13557,8 +13582,8 @@
         <w:pStyle w:val="Bibliography"/>
         <w:spacing w:line="240" w:lineRule="auto"/>
       </w:pPr>
-      <w:bookmarkStart w:id="16" w:name="ref-GBIFSWA"/>
-      <w:bookmarkEnd w:id="15"/>
+      <w:bookmarkStart w:id="15" w:name="ref-GBIFSWA"/>
+      <w:bookmarkEnd w:id="14"/>
       <w:r>
         <w:rPr>
           <w:highlight w:val="yellow"/>
@@ -13583,8 +13608,8 @@
         <w:pStyle w:val="Bibliography"/>
         <w:spacing w:line="240" w:lineRule="auto"/>
       </w:pPr>
-      <w:bookmarkStart w:id="17" w:name="ref-Gioia2017"/>
-      <w:bookmarkEnd w:id="16"/>
+      <w:bookmarkStart w:id="16" w:name="ref-Gioia2017"/>
+      <w:bookmarkEnd w:id="15"/>
       <w:r>
         <w:t xml:space="preserve">Gioia, P. &amp; Hopper, S.D. (2017) A new phytogeographic map for the Southwest Australian Floristic Region after an exceptional decade of collection and discovery. </w:t>
       </w:r>
@@ -13603,8 +13628,8 @@
         <w:pStyle w:val="Bibliography"/>
         <w:spacing w:line="240" w:lineRule="auto"/>
       </w:pPr>
-      <w:bookmarkStart w:id="18" w:name="ref-Hengl2017"/>
-      <w:bookmarkEnd w:id="17"/>
+      <w:bookmarkStart w:id="17" w:name="ref-Hengl2017"/>
+      <w:bookmarkEnd w:id="16"/>
       <w:r>
         <w:t xml:space="preserve">Hengl, T., Mendes de Jesus, J., Heuvelink, G.B.M., Ruiperez Gonzalez, M., Kilibarda, M., Blagoti?, A., Shangguan, W., Wright, M.N., Geng, X., Bauer-Marschallinger, B., Guevara, M.A., Vargas, R., MacMillan, R.A., Batjes, N.H., Leenaars, J.G.B., Ribeiro, E., Wheeler, I., Mantel, S., &amp; Kempen, B. (2017) SoilGrids250m: Global gridded soil information based on machine learning. </w:t>
       </w:r>
@@ -13623,8 +13648,8 @@
         <w:pStyle w:val="Bibliography"/>
         <w:spacing w:line="240" w:lineRule="auto"/>
       </w:pPr>
-      <w:bookmarkStart w:id="19" w:name="ref-Hijmans2016"/>
-      <w:bookmarkEnd w:id="18"/>
+      <w:bookmarkStart w:id="18" w:name="ref-Hijmans2016"/>
+      <w:bookmarkEnd w:id="17"/>
       <w:r>
         <w:t>Hijmans, R.J. (2016) raster: Geographic Data Analysis and Modeling. R package version 2.5-</w:t>
       </w:r>
@@ -13640,8 +13665,8 @@
         <w:pStyle w:val="Bibliography"/>
         <w:spacing w:line="240" w:lineRule="auto"/>
       </w:pPr>
-      <w:bookmarkStart w:id="20" w:name="ref-Hopper2004"/>
-      <w:bookmarkEnd w:id="19"/>
+      <w:bookmarkStart w:id="19" w:name="ref-Hopper2004"/>
+      <w:bookmarkEnd w:id="18"/>
       <w:r>
         <w:lastRenderedPageBreak/>
         <w:t xml:space="preserve">Hopper, S.D. &amp; Gioia, P. (2004) The Southwest Australian Floristic Region: Evolution and Conservation of a Global Hot Spot of Biodiversity. </w:t>
@@ -13661,8 +13686,8 @@
         <w:pStyle w:val="Bibliography"/>
         <w:spacing w:line="240" w:lineRule="auto"/>
       </w:pPr>
-      <w:bookmarkStart w:id="21" w:name="ref-Larsen2009"/>
-      <w:bookmarkEnd w:id="20"/>
+      <w:bookmarkStart w:id="20" w:name="ref-Larsen2009"/>
+      <w:bookmarkEnd w:id="19"/>
       <w:r>
         <w:t xml:space="preserve">Larsen, R., Holmern, T., Prager, S.D., Maliti, H., &amp; Røskaft, E. (2009) Using the extended quarter degree grid cell system to unify mapping and sharing of biodiversity data. </w:t>
       </w:r>
@@ -13681,8 +13706,8 @@
         <w:pStyle w:val="Bibliography"/>
         <w:spacing w:line="240" w:lineRule="auto"/>
       </w:pPr>
-      <w:bookmarkStart w:id="22" w:name="ref-Mucina2006"/>
-      <w:bookmarkEnd w:id="21"/>
+      <w:bookmarkStart w:id="21" w:name="ref-Mucina2006"/>
+      <w:bookmarkEnd w:id="20"/>
       <w:r>
         <w:t xml:space="preserve">Mucina, L. &amp; Rutherford, M.C. (2006) </w:t>
       </w:r>
@@ -13701,8 +13726,8 @@
         <w:pStyle w:val="Bibliography"/>
         <w:spacing w:line="240" w:lineRule="auto"/>
       </w:pPr>
-      <w:bookmarkStart w:id="23" w:name="ref-MOD13C2"/>
-      <w:bookmarkEnd w:id="22"/>
+      <w:bookmarkStart w:id="22" w:name="ref-MOD13C2"/>
+      <w:bookmarkEnd w:id="21"/>
       <w:r>
         <w:t xml:space="preserve">NASA (?) Vegetation indices monthly l3 global 0.05Deg cmg (mod13c2) v[Version]. </w:t>
       </w:r>
@@ -13730,8 +13755,8 @@
         <w:pStyle w:val="Bibliography"/>
         <w:spacing w:line="240" w:lineRule="auto"/>
       </w:pPr>
-      <w:bookmarkStart w:id="24" w:name="ref-MOD11C3"/>
-      <w:bookmarkEnd w:id="23"/>
+      <w:bookmarkStart w:id="23" w:name="ref-MOD11C3"/>
+      <w:bookmarkEnd w:id="22"/>
       <w:r>
         <w:t xml:space="preserve">NASA (?) Land surface temperature/emissivity monthly l3 global 0.05Deg cmg (mod11c3) v[Version]. </w:t>
       </w:r>
@@ -13759,8 +13784,8 @@
         <w:pStyle w:val="Bibliography"/>
         <w:spacing w:line="240" w:lineRule="auto"/>
       </w:pPr>
-      <w:bookmarkStart w:id="25" w:name="ref-Olson2001"/>
-      <w:bookmarkEnd w:id="24"/>
+      <w:bookmarkStart w:id="24" w:name="ref-Olson2001"/>
+      <w:bookmarkEnd w:id="23"/>
       <w:r>
         <w:t xml:space="preserve">Olson, D.M., Dinerstein, E., Wikramanayake, E.D., Burgess, N.D., Powell, G.V.N., Underwood, E.C., D’amico, J.A., Itoua, I., Strand, H.E., Morrison, J.C., &amp; Others (2001) Terrestrial Ecoregions of the World: A New Map of Life on Earth: A new global map of terrestrial ecoregions provides an innovative tool for conserving biodiversity. </w:t>
       </w:r>
@@ -13779,8 +13804,8 @@
         <w:pStyle w:val="Bibliography"/>
         <w:spacing w:line="240" w:lineRule="auto"/>
       </w:pPr>
-      <w:bookmarkStart w:id="26" w:name="ref-RCoreTeam2018"/>
-      <w:bookmarkEnd w:id="25"/>
+      <w:bookmarkStart w:id="25" w:name="ref-RCoreTeam2018"/>
+      <w:bookmarkEnd w:id="24"/>
       <w:r>
         <w:t xml:space="preserve">R Core Team (2018) </w:t>
       </w:r>
@@ -13799,45 +13824,43 @@
         <w:pStyle w:val="Bibliography"/>
         <w:spacing w:line="240" w:lineRule="auto"/>
       </w:pPr>
-      <w:bookmarkStart w:id="27" w:name="ref-R-taxize"/>
+      <w:bookmarkStart w:id="26" w:name="ref-R-taxize"/>
+      <w:bookmarkEnd w:id="25"/>
+      <w:r>
+        <w:t xml:space="preserve">Scott Chamberlain &amp; Eduard Szocs (2013) Taxize - taxonomic search and retrieval in r. </w:t>
+      </w:r>
+      <w:r>
+        <w:rPr>
+          <w:i/>
+        </w:rPr>
+        <w:t>F1000</w:t>
+      </w:r>
+      <w:r>
+        <w:rPr>
+          <w:i/>
+        </w:rPr>
+        <w:t>Research</w:t>
+      </w:r>
+      <w:r>
+        <w:t>,</w:t>
+      </w:r>
+      <w:r>
+        <w:t xml:space="preserve"> </w:t>
+      </w:r>
+      <w:bookmarkEnd w:id="10"/>
       <w:bookmarkEnd w:id="26"/>
-      <w:r>
-        <w:t xml:space="preserve">Scott Chamberlain &amp; Eduard Szocs (2013) Taxize - taxonomic search and retrieval in r. </w:t>
-      </w:r>
-      <w:r>
-        <w:rPr>
-          <w:i/>
-        </w:rPr>
-        <w:t>F1000</w:t>
-      </w:r>
-      <w:r>
-        <w:rPr>
-          <w:i/>
-        </w:rPr>
-        <w:t>Research</w:t>
-      </w:r>
-      <w:r>
-        <w:t>,</w:t>
-      </w:r>
-      <w:r>
-        <w:t xml:space="preserve"> </w:t>
-      </w:r>
-      <w:bookmarkEnd w:id="11"/>
-      <w:bookmarkEnd w:id="27"/>
     </w:p>
     <w:p>
       <w:pPr>
         <w:pStyle w:val="Heading1"/>
         <w:spacing w:line="240" w:lineRule="auto"/>
       </w:pPr>
-      <w:proofErr w:type="spellStart"/>
       <w:r>
         <w:t>Biosketch</w:t>
       </w:r>
       <w:r>
         <w:t>es</w:t>
       </w:r>
-      <w:proofErr w:type="spellEnd"/>
     </w:p>
     <w:p>
       <w:pPr>
@@ -13882,23 +13905,12 @@
         <w:t>Cramer</w:t>
       </w:r>
       <w:r>
-        <w:t xml:space="preserve"> is an </w:t>
-      </w:r>
-      <w:proofErr w:type="spellStart"/>
-      <w:r>
-        <w:t>ecophysiologist</w:t>
-      </w:r>
-      <w:proofErr w:type="spellEnd"/>
-      <w:r>
-        <w:t xml:space="preserve"> interested in </w:t>
-      </w:r>
-      <w:proofErr w:type="spellStart"/>
-      <w:r>
-        <w:t>ecophysiological</w:t>
-      </w:r>
-      <w:proofErr w:type="spellEnd"/>
-      <w:r>
-        <w:t xml:space="preserve"> specialization in the hyper‐diverse Cape flora and the link between nutrient‐impoverished soils and species richness.</w:t>
+        <w:t xml:space="preserve"> is an ecophysiologist interested in </w:t>
+      </w:r>
+      <w:bookmarkStart w:id="27" w:name="_GoBack"/>
+      <w:bookmarkEnd w:id="27"/>
+      <w:r>
+        <w:t>physiological specialization in the hyper‐diverse Cape flora and the link between nutrient‐impoverished soils and species richness.</w:t>
       </w:r>
     </w:p>
     <w:p>
@@ -13919,14 +13931,12 @@
         </w:rPr>
         <w:t xml:space="preserve">G. Anthony </w:t>
       </w:r>
-      <w:proofErr w:type="spellStart"/>
       <w:r>
         <w:rPr>
           <w:b/>
         </w:rPr>
         <w:t>Verboom</w:t>
       </w:r>
-      <w:proofErr w:type="spellEnd"/>
       <w:r>
         <w:t xml:space="preserve"> works on the assembly of the hyper‐diverse Cape flora, its ve</w:t>
       </w:r>
@@ -15353,6 +15363,7 @@
     <w:lsdException w:name="HTML Sample" w:semiHidden="1" w:unhideWhenUsed="1"/>
     <w:lsdException w:name="HTML Typewriter" w:semiHidden="1" w:unhideWhenUsed="1"/>
     <w:lsdException w:name="HTML Variable" w:semiHidden="1" w:unhideWhenUsed="1"/>
+    <w:lsdException w:name="Normal Table" w:semiHidden="1" w:unhideWhenUsed="1"/>
     <w:lsdException w:name="annotation subject" w:semiHidden="1" w:unhideWhenUsed="1"/>
     <w:lsdException w:name="No List" w:semiHidden="1" w:unhideWhenUsed="1"/>
     <w:lsdException w:name="Outline List 1" w:semiHidden="1" w:unhideWhenUsed="1"/>
@@ -15398,8 +15409,10 @@
     <w:lsdException w:name="Table Subtle 1" w:semiHidden="1" w:unhideWhenUsed="1"/>
     <w:lsdException w:name="Table Subtle 2" w:semiHidden="1" w:unhideWhenUsed="1"/>
     <w:lsdException w:name="Table Web 1" w:semiHidden="1" w:unhideWhenUsed="1"/>
+    <w:lsdException w:name="Table Web 2" w:semiHidden="1" w:unhideWhenUsed="1"/>
     <w:lsdException w:name="Table Web 3" w:semiHidden="1" w:unhideWhenUsed="1"/>
     <w:lsdException w:name="Balloon Text" w:semiHidden="1" w:unhideWhenUsed="1"/>
+    <w:lsdException w:name="Table Theme" w:semiHidden="1" w:unhideWhenUsed="1"/>
     <w:lsdException w:name="Placeholder Text" w:semiHidden="1"/>
     <w:lsdException w:name="Light Shading"/>
     <w:lsdException w:name="Light List"/>
@@ -15419,6 +15432,8 @@
     <w:lsdException w:name="Light List Accent 1"/>
     <w:lsdException w:name="Light Grid Accent 1"/>
     <w:lsdException w:name="Medium Shading 1 Accent 1"/>
+    <w:lsdException w:name="Medium Shading 2 Accent 1"/>
+    <w:lsdException w:name="Medium List 1 Accent 1"/>
     <w:lsdException w:name="Revision" w:semiHidden="1"/>
     <w:lsdException w:name="Medium List 2 Accent 1"/>
     <w:lsdException w:name="Medium Grid 1 Accent 1"/>
@@ -15496,6 +15511,8 @@
     <w:lsdException w:name="Medium Grid 3 Accent 6"/>
     <w:lsdException w:name="Dark List Accent 6"/>
     <w:lsdException w:name="Colorful Shading Accent 6"/>
+    <w:lsdException w:name="Colorful List Accent 6"/>
+    <w:lsdException w:name="Colorful Grid Accent 6"/>
     <w:lsdException w:name="Bibliography" w:semiHidden="1" w:unhideWhenUsed="1"/>
     <w:lsdException w:name="TOC Heading" w:semiHidden="1" w:unhideWhenUsed="1"/>
     <w:lsdException w:name="Grid Table 4" w:uiPriority="49"/>
@@ -16958,7 +16975,7 @@
 </file>
 
 <file path=customXml/itemProps1.xml><?xml version="1.0" encoding="utf-8"?>
-<ds:datastoreItem xmlns:ds="http://schemas.openxmlformats.org/officeDocument/2006/customXml" ds:itemID="{AA0C6030-145B-D845-B7B5-00FE0E215CE7}">
+<ds:datastoreItem xmlns:ds="http://schemas.openxmlformats.org/officeDocument/2006/customXml" ds:itemID="{FED670D6-BBFA-2748-A2F4-AC8E77CD315A}">
   <ds:schemaRefs>
     <ds:schemaRef ds:uri="http://schemas.openxmlformats.org/officeDocument/2006/bibliography"/>
   </ds:schemaRefs>

</xml_diff>